<commit_message>
He conseguido añadir la foto de la portada pero faltaría adaptar el template porque ha quedado feo
</commit_message>
<xml_diff>
--- a/backend/templates/report-template.docx
+++ b/backend/templates/report-template.docx
@@ -32,58 +32,36 @@
             </w:rPr>
           </w:pPr>
         </w:p>
-        <w:sdt>
-          <w:sdtPr>
+        <w:p>
+          <w:pPr>
+            <w:pStyle w:val="Sinespaciado"/>
+            <w:pBdr>
+              <w:top w:val="single" w:sz="6" w:space="6" w:color="4F81BD" w:themeColor="accent1"/>
+              <w:bottom w:val="single" w:sz="6" w:space="6" w:color="4F81BD" w:themeColor="accent1"/>
+            </w:pBdr>
+            <w:spacing w:after="240"/>
+            <w:jc w:val="center"/>
             <w:rPr>
-              <w:rFonts w:ascii="GFAGH V+ Myriad Pro" w:hAnsi="GFAGH V+ Myriad Pro" w:cs="GFAGH V+ Myriad Pro"/>
-              <w:color w:val="000000"/>
-              <w:sz w:val="36"/>
-              <w:szCs w:val="36"/>
-              <w:highlight w:val="yellow"/>
-              <w:lang w:val="en-GB"/>
+              <w:rFonts w:asciiTheme="majorHAnsi" w:eastAsiaTheme="majorEastAsia" w:hAnsiTheme="majorHAnsi" w:cstheme="majorBidi"/>
+              <w:caps/>
+              <w:color w:val="595959" w:themeColor="text1" w:themeTint="A6"/>
+              <w:sz w:val="40"/>
+              <w:szCs w:val="40"/>
+              <w:lang w:val="es-ES"/>
             </w:rPr>
-            <w:alias w:val="Título"/>
-            <w:tag w:val=""/>
-            <w:id w:val="1735040861"/>
-            <w:placeholder>
-              <w:docPart w:val="D3D506AED97C4DAE901DB3A21745CDCD"/>
-            </w:placeholder>
-            <w:dataBinding w:prefixMappings="xmlns:ns0='http://purl.org/dc/elements/1.1/' xmlns:ns1='http://schemas.openxmlformats.org/package/2006/metadata/core-properties' " w:xpath="/ns1:coreProperties[1]/ns0:title[1]" w:storeItemID="{6C3C8BC8-F283-45AE-878A-BAB7291924A1}"/>
-            <w:text/>
-          </w:sdtPr>
-          <w:sdtEndPr/>
-          <w:sdtContent>
-            <w:p>
-              <w:pPr>
-                <w:pStyle w:val="Sinespaciado"/>
-                <w:pBdr>
-                  <w:top w:val="single" w:sz="6" w:space="6" w:color="4F81BD" w:themeColor="accent1"/>
-                  <w:bottom w:val="single" w:sz="6" w:space="6" w:color="4F81BD" w:themeColor="accent1"/>
-                </w:pBdr>
-                <w:spacing w:after="240"/>
-                <w:jc w:val="center"/>
-                <w:rPr>
-                  <w:rFonts w:asciiTheme="majorHAnsi" w:eastAsiaTheme="majorEastAsia" w:hAnsiTheme="majorHAnsi" w:cstheme="majorBidi"/>
-                  <w:caps/>
-                  <w:color w:val="4F81BD" w:themeColor="accent1"/>
-                  <w:sz w:val="80"/>
-                  <w:szCs w:val="80"/>
-                </w:rPr>
-              </w:pPr>
-              <w:r>
-                <w:rPr>
-                  <w:rFonts w:ascii="GFAGH V+ Myriad Pro" w:hAnsi="GFAGH V+ Myriad Pro" w:cs="GFAGH V+ Myriad Pro"/>
-                  <w:color w:val="000000"/>
-                  <w:sz w:val="36"/>
-                  <w:szCs w:val="36"/>
-                  <w:highlight w:val="yellow"/>
-                  <w:lang w:val="en-GB"/>
-                </w:rPr>
-                <w:t>INSPECCIÓN DEL EDIFICIO XX</w:t>
-              </w:r>
-            </w:p>
-          </w:sdtContent>
-        </w:sdt>
+          </w:pPr>
+          <w:r>
+            <w:rPr>
+              <w:rFonts w:asciiTheme="majorHAnsi" w:eastAsiaTheme="majorEastAsia" w:hAnsiTheme="majorHAnsi" w:cstheme="majorBidi"/>
+              <w:caps/>
+              <w:color w:val="595959" w:themeColor="text1" w:themeTint="A6"/>
+              <w:sz w:val="40"/>
+              <w:szCs w:val="40"/>
+              <w:lang w:val="es-ES"/>
+            </w:rPr>
+            <w:t>INSPECCIÓN DEL EDIFICIO [[DIRECCION]]</w:t>
+          </w:r>
+        </w:p>
         <w:p>
           <w:pPr>
             <w:pStyle w:val="Sinespaciado"/>
@@ -92,244 +70,41 @@
               <w:color w:val="4F81BD" w:themeColor="accent1"/>
               <w:sz w:val="28"/>
               <w:szCs w:val="28"/>
+              <w:lang w:val="es-ES"/>
             </w:rPr>
           </w:pPr>
         </w:p>
         <w:p>
           <w:pPr>
-            <w:pStyle w:val="Sinespaciado"/>
-            <w:spacing w:before="480"/>
             <w:jc w:val="center"/>
             <w:rPr>
-              <w:color w:val="4F81BD" w:themeColor="accent1"/>
+              <w:rFonts w:asciiTheme="minorHAnsi" w:hAnsiTheme="minorHAnsi" w:cstheme="minorBidi"/>
+              <w:noProof/>
+              <w:lang w:val="es-ES"/>
             </w:rPr>
           </w:pPr>
           <w:r>
             <w:rPr>
+              <w:rFonts w:asciiTheme="minorHAnsi" w:hAnsiTheme="minorHAnsi" w:cstheme="minorBidi"/>
               <w:noProof/>
-              <w:color w:val="4F81BD" w:themeColor="accent1"/>
+              <w:lang w:val="es-ES"/>
             </w:rPr>
-            <mc:AlternateContent>
-              <mc:Choice Requires="wps">
-                <w:drawing>
-                  <wp:anchor distT="0" distB="0" distL="114300" distR="114300" simplePos="0" relativeHeight="251655680" behindDoc="0" locked="0" layoutInCell="1" allowOverlap="1" wp14:anchorId="5B5CF40E" wp14:editId="180B94D4">
-                    <wp:simplePos x="0" y="0"/>
-                    <wp:positionH relativeFrom="margin">
-                      <wp:align>center</wp:align>
-                    </wp:positionH>
-                    <mc:AlternateContent>
-                      <mc:Choice Requires="wp14">
-                        <wp:positionV relativeFrom="page">
-                          <wp14:pctPosVOffset>85000</wp14:pctPosVOffset>
-                        </wp:positionV>
-                      </mc:Choice>
-                      <mc:Fallback>
-                        <wp:positionV relativeFrom="page">
-                          <wp:posOffset>8549640</wp:posOffset>
-                        </wp:positionV>
-                      </mc:Fallback>
-                    </mc:AlternateContent>
-                    <wp:extent cx="6553200" cy="557784"/>
-                    <wp:effectExtent l="0" t="0" r="0" b="12700"/>
-                    <wp:wrapNone/>
-                    <wp:docPr id="142" name="Cuadro de texto 146"/>
-                    <wp:cNvGraphicFramePr/>
-                    <a:graphic xmlns:a="http://schemas.openxmlformats.org/drawingml/2006/main">
-                      <a:graphicData uri="http://schemas.microsoft.com/office/word/2010/wordprocessingShape">
-                        <wps:wsp>
-                          <wps:cNvSpPr txBox="1"/>
-                          <wps:spPr>
-                            <a:xfrm>
-                              <a:off x="0" y="0"/>
-                              <a:ext cx="6553200" cy="557784"/>
-                            </a:xfrm>
-                            <a:prstGeom prst="rect">
-                              <a:avLst/>
-                            </a:prstGeom>
-                            <a:noFill/>
-                            <a:ln w="6350">
-                              <a:noFill/>
-                            </a:ln>
-                            <a:effectLst/>
-                          </wps:spPr>
-                          <wps:style>
-                            <a:lnRef idx="0">
-                              <a:schemeClr val="accent1"/>
-                            </a:lnRef>
-                            <a:fillRef idx="0">
-                              <a:schemeClr val="accent1"/>
-                            </a:fillRef>
-                            <a:effectRef idx="0">
-                              <a:schemeClr val="accent1"/>
-                            </a:effectRef>
-                            <a:fontRef idx="minor">
-                              <a:schemeClr val="dk1"/>
-                            </a:fontRef>
-                          </wps:style>
-                          <wps:txbx>
-                            <w:txbxContent>
-                              <w:p>
-                                <w:pPr>
-                                  <w:pStyle w:val="Sinespaciado"/>
-                                  <w:jc w:val="center"/>
-                                  <w:rPr>
-                                    <w:color w:val="4F81BD" w:themeColor="accent1"/>
-                                    <w:lang w:val="es-ES"/>
-                                  </w:rPr>
-                                </w:pPr>
-                                <w:sdt>
-                                  <w:sdtPr>
-                                    <w:rPr>
-                                      <w:rFonts w:ascii="GFAGH V+ Myriad Pro" w:hAnsi="GFAGH V+ Myriad Pro" w:cs="GFAGH V+ Myriad Pro"/>
-                                      <w:color w:val="000000"/>
-                                      <w:sz w:val="16"/>
-                                      <w:szCs w:val="16"/>
-                                      <w:lang w:val="es-ES"/>
-                                    </w:rPr>
-                                    <w:alias w:val="Dirección"/>
-                                    <w:tag w:val=""/>
-                                    <w:id w:val="-726379553"/>
-                                    <w:dataBinding w:prefixMappings="xmlns:ns0='http://schemas.microsoft.com/office/2006/coverPageProps' " w:xpath="/ns0:CoverPageProperties[1]/ns0:CompanyAddress[1]" w:storeItemID="{55AF091B-3C7A-41E3-B477-F2FDAA23CFDA}"/>
-                                    <w:text/>
-                                  </w:sdtPr>
-                                  <w:sdtEndPr/>
-                                  <w:sdtContent>
-                                    <w:r>
-                                      <w:rPr>
-                                        <w:rFonts w:ascii="GFAGH V+ Myriad Pro" w:hAnsi="GFAGH V+ Myriad Pro" w:cs="GFAGH V+ Myriad Pro"/>
-                                        <w:color w:val="000000"/>
-                                        <w:sz w:val="16"/>
-                                        <w:szCs w:val="16"/>
-                                        <w:lang w:val="es-ES"/>
-                                      </w:rPr>
-                                      <w:t xml:space="preserve">C/ Pelegrín de </w:t>
-                                    </w:r>
-                                    <w:proofErr w:type="spellStart"/>
-                                    <w:r>
-                                      <w:rPr>
-                                        <w:rFonts w:ascii="GFAGH V+ Myriad Pro" w:hAnsi="GFAGH V+ Myriad Pro" w:cs="GFAGH V+ Myriad Pro"/>
-                                        <w:color w:val="000000"/>
-                                        <w:sz w:val="16"/>
-                                        <w:szCs w:val="16"/>
-                                        <w:lang w:val="es-ES"/>
-                                      </w:rPr>
-                                      <w:t>Uranazu</w:t>
-                                    </w:r>
-                                    <w:proofErr w:type="spellEnd"/>
-                                    <w:r>
-                                      <w:rPr>
-                                        <w:rFonts w:ascii="GFAGH V+ Myriad Pro" w:hAnsi="GFAGH V+ Myriad Pro" w:cs="GFAGH V+ Myriad Pro"/>
-                                        <w:color w:val="000000"/>
-                                        <w:sz w:val="16"/>
-                                        <w:szCs w:val="16"/>
-                                        <w:lang w:val="es-ES"/>
-                                      </w:rPr>
-                                      <w:t xml:space="preserve"> Nº40, 4º izq. 20304 (Irún-Gipuzkoa)</w:t>
-                                    </w:r>
-                                  </w:sdtContent>
-                                </w:sdt>
-                              </w:p>
-                            </w:txbxContent>
-                          </wps:txbx>
-                          <wps:bodyPr rot="0" spcFirstLastPara="0" vertOverflow="overflow" horzOverflow="overflow" vert="horz" wrap="square" lIns="0" tIns="0" rIns="0" bIns="0" numCol="1" spcCol="0" rtlCol="0" fromWordArt="0" anchor="b" anchorCtr="0" forceAA="0" compatLnSpc="1">
-                            <a:prstTxWarp prst="textNoShape">
-                              <a:avLst/>
-                            </a:prstTxWarp>
-                            <a:spAutoFit/>
-                          </wps:bodyPr>
-                        </wps:wsp>
-                      </a:graphicData>
-                    </a:graphic>
-                    <wp14:sizeRelH relativeFrom="margin">
-                      <wp14:pctWidth>100000</wp14:pctWidth>
-                    </wp14:sizeRelH>
-                    <wp14:sizeRelV relativeFrom="margin">
-                      <wp14:pctHeight>0</wp14:pctHeight>
-                    </wp14:sizeRelV>
-                  </wp:anchor>
-                </w:drawing>
-              </mc:Choice>
-              <mc:Fallback>
-                <w:pict>
-                  <v:shapetype w14:anchorId="5B5CF40E" id="_x0000_t202" coordsize="21600,21600" o:spt="202" path="m,l,21600r21600,l21600,xe">
-                    <v:stroke joinstyle="miter"/>
-                    <v:path gradientshapeok="t" o:connecttype="rect"/>
-                  </v:shapetype>
-                  <v:shape id="Cuadro de texto 146" o:spid="_x0000_s1026" type="#_x0000_t202" style="position:absolute;left:0;text-align:left;margin-left:0;margin-top:0;width:516pt;height:43.9pt;z-index:251655680;visibility:visible;mso-wrap-style:square;mso-width-percent:1000;mso-height-percent:0;mso-top-percent:850;mso-wrap-distance-left:9pt;mso-wrap-distance-top:0;mso-wrap-distance-right:9pt;mso-wrap-distance-bottom:0;mso-position-horizontal:center;mso-position-horizontal-relative:margin;mso-position-vertical-relative:page;mso-width-percent:1000;mso-height-percent:0;mso-top-percent:850;mso-width-relative:margin;mso-height-relative:margin;v-text-anchor:bottom" o:gfxdata="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" filled="f" stroked="f" strokeweight=".5pt">
-                    <v:textbox style="mso-fit-shape-to-text:t" inset="0,0,0,0">
-                      <w:txbxContent>
-                        <w:p>
-                          <w:pPr>
-                            <w:pStyle w:val="Sinespaciado"/>
-                            <w:jc w:val="center"/>
-                            <w:rPr>
-                              <w:color w:val="4F81BD" w:themeColor="accent1"/>
-                              <w:lang w:val="es-ES"/>
-                            </w:rPr>
-                          </w:pPr>
-                          <w:sdt>
-                            <w:sdtPr>
-                              <w:rPr>
-                                <w:rFonts w:ascii="GFAGH V+ Myriad Pro" w:hAnsi="GFAGH V+ Myriad Pro" w:cs="GFAGH V+ Myriad Pro"/>
-                                <w:color w:val="000000"/>
-                                <w:sz w:val="16"/>
-                                <w:szCs w:val="16"/>
-                                <w:lang w:val="es-ES"/>
-                              </w:rPr>
-                              <w:alias w:val="Dirección"/>
-                              <w:tag w:val=""/>
-                              <w:id w:val="-726379553"/>
-                              <w:dataBinding w:prefixMappings="xmlns:ns0='http://schemas.microsoft.com/office/2006/coverPageProps' " w:xpath="/ns0:CoverPageProperties[1]/ns0:CompanyAddress[1]" w:storeItemID="{55AF091B-3C7A-41E3-B477-F2FDAA23CFDA}"/>
-                              <w:text/>
-                            </w:sdtPr>
-                            <w:sdtEndPr/>
-                            <w:sdtContent>
-                              <w:r>
-                                <w:rPr>
-                                  <w:rFonts w:ascii="GFAGH V+ Myriad Pro" w:hAnsi="GFAGH V+ Myriad Pro" w:cs="GFAGH V+ Myriad Pro"/>
-                                  <w:color w:val="000000"/>
-                                  <w:sz w:val="16"/>
-                                  <w:szCs w:val="16"/>
-                                  <w:lang w:val="es-ES"/>
-                                </w:rPr>
-                                <w:t xml:space="preserve">C/ Pelegrín de </w:t>
-                              </w:r>
-                              <w:proofErr w:type="spellStart"/>
-                              <w:r>
-                                <w:rPr>
-                                  <w:rFonts w:ascii="GFAGH V+ Myriad Pro" w:hAnsi="GFAGH V+ Myriad Pro" w:cs="GFAGH V+ Myriad Pro"/>
-                                  <w:color w:val="000000"/>
-                                  <w:sz w:val="16"/>
-                                  <w:szCs w:val="16"/>
-                                  <w:lang w:val="es-ES"/>
-                                </w:rPr>
-                                <w:t>Uranazu</w:t>
-                              </w:r>
-                              <w:proofErr w:type="spellEnd"/>
-                              <w:r>
-                                <w:rPr>
-                                  <w:rFonts w:ascii="GFAGH V+ Myriad Pro" w:hAnsi="GFAGH V+ Myriad Pro" w:cs="GFAGH V+ Myriad Pro"/>
-                                  <w:color w:val="000000"/>
-                                  <w:sz w:val="16"/>
-                                  <w:szCs w:val="16"/>
-                                  <w:lang w:val="es-ES"/>
-                                </w:rPr>
-                                <w:t xml:space="preserve"> Nº40, 4º izq. 20304 (Irún-Gipuzkoa)</w:t>
-                              </w:r>
-                            </w:sdtContent>
-                          </w:sdt>
-                        </w:p>
-                      </w:txbxContent>
-                    </v:textbox>
-                    <w10:wrap anchorx="margin" anchory="page"/>
-                  </v:shape>
-                </w:pict>
-              </mc:Fallback>
-            </mc:AlternateContent>
+            <w:t>[[FOTO_PORTADA]]</w:t>
           </w:r>
         </w:p>
         <w:p>
           <w:pPr>
+            <w:rPr>
+              <w:u w:val="single"/>
+            </w:rPr>
+          </w:pPr>
+          <w:r>
+            <w:br w:type="page"/>
+          </w:r>
+        </w:p>
+        <w:p>
+          <w:pPr>
+            <w:jc w:val="center"/>
             <w:rPr>
               <w:rFonts w:asciiTheme="majorHAnsi" w:eastAsiaTheme="majorEastAsia" w:hAnsiTheme="majorHAnsi" w:cstheme="majorBidi"/>
               <w:color w:val="17365D" w:themeColor="text2" w:themeShade="BF"/>
@@ -339,9 +114,6 @@
               <w:szCs w:val="52"/>
             </w:rPr>
           </w:pPr>
-          <w:r>
-            <w:br w:type="page"/>
-          </w:r>
         </w:p>
       </w:sdtContent>
     </w:sdt>
@@ -349,6 +121,8 @@
       <w:sdtPr>
         <w:rPr>
           <w:rFonts w:asciiTheme="minorHAnsi" w:eastAsiaTheme="minorEastAsia" w:hAnsiTheme="minorHAnsi" w:cstheme="minorBidi"/>
+          <w:b w:val="0"/>
+          <w:bCs w:val="0"/>
           <w:color w:val="auto"/>
           <w:sz w:val="22"/>
           <w:szCs w:val="22"/>
@@ -363,8 +137,6 @@
       <w:sdtEndPr>
         <w:rPr>
           <w:rFonts w:ascii="Helvetica 45 Light" w:hAnsi="Helvetica 45 Light" w:cs="Arial"/>
-          <w:b w:val="0"/>
-          <w:bCs w:val="0"/>
         </w:rPr>
       </w:sdtEndPr>
       <w:sdtContent>
@@ -426,6 +198,34 @@
       <w:r>
         <w:br w:type="page"/>
       </w:r>
+      <w:r>
+        <w:lastRenderedPageBreak/>
+        <w:br w:type="page"/>
+      </w:r>
+    </w:p>
+    <w:p/>
+    <w:p>
+      <w:r>
+        <w:t>INSPECCIÓN DEL EDIFICIO [[DIRECCION]]</w:t>
+      </w:r>
+    </w:p>
+    <w:p/>
+    <w:p>
+      <w:r>
+        <w:t>[[FOTO_PORTADA]]</w:t>
+      </w:r>
+    </w:p>
+    <w:p>
+      <w:r>
+        <w:t> </w:t>
+      </w:r>
+    </w:p>
+    <w:p>
+      <w:pPr>
+        <w:rPr>
+          <w:u w:val="single"/>
+        </w:rPr>
+      </w:pPr>
     </w:p>
     <w:p/>
     <w:p/>
@@ -540,7 +340,7 @@
             </mc:Choice>
             <mc:Fallback>
               <w:pict>
-                <v:line w14:anchorId="74F254E8" id="Conector recto 2" o:spid="_x0000_s1026" style="position:absolute;z-index:251659776;visibility:visible;mso-wrap-style:square;mso-width-percent:0;mso-wrap-distance-left:9pt;mso-wrap-distance-top:0;mso-wrap-distance-right:9pt;mso-wrap-distance-bottom:0;mso-position-horizontal:absolute;mso-position-horizontal-relative:text;mso-position-vertical:absolute;mso-position-vertical-relative:text;mso-width-percent:0;mso-width-relative:margin" from="-93.9pt,-7pt" to="524.05pt,-7pt" o:gfxdata="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" strokecolor="#4f81bd [3204]" strokeweight="2pt">
+                <v:line w14:anchorId="4151A4BA" id="Conector recto 2" o:spid="_x0000_s1026" style="position:absolute;z-index:251659776;visibility:visible;mso-wrap-style:square;mso-width-percent:0;mso-wrap-distance-left:9pt;mso-wrap-distance-top:0;mso-wrap-distance-right:9pt;mso-wrap-distance-bottom:0;mso-position-horizontal:absolute;mso-position-horizontal-relative:text;mso-position-vertical:absolute;mso-position-vertical-relative:text;mso-width-percent:0;mso-width-relative:margin" from="-93.9pt,-7pt" to="524.05pt,-7pt" o:gfxdata="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" strokecolor="#4f81bd [3204]" strokeweight="2pt">
                   <v:shadow on="t" color="black" opacity="24903f" origin=",.5" offset="0,.55556mm"/>
                 </v:line>
               </w:pict>
@@ -641,7 +441,7 @@
         </mc:Choice>
         <mc:Fallback>
           <w:pict>
-            <v:line w14:anchorId="77DB1242" id="Conector recto 2" o:spid="_x0000_s1026" style="position:absolute;z-index:251656704;visibility:visible;mso-wrap-style:square;mso-width-percent:0;mso-wrap-distance-left:9pt;mso-wrap-distance-top:0;mso-wrap-distance-right:9pt;mso-wrap-distance-bottom:0;mso-position-horizontal:absolute;mso-position-horizontal-relative:text;mso-position-vertical:absolute;mso-position-vertical-relative:text;mso-width-percent:0;mso-width-relative:margin" from="-92.25pt,-19.3pt" to="525.7pt,-19.3pt" o:gfxdata="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" strokecolor="#4f81bd [3204]" strokeweight="2pt">
+            <v:line w14:anchorId="77644D16" id="Conector recto 2" o:spid="_x0000_s1026" style="position:absolute;z-index:251656704;visibility:visible;mso-wrap-style:square;mso-width-percent:0;mso-wrap-distance-left:9pt;mso-wrap-distance-top:0;mso-wrap-distance-right:9pt;mso-wrap-distance-bottom:0;mso-position-horizontal:absolute;mso-position-horizontal-relative:text;mso-position-vertical:absolute;mso-position-vertical-relative:text;mso-width-percent:0;mso-width-relative:margin" from="-92.25pt,-19.3pt" to="525.7pt,-19.3pt" o:gfxdata="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" strokecolor="#4f81bd [3204]" strokeweight="2pt">
               <v:shadow on="t" color="black" opacity="24903f" origin=",.5" offset="0,.55556mm"/>
             </v:line>
           </w:pict>
@@ -797,7 +597,7 @@
         </mc:Choice>
         <mc:Fallback>
           <w:pict>
-            <v:line w14:anchorId="13682035" id="Conector recto 2" o:spid="_x0000_s1026" style="position:absolute;z-index:251657728;visibility:visible;mso-wrap-style:square;mso-width-percent:0;mso-wrap-distance-left:9pt;mso-wrap-distance-top:0;mso-wrap-distance-right:9pt;mso-wrap-distance-bottom:0;mso-position-horizontal:absolute;mso-position-horizontal-relative:text;mso-position-vertical:absolute;mso-position-vertical-relative:text;mso-width-percent:0;mso-width-relative:margin" from="-93.9pt,45.35pt" to="524.05pt,45.35pt" o:gfxdata="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" strokecolor="#4f81bd [3204]" strokeweight="2pt">
+            <v:line w14:anchorId="15901A42" id="Conector recto 2" o:spid="_x0000_s1026" style="position:absolute;z-index:251657728;visibility:visible;mso-wrap-style:square;mso-width-percent:0;mso-wrap-distance-left:9pt;mso-wrap-distance-top:0;mso-wrap-distance-right:9pt;mso-wrap-distance-bottom:0;mso-position-horizontal:absolute;mso-position-horizontal-relative:text;mso-position-vertical:absolute;mso-position-vertical-relative:text;mso-width-percent:0;mso-width-relative:margin" from="-93.9pt,45.35pt" to="524.05pt,45.35pt" o:gfxdata="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" strokecolor="#4f81bd [3204]" strokeweight="2pt">
               <v:shadow on="t" color="black" opacity="24903f" origin=",.5" offset="0,.55556mm"/>
             </v:line>
           </w:pict>
@@ -12507,627 +12307,6 @@
 </w:styles>
 </file>
 
-<file path=word/glossary/document.xml><?xml version="1.0" encoding="utf-8"?>
-<w:glossaryDocument xmlns:wpc="http://schemas.microsoft.com/office/word/2010/wordprocessingCanvas" xmlns:cx="http://schemas.microsoft.com/office/drawing/2014/chartex" xmlns:cx1="http://schemas.microsoft.com/office/drawing/2015/9/8/chartex" xmlns:cx2="http://schemas.microsoft.com/office/drawing/2015/10/21/chartex" xmlns:cx3="http://schemas.microsoft.com/office/drawing/2016/5/9/chartex" xmlns:cx4="http://schemas.microsoft.com/office/drawing/2016/5/10/chartex" xmlns:cx5="http://schemas.microsoft.com/office/drawing/2016/5/11/chartex" xmlns:cx6="http://schemas.microsoft.com/office/drawing/2016/5/12/chartex" xmlns:cx7="http://schemas.microsoft.com/office/drawing/2016/5/13/chartex" xmlns:cx8="http://schemas.microsoft.com/office/drawing/2016/5/14/chartex" xmlns:mc="http://schemas.openxmlformats.org/markup-compatibility/2006" xmlns:aink="http://schemas.microsoft.com/office/drawing/2016/ink" xmlns:am3d="http://schemas.microsoft.com/office/drawing/2017/model3d" xmlns:o="urn:schemas-microsoft-com:office:office" xmlns:oel="http://schemas.microsoft.com/office/2019/extlst" xmlns:r="http://schemas.openxmlformats.org/officeDocument/2006/relationships" xmlns:m="http://schemas.openxmlformats.org/officeDocument/2006/math" xmlns:v="urn:schemas-microsoft-com:vml" xmlns:wp14="http://schemas.microsoft.com/office/word/2010/wordprocessingDrawing" xmlns:wp="http://schemas.openxmlformats.org/drawingml/2006/wordprocessingDrawing" xmlns:w10="urn:schemas-microsoft-com:office:word" xmlns:w="http://schemas.openxmlformats.org/wordprocessingml/2006/main" xmlns:w14="http://schemas.microsoft.com/office/word/2010/wordml" xmlns:w15="http://schemas.microsoft.com/office/word/2012/wordml" xmlns:w16cex="http://schemas.microsoft.com/office/word/2018/wordml/cex" xmlns:w16cid="http://schemas.microsoft.com/office/word/2016/wordml/cid" xmlns:w16="http://schemas.microsoft.com/office/word/2018/wordml" xmlns:w16du="http://schemas.microsoft.com/office/word/2023/wordml/word16du" xmlns:w16sdtdh="http://schemas.microsoft.com/office/word/2020/wordml/sdtdatahash" xmlns:w16sdtfl="http://schemas.microsoft.com/office/word/2024/wordml/sdtformatlock" xmlns:w16se="http://schemas.microsoft.com/office/word/2015/wordml/symex" xmlns:wpg="http://schemas.microsoft.com/office/word/2010/wordprocessingGroup" xmlns:wpi="http://schemas.microsoft.com/office/word/2010/wordprocessingInk" xmlns:wne="http://schemas.microsoft.com/office/word/2006/wordml" xmlns:wps="http://schemas.microsoft.com/office/word/2010/wordprocessingShape" mc:Ignorable="w14 w15 w16se w16cid w16 w16cex w16sdtdh w16sdtfl w16du wp14">
-  <w:docParts>
-    <w:docPart>
-      <w:docPartPr>
-        <w:name w:val="D3D506AED97C4DAE901DB3A21745CDCD"/>
-        <w:category>
-          <w:name w:val="General"/>
-          <w:gallery w:val="placeholder"/>
-        </w:category>
-        <w:types>
-          <w:type w:val="bbPlcHdr"/>
-        </w:types>
-        <w:behaviors>
-          <w:behavior w:val="content"/>
-        </w:behaviors>
-        <w:guid w:val="{02EFAFF4-898E-42C2-9EBC-6DEE5F6A11F8}"/>
-      </w:docPartPr>
-      <w:docPartBody>
-        <w:p>
-          <w:pPr>
-            <w:pStyle w:val="D3D506AED97C4DAE901DB3A21745CDCD"/>
-          </w:pPr>
-          <w:r>
-            <w:rPr>
-              <w:rFonts w:asciiTheme="majorHAnsi" w:eastAsiaTheme="majorEastAsia" w:hAnsiTheme="majorHAnsi" w:cstheme="majorBidi"/>
-              <w:caps/>
-              <w:color w:val="156082" w:themeColor="accent1"/>
-              <w:sz w:val="80"/>
-              <w:szCs w:val="80"/>
-              <w:lang w:val="es-ES"/>
-            </w:rPr>
-            <w:t>[Título del documento]</w:t>
-          </w:r>
-        </w:p>
-      </w:docPartBody>
-    </w:docPart>
-  </w:docParts>
-</w:glossaryDocument>
-</file>
-
-<file path=word/glossary/fontTable.xml><?xml version="1.0" encoding="utf-8"?>
-<w:fonts xmlns:mc="http://schemas.openxmlformats.org/markup-compatibility/2006" xmlns:r="http://schemas.openxmlformats.org/officeDocument/2006/relationships" xmlns:w="http://schemas.openxmlformats.org/wordprocessingml/2006/main" xmlns:w14="http://schemas.microsoft.com/office/word/2010/wordml" xmlns:w15="http://schemas.microsoft.com/office/word/2012/wordml" xmlns:w16cex="http://schemas.microsoft.com/office/word/2018/wordml/cex" xmlns:w16cid="http://schemas.microsoft.com/office/word/2016/wordml/cid" xmlns:w16="http://schemas.microsoft.com/office/word/2018/wordml" xmlns:w16du="http://schemas.microsoft.com/office/word/2023/wordml/word16du" xmlns:w16sdtdh="http://schemas.microsoft.com/office/word/2020/wordml/sdtdatahash" xmlns:w16sdtfl="http://schemas.microsoft.com/office/word/2024/wordml/sdtformatlock" xmlns:w16se="http://schemas.microsoft.com/office/word/2015/wordml/symex" mc:Ignorable="w14 w15 w16se w16cid w16 w16cex w16sdtdh w16sdtfl w16du">
-  <w:font w:name="Symbol">
-    <w:panose1 w:val="05050102010706020507"/>
-    <w:charset w:val="02"/>
-    <w:family w:val="roman"/>
-    <w:pitch w:val="variable"/>
-    <w:sig w:usb0="00000000" w:usb1="10000000" w:usb2="00000000" w:usb3="00000000" w:csb0="80000000" w:csb1="00000000"/>
-  </w:font>
-  <w:font w:name="Times New Roman">
-    <w:panose1 w:val="02020603050405020304"/>
-    <w:charset w:val="00"/>
-    <w:family w:val="roman"/>
-    <w:pitch w:val="variable"/>
-    <w:sig w:usb0="E0002EFF" w:usb1="C000785B" w:usb2="00000009" w:usb3="00000000" w:csb0="000001FF" w:csb1="00000000"/>
-  </w:font>
-  <w:font w:name="Cambria">
-    <w:panose1 w:val="02040503050406030204"/>
-    <w:charset w:val="00"/>
-    <w:family w:val="roman"/>
-    <w:pitch w:val="variable"/>
-    <w:sig w:usb0="E00006FF" w:usb1="420024FF" w:usb2="02000000" w:usb3="00000000" w:csb0="0000019F" w:csb1="00000000"/>
-  </w:font>
-  <w:font w:name="MS Mincho">
-    <w:altName w:val="ＭＳ 明朝"/>
-    <w:panose1 w:val="02020609040205080304"/>
-    <w:charset w:val="80"/>
-    <w:family w:val="modern"/>
-    <w:pitch w:val="fixed"/>
-    <w:sig w:usb0="E00002FF" w:usb1="6AC7FDFB" w:usb2="08000012" w:usb3="00000000" w:csb0="0002009F" w:csb1="00000000"/>
-  </w:font>
-  <w:font w:name="Helvetica 45 Light">
-    <w:panose1 w:val="020B0400000000000000"/>
-    <w:charset w:val="00"/>
-    <w:family w:val="swiss"/>
-    <w:notTrueType/>
-    <w:pitch w:val="variable"/>
-    <w:sig w:usb0="800000AF" w:usb1="4000004A" w:usb2="00000000" w:usb3="00000000" w:csb0="00000001" w:csb1="00000000"/>
-  </w:font>
-  <w:font w:name="Arial">
-    <w:panose1 w:val="020B0604020202020204"/>
-    <w:charset w:val="00"/>
-    <w:family w:val="swiss"/>
-    <w:pitch w:val="variable"/>
-    <w:sig w:usb0="E0002EFF" w:usb1="C000785B" w:usb2="00000009" w:usb3="00000000" w:csb0="000001FF" w:csb1="00000000"/>
-  </w:font>
-  <w:font w:name="Calibri">
-    <w:panose1 w:val="020F0502020204030204"/>
-    <w:charset w:val="00"/>
-    <w:family w:val="swiss"/>
-    <w:pitch w:val="variable"/>
-    <w:sig w:usb0="E4002EFF" w:usb1="C000247B" w:usb2="00000009" w:usb3="00000000" w:csb0="000001FF" w:csb1="00000000"/>
-  </w:font>
-  <w:font w:name="MS Gothic">
-    <w:altName w:val="ＭＳ ゴシック"/>
-    <w:panose1 w:val="020B0609070205080204"/>
-    <w:charset w:val="80"/>
-    <w:family w:val="modern"/>
-    <w:pitch w:val="fixed"/>
-    <w:sig w:usb0="E00002FF" w:usb1="6AC7FDFB" w:usb2="08000012" w:usb3="00000000" w:csb0="0002009F" w:csb1="00000000"/>
-  </w:font>
-  <w:font w:name="Courier">
-    <w:panose1 w:val="02070409020205020404"/>
-    <w:charset w:val="00"/>
-    <w:family w:val="auto"/>
-    <w:pitch w:val="variable"/>
-    <w:sig w:usb0="00000003" w:usb1="00000000" w:usb2="00000000" w:usb3="00000000" w:csb0="00000001" w:csb1="00000000"/>
-  </w:font>
-  <w:font w:name="GFAGH V+ Myriad Pro">
-    <w:altName w:val="Calibri"/>
-    <w:panose1 w:val="00000000000000000000"/>
-    <w:charset w:val="00"/>
-    <w:family w:val="swiss"/>
-    <w:notTrueType/>
-    <w:pitch w:val="default"/>
-    <w:sig w:usb0="00000003" w:usb1="00000000" w:usb2="00000000" w:usb3="00000000" w:csb0="00000001" w:csb1="00000000"/>
-  </w:font>
-  <w:font w:name="Aptos">
-    <w:charset w:val="00"/>
-    <w:family w:val="swiss"/>
-    <w:pitch w:val="variable"/>
-    <w:sig w:usb0="20000287" w:usb1="00000003" w:usb2="00000000" w:usb3="00000000" w:csb0="0000019F" w:csb1="00000000"/>
-  </w:font>
-  <w:font w:name="Aptos Display">
-    <w:charset w:val="00"/>
-    <w:family w:val="swiss"/>
-    <w:pitch w:val="variable"/>
-    <w:sig w:usb0="20000287" w:usb1="00000003" w:usb2="00000000" w:usb3="00000000" w:csb0="0000019F" w:csb1="00000000"/>
-  </w:font>
-</w:fonts>
-</file>
-
-<file path=word/glossary/settings.xml><?xml version="1.0" encoding="utf-8"?>
-<w:settings xmlns:mc="http://schemas.openxmlformats.org/markup-compatibility/2006" xmlns:o="urn:schemas-microsoft-com:office:office" xmlns:r="http://schemas.openxmlformats.org/officeDocument/2006/relationships" xmlns:m="http://schemas.openxmlformats.org/officeDocument/2006/math" xmlns:v="urn:schemas-microsoft-com:vml" xmlns:w10="urn:schemas-microsoft-com:office:word" xmlns:w="http://schemas.openxmlformats.org/wordprocessingml/2006/main" xmlns:w14="http://schemas.microsoft.com/office/word/2010/wordml" xmlns:w15="http://schemas.microsoft.com/office/word/2012/wordml" xmlns:w16cex="http://schemas.microsoft.com/office/word/2018/wordml/cex" xmlns:w16cid="http://schemas.microsoft.com/office/word/2016/wordml/cid" xmlns:w16="http://schemas.microsoft.com/office/word/2018/wordml" xmlns:w16du="http://schemas.microsoft.com/office/word/2023/wordml/word16du" xmlns:w16sdtdh="http://schemas.microsoft.com/office/word/2020/wordml/sdtdatahash" xmlns:w16sdtfl="http://schemas.microsoft.com/office/word/2024/wordml/sdtformatlock" xmlns:w16se="http://schemas.microsoft.com/office/word/2015/wordml/symex" xmlns:sl="http://schemas.openxmlformats.org/schemaLibrary/2006/main" mc:Ignorable="w14 w15 w16se w16cid w16 w16cex w16sdtdh w16sdtfl w16du">
-  <w:view w:val="normal"/>
-  <w:defaultTabStop w:val="720"/>
-  <w:characterSpacingControl w:val="doNotCompress"/>
-  <w:compat>
-    <w:useFELayout/>
-    <w:compatSetting w:name="compatibilityMode" w:uri="http://schemas.microsoft.com/office/word" w:val="15"/>
-    <w:compatSetting w:name="overrideTableStyleFontSizeAndJustification" w:uri="http://schemas.microsoft.com/office/word" w:val="1"/>
-    <w:compatSetting w:name="enableOpenTypeFeatures" w:uri="http://schemas.microsoft.com/office/word" w:val="1"/>
-    <w:compatSetting w:name="doNotFlipMirrorIndents" w:uri="http://schemas.microsoft.com/office/word" w:val="1"/>
-    <w:compatSetting w:name="differentiateMultirowTableHeaders" w:uri="http://schemas.microsoft.com/office/word" w:val="1"/>
-    <w:compatSetting w:name="useWord2013TrackBottomHyphenation" w:uri="http://schemas.microsoft.com/office/word" w:val="0"/>
-  </w:compat>
-  <w:rsids>
-    <w:rsidRoot w:val="003409A9"/>
-    <w:rsid w:val="00073AD3"/>
-    <w:rsid w:val="00074ABA"/>
-    <w:rsid w:val="001C241F"/>
-    <w:rsid w:val="003409A9"/>
-    <w:rsid w:val="00451C98"/>
-    <w:rsid w:val="005B17F2"/>
-    <w:rsid w:val="00B73352"/>
-    <w:rsid w:val="00DE64BC"/>
-  </w:rsids>
-  <m:mathPr>
-    <m:mathFont m:val="Cambria Math"/>
-    <m:brkBin m:val="before"/>
-    <m:brkBinSub m:val="--"/>
-    <m:smallFrac m:val="0"/>
-    <m:dispDef/>
-    <m:lMargin m:val="0"/>
-    <m:rMargin m:val="0"/>
-    <m:defJc m:val="centerGroup"/>
-    <m:wrapIndent m:val="1440"/>
-    <m:intLim m:val="subSup"/>
-    <m:naryLim m:val="undOvr"/>
-  </m:mathPr>
-  <w:themeFontLang w:val="en-GB"/>
-  <w:clrSchemeMapping w:bg1="light1" w:t1="dark1" w:bg2="light2" w:t2="dark2" w:accent1="accent1" w:accent2="accent2" w:accent3="accent3" w:accent4="accent4" w:accent5="accent5" w:accent6="accent6" w:hyperlink="hyperlink" w:followedHyperlink="followedHyperlink"/>
-  <w:decimalSymbol w:val=","/>
-  <w:listSeparator w:val=";"/>
-  <w15:chartTrackingRefBased/>
-</w:settings>
-</file>
-
-<file path=word/glossary/styles.xml><?xml version="1.0" encoding="utf-8"?>
-<w:styles xmlns:mc="http://schemas.openxmlformats.org/markup-compatibility/2006" xmlns:r="http://schemas.openxmlformats.org/officeDocument/2006/relationships" xmlns:w="http://schemas.openxmlformats.org/wordprocessingml/2006/main" xmlns:w14="http://schemas.microsoft.com/office/word/2010/wordml" xmlns:w15="http://schemas.microsoft.com/office/word/2012/wordml" xmlns:w16cex="http://schemas.microsoft.com/office/word/2018/wordml/cex" xmlns:w16cid="http://schemas.microsoft.com/office/word/2016/wordml/cid" xmlns:w16="http://schemas.microsoft.com/office/word/2018/wordml" xmlns:w16du="http://schemas.microsoft.com/office/word/2023/wordml/word16du" xmlns:w16sdtdh="http://schemas.microsoft.com/office/word/2020/wordml/sdtdatahash" xmlns:w16sdtfl="http://schemas.microsoft.com/office/word/2024/wordml/sdtformatlock" xmlns:w16se="http://schemas.microsoft.com/office/word/2015/wordml/symex" mc:Ignorable="w14 w15 w16se w16cid w16 w16cex w16sdtdh w16sdtfl w16du">
-  <w:docDefaults>
-    <w:rPrDefault>
-      <w:rPr>
-        <w:rFonts w:asciiTheme="minorHAnsi" w:eastAsiaTheme="minorEastAsia" w:hAnsiTheme="minorHAnsi" w:cstheme="minorBidi"/>
-        <w:kern w:val="2"/>
-        <w:sz w:val="24"/>
-        <w:szCs w:val="24"/>
-        <w:lang w:val="en-GB" w:eastAsia="en-GB" w:bidi="ar-SA"/>
-        <w14:ligatures w14:val="standardContextual"/>
-      </w:rPr>
-    </w:rPrDefault>
-    <w:pPrDefault>
-      <w:pPr>
-        <w:spacing w:after="160" w:line="278" w:lineRule="auto"/>
-      </w:pPr>
-    </w:pPrDefault>
-  </w:docDefaults>
-  <w:latentStyles w:defLockedState="0" w:defUIPriority="99" w:defSemiHidden="0" w:defUnhideWhenUsed="0" w:defQFormat="0" w:count="376">
-    <w:lsdException w:name="Normal" w:uiPriority="0" w:qFormat="1"/>
-    <w:lsdException w:name="heading 1" w:uiPriority="9" w:qFormat="1"/>
-    <w:lsdException w:name="heading 2" w:semiHidden="1" w:uiPriority="9" w:unhideWhenUsed="1" w:qFormat="1"/>
-    <w:lsdException w:name="heading 3" w:semiHidden="1" w:uiPriority="9" w:unhideWhenUsed="1" w:qFormat="1"/>
-    <w:lsdException w:name="heading 4" w:semiHidden="1" w:uiPriority="9" w:unhideWhenUsed="1" w:qFormat="1"/>
-    <w:lsdException w:name="heading 5" w:semiHidden="1" w:uiPriority="9" w:unhideWhenUsed="1" w:qFormat="1"/>
-    <w:lsdException w:name="heading 6" w:semiHidden="1" w:uiPriority="9" w:unhideWhenUsed="1" w:qFormat="1"/>
-    <w:lsdException w:name="heading 7" w:semiHidden="1" w:uiPriority="9" w:unhideWhenUsed="1" w:qFormat="1"/>
-    <w:lsdException w:name="heading 8" w:semiHidden="1" w:uiPriority="9" w:unhideWhenUsed="1" w:qFormat="1"/>
-    <w:lsdException w:name="heading 9" w:semiHidden="1" w:uiPriority="9" w:unhideWhenUsed="1" w:qFormat="1"/>
-    <w:lsdException w:name="index 1" w:semiHidden="1" w:unhideWhenUsed="1"/>
-    <w:lsdException w:name="index 2" w:semiHidden="1" w:unhideWhenUsed="1"/>
-    <w:lsdException w:name="index 3" w:semiHidden="1" w:unhideWhenUsed="1"/>
-    <w:lsdException w:name="index 4" w:semiHidden="1" w:unhideWhenUsed="1"/>
-    <w:lsdException w:name="index 5" w:semiHidden="1" w:unhideWhenUsed="1"/>
-    <w:lsdException w:name="index 6" w:semiHidden="1" w:unhideWhenUsed="1"/>
-    <w:lsdException w:name="index 7" w:semiHidden="1" w:unhideWhenUsed="1"/>
-    <w:lsdException w:name="index 8" w:semiHidden="1" w:unhideWhenUsed="1"/>
-    <w:lsdException w:name="index 9" w:semiHidden="1" w:unhideWhenUsed="1"/>
-    <w:lsdException w:name="toc 1" w:semiHidden="1" w:uiPriority="39" w:unhideWhenUsed="1"/>
-    <w:lsdException w:name="toc 2" w:semiHidden="1" w:uiPriority="39" w:unhideWhenUsed="1"/>
-    <w:lsdException w:name="toc 3" w:semiHidden="1" w:uiPriority="39" w:unhideWhenUsed="1"/>
-    <w:lsdException w:name="toc 4" w:semiHidden="1" w:uiPriority="39" w:unhideWhenUsed="1"/>
-    <w:lsdException w:name="toc 5" w:semiHidden="1" w:uiPriority="39" w:unhideWhenUsed="1"/>
-    <w:lsdException w:name="toc 6" w:semiHidden="1" w:uiPriority="39" w:unhideWhenUsed="1"/>
-    <w:lsdException w:name="toc 7" w:semiHidden="1" w:uiPriority="39" w:unhideWhenUsed="1"/>
-    <w:lsdException w:name="toc 8" w:semiHidden="1" w:uiPriority="39" w:unhideWhenUsed="1"/>
-    <w:lsdException w:name="toc 9" w:semiHidden="1" w:uiPriority="39" w:unhideWhenUsed="1"/>
-    <w:lsdException w:name="Normal Indent" w:semiHidden="1" w:unhideWhenUsed="1"/>
-    <w:lsdException w:name="footnote text" w:semiHidden="1" w:unhideWhenUsed="1"/>
-    <w:lsdException w:name="annotation text" w:semiHidden="1" w:unhideWhenUsed="1"/>
-    <w:lsdException w:name="header" w:semiHidden="1" w:unhideWhenUsed="1"/>
-    <w:lsdException w:name="footer" w:semiHidden="1" w:unhideWhenUsed="1"/>
-    <w:lsdException w:name="index heading" w:semiHidden="1" w:unhideWhenUsed="1"/>
-    <w:lsdException w:name="caption" w:semiHidden="1" w:uiPriority="35" w:unhideWhenUsed="1" w:qFormat="1"/>
-    <w:lsdException w:name="table of figures" w:semiHidden="1" w:unhideWhenUsed="1"/>
-    <w:lsdException w:name="envelope address" w:semiHidden="1" w:unhideWhenUsed="1"/>
-    <w:lsdException w:name="envelope return" w:semiHidden="1" w:unhideWhenUsed="1"/>
-    <w:lsdException w:name="footnote reference" w:semiHidden="1" w:unhideWhenUsed="1"/>
-    <w:lsdException w:name="annotation reference" w:semiHidden="1" w:unhideWhenUsed="1"/>
-    <w:lsdException w:name="line number" w:semiHidden="1" w:unhideWhenUsed="1"/>
-    <w:lsdException w:name="page number" w:semiHidden="1" w:unhideWhenUsed="1"/>
-    <w:lsdException w:name="endnote reference" w:semiHidden="1" w:unhideWhenUsed="1"/>
-    <w:lsdException w:name="endnote text" w:semiHidden="1" w:unhideWhenUsed="1"/>
-    <w:lsdException w:name="table of authorities" w:semiHidden="1" w:unhideWhenUsed="1"/>
-    <w:lsdException w:name="macro" w:semiHidden="1" w:unhideWhenUsed="1"/>
-    <w:lsdException w:name="toa heading" w:semiHidden="1" w:unhideWhenUsed="1"/>
-    <w:lsdException w:name="List" w:semiHidden="1" w:unhideWhenUsed="1"/>
-    <w:lsdException w:name="List Bullet" w:semiHidden="1" w:unhideWhenUsed="1"/>
-    <w:lsdException w:name="List Number" w:semiHidden="1" w:unhideWhenUsed="1"/>
-    <w:lsdException w:name="List 2" w:semiHidden="1" w:unhideWhenUsed="1"/>
-    <w:lsdException w:name="List 3" w:semiHidden="1" w:unhideWhenUsed="1"/>
-    <w:lsdException w:name="List 4" w:semiHidden="1" w:unhideWhenUsed="1"/>
-    <w:lsdException w:name="List 5" w:semiHidden="1" w:unhideWhenUsed="1"/>
-    <w:lsdException w:name="List Bullet 2" w:semiHidden="1" w:unhideWhenUsed="1"/>
-    <w:lsdException w:name="List Bullet 3" w:semiHidden="1" w:unhideWhenUsed="1"/>
-    <w:lsdException w:name="List Bullet 4" w:semiHidden="1" w:unhideWhenUsed="1"/>
-    <w:lsdException w:name="List Bullet 5" w:semiHidden="1" w:unhideWhenUsed="1"/>
-    <w:lsdException w:name="List Number 2" w:semiHidden="1" w:unhideWhenUsed="1"/>
-    <w:lsdException w:name="List Number 3" w:semiHidden="1" w:unhideWhenUsed="1"/>
-    <w:lsdException w:name="List Number 4" w:semiHidden="1" w:unhideWhenUsed="1"/>
-    <w:lsdException w:name="List Number 5" w:semiHidden="1" w:unhideWhenUsed="1"/>
-    <w:lsdException w:name="Title" w:uiPriority="10" w:qFormat="1"/>
-    <w:lsdException w:name="Closing" w:semiHidden="1" w:unhideWhenUsed="1"/>
-    <w:lsdException w:name="Signature" w:semiHidden="1" w:unhideWhenUsed="1"/>
-    <w:lsdException w:name="Default Paragraph Font" w:semiHidden="1" w:uiPriority="1" w:unhideWhenUsed="1"/>
-    <w:lsdException w:name="Body Text" w:semiHidden="1" w:unhideWhenUsed="1"/>
-    <w:lsdException w:name="Body Text Indent" w:semiHidden="1" w:unhideWhenUsed="1"/>
-    <w:lsdException w:name="List Continue" w:semiHidden="1" w:unhideWhenUsed="1"/>
-    <w:lsdException w:name="List Continue 2" w:semiHidden="1" w:unhideWhenUsed="1"/>
-    <w:lsdException w:name="List Continue 3" w:semiHidden="1" w:unhideWhenUsed="1"/>
-    <w:lsdException w:name="List Continue 4" w:semiHidden="1" w:unhideWhenUsed="1"/>
-    <w:lsdException w:name="List Continue 5" w:semiHidden="1" w:unhideWhenUsed="1"/>
-    <w:lsdException w:name="Message Header" w:semiHidden="1" w:unhideWhenUsed="1"/>
-    <w:lsdException w:name="Subtitle" w:uiPriority="11" w:qFormat="1"/>
-    <w:lsdException w:name="Salutation" w:semiHidden="1" w:unhideWhenUsed="1"/>
-    <w:lsdException w:name="Date" w:semiHidden="1" w:unhideWhenUsed="1"/>
-    <w:lsdException w:name="Body Text First Indent" w:semiHidden="1" w:unhideWhenUsed="1"/>
-    <w:lsdException w:name="Body Text First Indent 2" w:semiHidden="1" w:unhideWhenUsed="1"/>
-    <w:lsdException w:name="Note Heading" w:semiHidden="1" w:unhideWhenUsed="1"/>
-    <w:lsdException w:name="Body Text 2" w:semiHidden="1" w:unhideWhenUsed="1"/>
-    <w:lsdException w:name="Body Text 3" w:semiHidden="1" w:unhideWhenUsed="1"/>
-    <w:lsdException w:name="Body Text Indent 2" w:semiHidden="1" w:unhideWhenUsed="1"/>
-    <w:lsdException w:name="Body Text Indent 3" w:semiHidden="1" w:unhideWhenUsed="1"/>
-    <w:lsdException w:name="Block Text" w:semiHidden="1" w:unhideWhenUsed="1"/>
-    <w:lsdException w:name="Hyperlink" w:semiHidden="1" w:unhideWhenUsed="1"/>
-    <w:lsdException w:name="FollowedHyperlink" w:semiHidden="1" w:unhideWhenUsed="1"/>
-    <w:lsdException w:name="Strong" w:uiPriority="22" w:qFormat="1"/>
-    <w:lsdException w:name="Emphasis" w:uiPriority="20" w:qFormat="1"/>
-    <w:lsdException w:name="Document Map" w:semiHidden="1" w:unhideWhenUsed="1"/>
-    <w:lsdException w:name="Plain Text" w:semiHidden="1" w:unhideWhenUsed="1"/>
-    <w:lsdException w:name="E-mail Signature" w:semiHidden="1" w:unhideWhenUsed="1"/>
-    <w:lsdException w:name="HTML Top of Form" w:semiHidden="1" w:unhideWhenUsed="1"/>
-    <w:lsdException w:name="HTML Bottom of Form" w:semiHidden="1" w:unhideWhenUsed="1"/>
-    <w:lsdException w:name="Normal (Web)" w:semiHidden="1" w:unhideWhenUsed="1"/>
-    <w:lsdException w:name="HTML Acronym" w:semiHidden="1" w:unhideWhenUsed="1"/>
-    <w:lsdException w:name="HTML Address" w:semiHidden="1" w:unhideWhenUsed="1"/>
-    <w:lsdException w:name="HTML Cite" w:semiHidden="1" w:unhideWhenUsed="1"/>
-    <w:lsdException w:name="HTML Code" w:semiHidden="1" w:unhideWhenUsed="1"/>
-    <w:lsdException w:name="HTML Definition" w:semiHidden="1" w:unhideWhenUsed="1"/>
-    <w:lsdException w:name="HTML Keyboard" w:semiHidden="1" w:unhideWhenUsed="1"/>
-    <w:lsdException w:name="HTML Preformatted" w:semiHidden="1" w:unhideWhenUsed="1"/>
-    <w:lsdException w:name="HTML Sample" w:semiHidden="1" w:unhideWhenUsed="1"/>
-    <w:lsdException w:name="HTML Typewriter" w:semiHidden="1" w:unhideWhenUsed="1"/>
-    <w:lsdException w:name="HTML Variable" w:semiHidden="1" w:unhideWhenUsed="1"/>
-    <w:lsdException w:name="Normal Table" w:semiHidden="1" w:unhideWhenUsed="1"/>
-    <w:lsdException w:name="annotation subject" w:semiHidden="1" w:unhideWhenUsed="1"/>
-    <w:lsdException w:name="No List" w:semiHidden="1" w:unhideWhenUsed="1"/>
-    <w:lsdException w:name="Outline List 1" w:semiHidden="1" w:unhideWhenUsed="1"/>
-    <w:lsdException w:name="Outline List 2" w:semiHidden="1" w:unhideWhenUsed="1"/>
-    <w:lsdException w:name="Outline List 3" w:semiHidden="1" w:unhideWhenUsed="1"/>
-    <w:lsdException w:name="Table Simple 1" w:semiHidden="1" w:unhideWhenUsed="1"/>
-    <w:lsdException w:name="Table Simple 2" w:semiHidden="1" w:unhideWhenUsed="1"/>
-    <w:lsdException w:name="Table Simple 3" w:semiHidden="1" w:unhideWhenUsed="1"/>
-    <w:lsdException w:name="Table Classic 1" w:semiHidden="1" w:unhideWhenUsed="1"/>
-    <w:lsdException w:name="Table Classic 2" w:semiHidden="1" w:unhideWhenUsed="1"/>
-    <w:lsdException w:name="Table Classic 3" w:semiHidden="1" w:unhideWhenUsed="1"/>
-    <w:lsdException w:name="Table Classic 4" w:semiHidden="1" w:unhideWhenUsed="1"/>
-    <w:lsdException w:name="Table Colorful 1" w:semiHidden="1" w:unhideWhenUsed="1"/>
-    <w:lsdException w:name="Table Colorful 2" w:semiHidden="1" w:unhideWhenUsed="1"/>
-    <w:lsdException w:name="Table Colorful 3" w:semiHidden="1" w:unhideWhenUsed="1"/>
-    <w:lsdException w:name="Table Columns 1" w:semiHidden="1" w:unhideWhenUsed="1"/>
-    <w:lsdException w:name="Table Columns 2" w:semiHidden="1" w:unhideWhenUsed="1"/>
-    <w:lsdException w:name="Table Columns 3" w:semiHidden="1" w:unhideWhenUsed="1"/>
-    <w:lsdException w:name="Table Columns 4" w:semiHidden="1" w:unhideWhenUsed="1"/>
-    <w:lsdException w:name="Table Columns 5" w:semiHidden="1" w:unhideWhenUsed="1"/>
-    <w:lsdException w:name="Table Grid 1" w:semiHidden="1" w:unhideWhenUsed="1"/>
-    <w:lsdException w:name="Table Grid 2" w:semiHidden="1" w:unhideWhenUsed="1"/>
-    <w:lsdException w:name="Table Grid 3" w:semiHidden="1" w:unhideWhenUsed="1"/>
-    <w:lsdException w:name="Table Grid 4" w:semiHidden="1" w:unhideWhenUsed="1"/>
-    <w:lsdException w:name="Table Grid 5" w:semiHidden="1" w:unhideWhenUsed="1"/>
-    <w:lsdException w:name="Table Grid 6" w:semiHidden="1" w:unhideWhenUsed="1"/>
-    <w:lsdException w:name="Table Grid 7" w:semiHidden="1" w:unhideWhenUsed="1"/>
-    <w:lsdException w:name="Table Grid 8" w:semiHidden="1" w:unhideWhenUsed="1"/>
-    <w:lsdException w:name="Table List 1" w:semiHidden="1" w:unhideWhenUsed="1"/>
-    <w:lsdException w:name="Table List 2" w:semiHidden="1" w:unhideWhenUsed="1"/>
-    <w:lsdException w:name="Table List 3" w:semiHidden="1" w:unhideWhenUsed="1"/>
-    <w:lsdException w:name="Table List 4" w:semiHidden="1" w:unhideWhenUsed="1"/>
-    <w:lsdException w:name="Table List 5" w:semiHidden="1" w:unhideWhenUsed="1"/>
-    <w:lsdException w:name="Table List 6" w:semiHidden="1" w:unhideWhenUsed="1"/>
-    <w:lsdException w:name="Table List 7" w:semiHidden="1" w:unhideWhenUsed="1"/>
-    <w:lsdException w:name="Table List 8" w:semiHidden="1" w:unhideWhenUsed="1"/>
-    <w:lsdException w:name="Table 3D effects 1" w:semiHidden="1" w:unhideWhenUsed="1"/>
-    <w:lsdException w:name="Table 3D effects 2" w:semiHidden="1" w:unhideWhenUsed="1"/>
-    <w:lsdException w:name="Table 3D effects 3" w:semiHidden="1" w:unhideWhenUsed="1"/>
-    <w:lsdException w:name="Table Contemporary" w:semiHidden="1" w:unhideWhenUsed="1"/>
-    <w:lsdException w:name="Table Elegant" w:semiHidden="1" w:unhideWhenUsed="1"/>
-    <w:lsdException w:name="Table Professional" w:semiHidden="1" w:unhideWhenUsed="1"/>
-    <w:lsdException w:name="Table Subtle 1" w:semiHidden="1" w:unhideWhenUsed="1"/>
-    <w:lsdException w:name="Table Subtle 2" w:semiHidden="1" w:unhideWhenUsed="1"/>
-    <w:lsdException w:name="Table Web 1" w:semiHidden="1" w:unhideWhenUsed="1"/>
-    <w:lsdException w:name="Table Web 2" w:semiHidden="1" w:unhideWhenUsed="1"/>
-    <w:lsdException w:name="Table Web 3" w:semiHidden="1" w:unhideWhenUsed="1"/>
-    <w:lsdException w:name="Balloon Text" w:semiHidden="1" w:unhideWhenUsed="1"/>
-    <w:lsdException w:name="Table Grid" w:uiPriority="39"/>
-    <w:lsdException w:name="Table Theme" w:semiHidden="1" w:unhideWhenUsed="1"/>
-    <w:lsdException w:name="Placeholder Text" w:semiHidden="1"/>
-    <w:lsdException w:name="No Spacing" w:uiPriority="1" w:qFormat="1"/>
-    <w:lsdException w:name="Light Shading" w:uiPriority="60"/>
-    <w:lsdException w:name="Light List" w:uiPriority="61"/>
-    <w:lsdException w:name="Light Grid" w:uiPriority="62"/>
-    <w:lsdException w:name="Medium Shading 1" w:uiPriority="63"/>
-    <w:lsdException w:name="Medium Shading 2" w:uiPriority="64"/>
-    <w:lsdException w:name="Medium List 1" w:uiPriority="65"/>
-    <w:lsdException w:name="Medium List 2" w:uiPriority="66"/>
-    <w:lsdException w:name="Medium Grid 1" w:uiPriority="67"/>
-    <w:lsdException w:name="Medium Grid 2" w:uiPriority="68"/>
-    <w:lsdException w:name="Medium Grid 3" w:uiPriority="69"/>
-    <w:lsdException w:name="Dark List" w:uiPriority="70"/>
-    <w:lsdException w:name="Colorful Shading" w:uiPriority="71"/>
-    <w:lsdException w:name="Colorful List" w:uiPriority="72"/>
-    <w:lsdException w:name="Colorful Grid" w:uiPriority="73"/>
-    <w:lsdException w:name="Light Shading Accent 1" w:uiPriority="60"/>
-    <w:lsdException w:name="Light List Accent 1" w:uiPriority="61"/>
-    <w:lsdException w:name="Light Grid Accent 1" w:uiPriority="62"/>
-    <w:lsdException w:name="Medium Shading 1 Accent 1" w:uiPriority="63"/>
-    <w:lsdException w:name="Medium Shading 2 Accent 1" w:uiPriority="64"/>
-    <w:lsdException w:name="Medium List 1 Accent 1" w:uiPriority="65"/>
-    <w:lsdException w:name="Revision" w:semiHidden="1"/>
-    <w:lsdException w:name="List Paragraph" w:uiPriority="34" w:qFormat="1"/>
-    <w:lsdException w:name="Quote" w:uiPriority="29" w:qFormat="1"/>
-    <w:lsdException w:name="Intense Quote" w:uiPriority="30" w:qFormat="1"/>
-    <w:lsdException w:name="Medium List 2 Accent 1" w:uiPriority="66"/>
-    <w:lsdException w:name="Medium Grid 1 Accent 1" w:uiPriority="67"/>
-    <w:lsdException w:name="Medium Grid 2 Accent 1" w:uiPriority="68"/>
-    <w:lsdException w:name="Medium Grid 3 Accent 1" w:uiPriority="69"/>
-    <w:lsdException w:name="Dark List Accent 1" w:uiPriority="70"/>
-    <w:lsdException w:name="Colorful Shading Accent 1" w:uiPriority="71"/>
-    <w:lsdException w:name="Colorful List Accent 1" w:uiPriority="72"/>
-    <w:lsdException w:name="Colorful Grid Accent 1" w:uiPriority="73"/>
-    <w:lsdException w:name="Light Shading Accent 2" w:uiPriority="60"/>
-    <w:lsdException w:name="Light List Accent 2" w:uiPriority="61"/>
-    <w:lsdException w:name="Light Grid Accent 2" w:uiPriority="62"/>
-    <w:lsdException w:name="Medium Shading 1 Accent 2" w:uiPriority="63"/>
-    <w:lsdException w:name="Medium Shading 2 Accent 2" w:uiPriority="64"/>
-    <w:lsdException w:name="Medium List 1 Accent 2" w:uiPriority="65"/>
-    <w:lsdException w:name="Medium List 2 Accent 2" w:uiPriority="66"/>
-    <w:lsdException w:name="Medium Grid 1 Accent 2" w:uiPriority="67"/>
-    <w:lsdException w:name="Medium Grid 2 Accent 2" w:uiPriority="68"/>
-    <w:lsdException w:name="Medium Grid 3 Accent 2" w:uiPriority="69"/>
-    <w:lsdException w:name="Dark List Accent 2" w:uiPriority="70"/>
-    <w:lsdException w:name="Colorful Shading Accent 2" w:uiPriority="71"/>
-    <w:lsdException w:name="Colorful List Accent 2" w:uiPriority="72"/>
-    <w:lsdException w:name="Colorful Grid Accent 2" w:uiPriority="73"/>
-    <w:lsdException w:name="Light Shading Accent 3" w:uiPriority="60"/>
-    <w:lsdException w:name="Light List Accent 3" w:uiPriority="61"/>
-    <w:lsdException w:name="Light Grid Accent 3" w:uiPriority="62"/>
-    <w:lsdException w:name="Medium Shading 1 Accent 3" w:uiPriority="63"/>
-    <w:lsdException w:name="Medium Shading 2 Accent 3" w:uiPriority="64"/>
-    <w:lsdException w:name="Medium List 1 Accent 3" w:uiPriority="65"/>
-    <w:lsdException w:name="Medium List 2 Accent 3" w:uiPriority="66"/>
-    <w:lsdException w:name="Medium Grid 1 Accent 3" w:uiPriority="67"/>
-    <w:lsdException w:name="Medium Grid 2 Accent 3" w:uiPriority="68"/>
-    <w:lsdException w:name="Medium Grid 3 Accent 3" w:uiPriority="69"/>
-    <w:lsdException w:name="Dark List Accent 3" w:uiPriority="70"/>
-    <w:lsdException w:name="Colorful Shading Accent 3" w:uiPriority="71"/>
-    <w:lsdException w:name="Colorful List Accent 3" w:uiPriority="72"/>
-    <w:lsdException w:name="Colorful Grid Accent 3" w:uiPriority="73"/>
-    <w:lsdException w:name="Light Shading Accent 4" w:uiPriority="60"/>
-    <w:lsdException w:name="Light List Accent 4" w:uiPriority="61"/>
-    <w:lsdException w:name="Light Grid Accent 4" w:uiPriority="62"/>
-    <w:lsdException w:name="Medium Shading 1 Accent 4" w:uiPriority="63"/>
-    <w:lsdException w:name="Medium Shading 2 Accent 4" w:uiPriority="64"/>
-    <w:lsdException w:name="Medium List 1 Accent 4" w:uiPriority="65"/>
-    <w:lsdException w:name="Medium List 2 Accent 4" w:uiPriority="66"/>
-    <w:lsdException w:name="Medium Grid 1 Accent 4" w:uiPriority="67"/>
-    <w:lsdException w:name="Medium Grid 2 Accent 4" w:uiPriority="68"/>
-    <w:lsdException w:name="Medium Grid 3 Accent 4" w:uiPriority="69"/>
-    <w:lsdException w:name="Dark List Accent 4" w:uiPriority="70"/>
-    <w:lsdException w:name="Colorful Shading Accent 4" w:uiPriority="71"/>
-    <w:lsdException w:name="Colorful List Accent 4" w:uiPriority="72"/>
-    <w:lsdException w:name="Colorful Grid Accent 4" w:uiPriority="73"/>
-    <w:lsdException w:name="Light Shading Accent 5" w:uiPriority="60"/>
-    <w:lsdException w:name="Light List Accent 5" w:uiPriority="61"/>
-    <w:lsdException w:name="Light Grid Accent 5" w:uiPriority="62"/>
-    <w:lsdException w:name="Medium Shading 1 Accent 5" w:uiPriority="63"/>
-    <w:lsdException w:name="Medium Shading 2 Accent 5" w:uiPriority="64"/>
-    <w:lsdException w:name="Medium List 1 Accent 5" w:uiPriority="65"/>
-    <w:lsdException w:name="Medium List 2 Accent 5" w:uiPriority="66"/>
-    <w:lsdException w:name="Medium Grid 1 Accent 5" w:uiPriority="67"/>
-    <w:lsdException w:name="Medium Grid 2 Accent 5" w:uiPriority="68"/>
-    <w:lsdException w:name="Medium Grid 3 Accent 5" w:uiPriority="69"/>
-    <w:lsdException w:name="Dark List Accent 5" w:uiPriority="70"/>
-    <w:lsdException w:name="Colorful Shading Accent 5" w:uiPriority="71"/>
-    <w:lsdException w:name="Colorful List Accent 5" w:uiPriority="72"/>
-    <w:lsdException w:name="Colorful Grid Accent 5" w:uiPriority="73"/>
-    <w:lsdException w:name="Light Shading Accent 6" w:uiPriority="60"/>
-    <w:lsdException w:name="Light List Accent 6" w:uiPriority="61"/>
-    <w:lsdException w:name="Light Grid Accent 6" w:uiPriority="62"/>
-    <w:lsdException w:name="Medium Shading 1 Accent 6" w:uiPriority="63"/>
-    <w:lsdException w:name="Medium Shading 2 Accent 6" w:uiPriority="64"/>
-    <w:lsdException w:name="Medium List 1 Accent 6" w:uiPriority="65"/>
-    <w:lsdException w:name="Medium List 2 Accent 6" w:uiPriority="66"/>
-    <w:lsdException w:name="Medium Grid 1 Accent 6" w:uiPriority="67"/>
-    <w:lsdException w:name="Medium Grid 2 Accent 6" w:uiPriority="68"/>
-    <w:lsdException w:name="Medium Grid 3 Accent 6" w:uiPriority="69"/>
-    <w:lsdException w:name="Dark List Accent 6" w:uiPriority="70"/>
-    <w:lsdException w:name="Colorful Shading Accent 6" w:uiPriority="71"/>
-    <w:lsdException w:name="Colorful List Accent 6" w:uiPriority="72"/>
-    <w:lsdException w:name="Colorful Grid Accent 6" w:uiPriority="73"/>
-    <w:lsdException w:name="Subtle Emphasis" w:uiPriority="19" w:qFormat="1"/>
-    <w:lsdException w:name="Intense Emphasis" w:uiPriority="21" w:qFormat="1"/>
-    <w:lsdException w:name="Subtle Reference" w:uiPriority="31" w:qFormat="1"/>
-    <w:lsdException w:name="Intense Reference" w:uiPriority="32" w:qFormat="1"/>
-    <w:lsdException w:name="Book Title" w:uiPriority="33" w:qFormat="1"/>
-    <w:lsdException w:name="Bibliography" w:semiHidden="1" w:uiPriority="37" w:unhideWhenUsed="1"/>
-    <w:lsdException w:name="TOC Heading" w:semiHidden="1" w:uiPriority="39" w:unhideWhenUsed="1" w:qFormat="1"/>
-    <w:lsdException w:name="Plain Table 1" w:uiPriority="41"/>
-    <w:lsdException w:name="Plain Table 2" w:uiPriority="42"/>
-    <w:lsdException w:name="Plain Table 3" w:uiPriority="43"/>
-    <w:lsdException w:name="Plain Table 4" w:uiPriority="44"/>
-    <w:lsdException w:name="Plain Table 5" w:uiPriority="45"/>
-    <w:lsdException w:name="Grid Table Light" w:uiPriority="40"/>
-    <w:lsdException w:name="Grid Table 1 Light" w:uiPriority="46"/>
-    <w:lsdException w:name="Grid Table 2" w:uiPriority="47"/>
-    <w:lsdException w:name="Grid Table 3" w:uiPriority="48"/>
-    <w:lsdException w:name="Grid Table 4" w:uiPriority="49"/>
-    <w:lsdException w:name="Grid Table 5 Dark" w:uiPriority="50"/>
-    <w:lsdException w:name="Grid Table 6 Colorful" w:uiPriority="51"/>
-    <w:lsdException w:name="Grid Table 7 Colorful" w:uiPriority="52"/>
-    <w:lsdException w:name="Grid Table 1 Light Accent 1" w:uiPriority="46"/>
-    <w:lsdException w:name="Grid Table 2 Accent 1" w:uiPriority="47"/>
-    <w:lsdException w:name="Grid Table 3 Accent 1" w:uiPriority="48"/>
-    <w:lsdException w:name="Grid Table 4 Accent 1" w:uiPriority="49"/>
-    <w:lsdException w:name="Grid Table 5 Dark Accent 1" w:uiPriority="50"/>
-    <w:lsdException w:name="Grid Table 6 Colorful Accent 1" w:uiPriority="51"/>
-    <w:lsdException w:name="Grid Table 7 Colorful Accent 1" w:uiPriority="52"/>
-    <w:lsdException w:name="Grid Table 1 Light Accent 2" w:uiPriority="46"/>
-    <w:lsdException w:name="Grid Table 2 Accent 2" w:uiPriority="47"/>
-    <w:lsdException w:name="Grid Table 3 Accent 2" w:uiPriority="48"/>
-    <w:lsdException w:name="Grid Table 4 Accent 2" w:uiPriority="49"/>
-    <w:lsdException w:name="Grid Table 5 Dark Accent 2" w:uiPriority="50"/>
-    <w:lsdException w:name="Grid Table 6 Colorful Accent 2" w:uiPriority="51"/>
-    <w:lsdException w:name="Grid Table 7 Colorful Accent 2" w:uiPriority="52"/>
-    <w:lsdException w:name="Grid Table 1 Light Accent 3" w:uiPriority="46"/>
-    <w:lsdException w:name="Grid Table 2 Accent 3" w:uiPriority="47"/>
-    <w:lsdException w:name="Grid Table 3 Accent 3" w:uiPriority="48"/>
-    <w:lsdException w:name="Grid Table 4 Accent 3" w:uiPriority="49"/>
-    <w:lsdException w:name="Grid Table 5 Dark Accent 3" w:uiPriority="50"/>
-    <w:lsdException w:name="Grid Table 6 Colorful Accent 3" w:uiPriority="51"/>
-    <w:lsdException w:name="Grid Table 7 Colorful Accent 3" w:uiPriority="52"/>
-    <w:lsdException w:name="Grid Table 1 Light Accent 4" w:uiPriority="46"/>
-    <w:lsdException w:name="Grid Table 2 Accent 4" w:uiPriority="47"/>
-    <w:lsdException w:name="Grid Table 3 Accent 4" w:uiPriority="48"/>
-    <w:lsdException w:name="Grid Table 4 Accent 4" w:uiPriority="49"/>
-    <w:lsdException w:name="Grid Table 5 Dark Accent 4" w:uiPriority="50"/>
-    <w:lsdException w:name="Grid Table 6 Colorful Accent 4" w:uiPriority="51"/>
-    <w:lsdException w:name="Grid Table 7 Colorful Accent 4" w:uiPriority="52"/>
-    <w:lsdException w:name="Grid Table 1 Light Accent 5" w:uiPriority="46"/>
-    <w:lsdException w:name="Grid Table 2 Accent 5" w:uiPriority="47"/>
-    <w:lsdException w:name="Grid Table 3 Accent 5" w:uiPriority="48"/>
-    <w:lsdException w:name="Grid Table 4 Accent 5" w:uiPriority="49"/>
-    <w:lsdException w:name="Grid Table 5 Dark Accent 5" w:uiPriority="50"/>
-    <w:lsdException w:name="Grid Table 6 Colorful Accent 5" w:uiPriority="51"/>
-    <w:lsdException w:name="Grid Table 7 Colorful Accent 5" w:uiPriority="52"/>
-    <w:lsdException w:name="Grid Table 1 Light Accent 6" w:uiPriority="46"/>
-    <w:lsdException w:name="Grid Table 2 Accent 6" w:uiPriority="47"/>
-    <w:lsdException w:name="Grid Table 3 Accent 6" w:uiPriority="48"/>
-    <w:lsdException w:name="Grid Table 4 Accent 6" w:uiPriority="49"/>
-    <w:lsdException w:name="Grid Table 5 Dark Accent 6" w:uiPriority="50"/>
-    <w:lsdException w:name="Grid Table 6 Colorful Accent 6" w:uiPriority="51"/>
-    <w:lsdException w:name="Grid Table 7 Colorful Accent 6" w:uiPriority="52"/>
-    <w:lsdException w:name="List Table 1 Light" w:uiPriority="46"/>
-    <w:lsdException w:name="List Table 2" w:uiPriority="47"/>
-    <w:lsdException w:name="List Table 3" w:uiPriority="48"/>
-    <w:lsdException w:name="List Table 4" w:uiPriority="49"/>
-    <w:lsdException w:name="List Table 5 Dark" w:uiPriority="50"/>
-    <w:lsdException w:name="List Table 6 Colorful" w:uiPriority="51"/>
-    <w:lsdException w:name="List Table 7 Colorful" w:uiPriority="52"/>
-    <w:lsdException w:name="List Table 1 Light Accent 1" w:uiPriority="46"/>
-    <w:lsdException w:name="List Table 2 Accent 1" w:uiPriority="47"/>
-    <w:lsdException w:name="List Table 3 Accent 1" w:uiPriority="48"/>
-    <w:lsdException w:name="List Table 4 Accent 1" w:uiPriority="49"/>
-    <w:lsdException w:name="List Table 5 Dark Accent 1" w:uiPriority="50"/>
-    <w:lsdException w:name="List Table 6 Colorful Accent 1" w:uiPriority="51"/>
-    <w:lsdException w:name="List Table 7 Colorful Accent 1" w:uiPriority="52"/>
-    <w:lsdException w:name="List Table 1 Light Accent 2" w:uiPriority="46"/>
-    <w:lsdException w:name="List Table 2 Accent 2" w:uiPriority="47"/>
-    <w:lsdException w:name="List Table 3 Accent 2" w:uiPriority="48"/>
-    <w:lsdException w:name="List Table 4 Accent 2" w:uiPriority="49"/>
-    <w:lsdException w:name="List Table 5 Dark Accent 2" w:uiPriority="50"/>
-    <w:lsdException w:name="List Table 6 Colorful Accent 2" w:uiPriority="51"/>
-    <w:lsdException w:name="List Table 7 Colorful Accent 2" w:uiPriority="52"/>
-    <w:lsdException w:name="List Table 1 Light Accent 3" w:uiPriority="46"/>
-    <w:lsdException w:name="List Table 2 Accent 3" w:uiPriority="47"/>
-    <w:lsdException w:name="List Table 3 Accent 3" w:uiPriority="48"/>
-    <w:lsdException w:name="List Table 4 Accent 3" w:uiPriority="49"/>
-    <w:lsdException w:name="List Table 5 Dark Accent 3" w:uiPriority="50"/>
-    <w:lsdException w:name="List Table 6 Colorful Accent 3" w:uiPriority="51"/>
-    <w:lsdException w:name="List Table 7 Colorful Accent 3" w:uiPriority="52"/>
-    <w:lsdException w:name="List Table 1 Light Accent 4" w:uiPriority="46"/>
-    <w:lsdException w:name="List Table 2 Accent 4" w:uiPriority="47"/>
-    <w:lsdException w:name="List Table 3 Accent 4" w:uiPriority="48"/>
-    <w:lsdException w:name="List Table 4 Accent 4" w:uiPriority="49"/>
-    <w:lsdException w:name="List Table 5 Dark Accent 4" w:uiPriority="50"/>
-    <w:lsdException w:name="List Table 6 Colorful Accent 4" w:uiPriority="51"/>
-    <w:lsdException w:name="List Table 7 Colorful Accent 4" w:uiPriority="52"/>
-    <w:lsdException w:name="List Table 1 Light Accent 5" w:uiPriority="46"/>
-    <w:lsdException w:name="List Table 2 Accent 5" w:uiPriority="47"/>
-    <w:lsdException w:name="List Table 3 Accent 5" w:uiPriority="48"/>
-    <w:lsdException w:name="List Table 4 Accent 5" w:uiPriority="49"/>
-    <w:lsdException w:name="List Table 5 Dark Accent 5" w:uiPriority="50"/>
-    <w:lsdException w:name="List Table 6 Colorful Accent 5" w:uiPriority="51"/>
-    <w:lsdException w:name="List Table 7 Colorful Accent 5" w:uiPriority="52"/>
-    <w:lsdException w:name="List Table 1 Light Accent 6" w:uiPriority="46"/>
-    <w:lsdException w:name="List Table 2 Accent 6" w:uiPriority="47"/>
-    <w:lsdException w:name="List Table 3 Accent 6" w:uiPriority="48"/>
-    <w:lsdException w:name="List Table 4 Accent 6" w:uiPriority="49"/>
-    <w:lsdException w:name="List Table 5 Dark Accent 6" w:uiPriority="50"/>
-    <w:lsdException w:name="List Table 6 Colorful Accent 6" w:uiPriority="51"/>
-    <w:lsdException w:name="List Table 7 Colorful Accent 6" w:uiPriority="52"/>
-    <w:lsdException w:name="Mention" w:semiHidden="1" w:unhideWhenUsed="1"/>
-    <w:lsdException w:name="Smart Hyperlink" w:semiHidden="1" w:unhideWhenUsed="1"/>
-    <w:lsdException w:name="Hashtag" w:semiHidden="1" w:unhideWhenUsed="1"/>
-    <w:lsdException w:name="Unresolved Mention" w:semiHidden="1" w:unhideWhenUsed="1"/>
-    <w:lsdException w:name="Smart Link" w:semiHidden="1" w:unhideWhenUsed="1"/>
-  </w:latentStyles>
-  <w:style w:type="paragraph" w:default="1" w:styleId="Normal">
-    <w:name w:val="Normal"/>
-    <w:qFormat/>
-  </w:style>
-  <w:style w:type="character" w:default="1" w:styleId="Fuentedeprrafopredeter">
-    <w:name w:val="Default Paragraph Font"/>
-    <w:uiPriority w:val="1"/>
-    <w:semiHidden/>
-    <w:unhideWhenUsed/>
-  </w:style>
-  <w:style w:type="table" w:default="1" w:styleId="Tablanormal">
-    <w:name w:val="Normal Table"/>
-    <w:uiPriority w:val="99"/>
-    <w:semiHidden/>
-    <w:unhideWhenUsed/>
-    <w:tblPr>
-      <w:tblInd w:w="0" w:type="dxa"/>
-      <w:tblCellMar>
-        <w:top w:w="0" w:type="dxa"/>
-        <w:left w:w="108" w:type="dxa"/>
-        <w:bottom w:w="0" w:type="dxa"/>
-        <w:right w:w="108" w:type="dxa"/>
-      </w:tblCellMar>
-    </w:tblPr>
-  </w:style>
-  <w:style w:type="numbering" w:default="1" w:styleId="Sinlista">
-    <w:name w:val="No List"/>
-    <w:uiPriority w:val="99"/>
-    <w:semiHidden/>
-    <w:unhideWhenUsed/>
-  </w:style>
-  <w:style w:type="paragraph" w:customStyle="1" w:styleId="D3D506AED97C4DAE901DB3A21745CDCD">
-    <w:name w:val="D3D506AED97C4DAE901DB3A21745CDCD"/>
-    <w:rsid w:val="003409A9"/>
-  </w:style>
-</w:styles>
-</file>
-
-<file path=word/glossary/webSettings.xml><?xml version="1.0" encoding="utf-8"?>
-<w:webSettings xmlns:mc="http://schemas.openxmlformats.org/markup-compatibility/2006" xmlns:r="http://schemas.openxmlformats.org/officeDocument/2006/relationships" xmlns:w="http://schemas.openxmlformats.org/wordprocessingml/2006/main" xmlns:w14="http://schemas.microsoft.com/office/word/2010/wordml" xmlns:w15="http://schemas.microsoft.com/office/word/2012/wordml" xmlns:w16cex="http://schemas.microsoft.com/office/word/2018/wordml/cex" xmlns:w16cid="http://schemas.microsoft.com/office/word/2016/wordml/cid" xmlns:w16="http://schemas.microsoft.com/office/word/2018/wordml" xmlns:w16du="http://schemas.microsoft.com/office/word/2023/wordml/word16du" xmlns:w16sdtdh="http://schemas.microsoft.com/office/word/2020/wordml/sdtdatahash" xmlns:w16sdtfl="http://schemas.microsoft.com/office/word/2024/wordml/sdtformatlock" xmlns:w16se="http://schemas.microsoft.com/office/word/2015/wordml/symex" mc:Ignorable="w14 w15 w16se w16cid w16 w16cex w16sdtdh w16sdtfl w16du">
-  <w:optimizeForBrowser/>
-  <w:allowPNG/>
-</w:webSettings>
-</file>
-
 <file path=word/theme/theme1.xml><?xml version="1.0" encoding="utf-8"?>
 <a:theme xmlns:a="http://schemas.openxmlformats.org/drawingml/2006/main" name="Office Theme">
   <a:themeElements>

</xml_diff>

<commit_message>
Se añaden los campos a rellenar en la portada, con su respectiva rutina. Incluida la imagen de portada.
</commit_message>
<xml_diff>
--- a/backend/templates/report-template.docx
+++ b/backend/templates/report-template.docx
@@ -2,131 +2,168 @@
 <file path=word/document.xml><?xml version="1.0" encoding="utf-8"?>
 <w:document xmlns:wpc="http://schemas.microsoft.com/office/word/2010/wordprocessingCanvas" xmlns:cx="http://schemas.microsoft.com/office/drawing/2014/chartex" xmlns:cx1="http://schemas.microsoft.com/office/drawing/2015/9/8/chartex" xmlns:cx2="http://schemas.microsoft.com/office/drawing/2015/10/21/chartex" xmlns:cx3="http://schemas.microsoft.com/office/drawing/2016/5/9/chartex" xmlns:cx4="http://schemas.microsoft.com/office/drawing/2016/5/10/chartex" xmlns:cx5="http://schemas.microsoft.com/office/drawing/2016/5/11/chartex" xmlns:cx6="http://schemas.microsoft.com/office/drawing/2016/5/12/chartex" xmlns:cx7="http://schemas.microsoft.com/office/drawing/2016/5/13/chartex" xmlns:cx8="http://schemas.microsoft.com/office/drawing/2016/5/14/chartex" xmlns:mc="http://schemas.openxmlformats.org/markup-compatibility/2006" xmlns:aink="http://schemas.microsoft.com/office/drawing/2016/ink" xmlns:am3d="http://schemas.microsoft.com/office/drawing/2017/model3d" xmlns:o="urn:schemas-microsoft-com:office:office" xmlns:oel="http://schemas.microsoft.com/office/2019/extlst" xmlns:r="http://schemas.openxmlformats.org/officeDocument/2006/relationships" xmlns:m="http://schemas.openxmlformats.org/officeDocument/2006/math" xmlns:v="urn:schemas-microsoft-com:vml" xmlns:wp14="http://schemas.microsoft.com/office/word/2010/wordprocessingDrawing" xmlns:wp="http://schemas.openxmlformats.org/drawingml/2006/wordprocessingDrawing" xmlns:w10="urn:schemas-microsoft-com:office:word" xmlns:w="http://schemas.openxmlformats.org/wordprocessingml/2006/main" xmlns:w14="http://schemas.microsoft.com/office/word/2010/wordml" xmlns:w15="http://schemas.microsoft.com/office/word/2012/wordml" xmlns:w16cex="http://schemas.microsoft.com/office/word/2018/wordml/cex" xmlns:w16cid="http://schemas.microsoft.com/office/word/2016/wordml/cid" xmlns:w16="http://schemas.microsoft.com/office/word/2018/wordml" xmlns:w16du="http://schemas.microsoft.com/office/word/2023/wordml/word16du" xmlns:w16sdtdh="http://schemas.microsoft.com/office/word/2020/wordml/sdtdatahash" xmlns:w16sdtfl="http://schemas.microsoft.com/office/word/2024/wordml/sdtformatlock" xmlns:w16se="http://schemas.microsoft.com/office/word/2015/wordml/symex" xmlns:wpg="http://schemas.microsoft.com/office/word/2010/wordprocessingGroup" xmlns:wpi="http://schemas.microsoft.com/office/word/2010/wordprocessingInk" xmlns:wne="http://schemas.microsoft.com/office/word/2006/wordml" xmlns:wps="http://schemas.microsoft.com/office/word/2010/wordprocessingShape" mc:Ignorable="w14 w15 w16se w16cid w16 w16cex w16sdtdh w16sdtfl w16du wp14">
   <w:body>
-    <w:sdt>
-      <w:sdtPr>
+    <w:p>
+      <w:pPr>
+        <w:pStyle w:val="Ttulo"/>
+        <w:jc w:val="center"/>
         <w:rPr>
-          <w:rFonts w:ascii="Arial" w:hAnsi="Arial" w:cs="Arial"/>
-          <w:color w:val="4F81BD" w:themeColor="accent1"/>
-          <w:lang w:val="es-ES_tradnl"/>
+          <w:color w:val="404040" w:themeColor="text1" w:themeTint="BF"/>
         </w:rPr>
-        <w:id w:val="1396708387"/>
-        <w:docPartObj>
-          <w:docPartGallery w:val="Cover Pages"/>
-          <w:docPartUnique/>
-        </w:docPartObj>
-      </w:sdtPr>
-      <w:sdtEndPr>
+      </w:pPr>
+      <w:r>
         <w:rPr>
-          <w:rFonts w:ascii="Helvetica 45 Light" w:hAnsi="Helvetica 45 Light"/>
-          <w:color w:val="auto"/>
+          <w:color w:val="404040" w:themeColor="text1" w:themeTint="BF"/>
         </w:rPr>
-      </w:sdtEndPr>
-      <w:sdtContent>
-        <w:p>
-          <w:pPr>
-            <w:pStyle w:val="Sinespaciado"/>
-            <w:spacing w:before="1540" w:after="240"/>
-            <w:jc w:val="center"/>
-            <w:rPr>
-              <w:color w:val="4F81BD" w:themeColor="accent1"/>
-            </w:rPr>
-          </w:pPr>
-        </w:p>
-        <w:p>
-          <w:pPr>
-            <w:pStyle w:val="Sinespaciado"/>
-            <w:pBdr>
-              <w:top w:val="single" w:sz="6" w:space="6" w:color="4F81BD" w:themeColor="accent1"/>
-              <w:bottom w:val="single" w:sz="6" w:space="6" w:color="4F81BD" w:themeColor="accent1"/>
-            </w:pBdr>
-            <w:spacing w:after="240"/>
-            <w:jc w:val="center"/>
-            <w:rPr>
-              <w:rFonts w:asciiTheme="majorHAnsi" w:eastAsiaTheme="majorEastAsia" w:hAnsiTheme="majorHAnsi" w:cstheme="majorBidi"/>
-              <w:caps/>
-              <w:color w:val="595959" w:themeColor="text1" w:themeTint="A6"/>
-              <w:sz w:val="40"/>
-              <w:szCs w:val="40"/>
-              <w:lang w:val="es-ES"/>
-            </w:rPr>
-          </w:pPr>
-          <w:r>
-            <w:rPr>
-              <w:rFonts w:asciiTheme="majorHAnsi" w:eastAsiaTheme="majorEastAsia" w:hAnsiTheme="majorHAnsi" w:cstheme="majorBidi"/>
-              <w:caps/>
-              <w:color w:val="595959" w:themeColor="text1" w:themeTint="A6"/>
-              <w:sz w:val="40"/>
-              <w:szCs w:val="40"/>
-              <w:lang w:val="es-ES"/>
-            </w:rPr>
-            <w:t>INSPECCIÓN DEL EDIFICIO [[DIRECCION]]</w:t>
-          </w:r>
-        </w:p>
-        <w:p>
-          <w:pPr>
-            <w:pStyle w:val="Sinespaciado"/>
-            <w:jc w:val="center"/>
-            <w:rPr>
-              <w:color w:val="4F81BD" w:themeColor="accent1"/>
-              <w:sz w:val="28"/>
-              <w:szCs w:val="28"/>
-              <w:lang w:val="es-ES"/>
-            </w:rPr>
-          </w:pPr>
-        </w:p>
-        <w:p>
-          <w:pPr>
-            <w:jc w:val="center"/>
-            <w:rPr>
-              <w:rFonts w:asciiTheme="minorHAnsi" w:hAnsiTheme="minorHAnsi" w:cstheme="minorBidi"/>
-              <w:noProof/>
-              <w:lang w:val="es-ES"/>
-            </w:rPr>
-          </w:pPr>
-          <w:r>
-            <w:rPr>
-              <w:rFonts w:asciiTheme="minorHAnsi" w:hAnsiTheme="minorHAnsi" w:cstheme="minorBidi"/>
-              <w:noProof/>
-              <w:lang w:val="es-ES"/>
-            </w:rPr>
-            <w:t>[[FOTO_PORTADA]]</w:t>
-          </w:r>
-        </w:p>
-        <w:p>
-          <w:pPr>
-            <w:rPr>
-              <w:u w:val="single"/>
-            </w:rPr>
-          </w:pPr>
-          <w:r>
-            <w:br w:type="page"/>
-          </w:r>
-        </w:p>
-        <w:p>
-          <w:pPr>
-            <w:jc w:val="center"/>
-            <w:rPr>
-              <w:rFonts w:asciiTheme="majorHAnsi" w:eastAsiaTheme="majorEastAsia" w:hAnsiTheme="majorHAnsi" w:cstheme="majorBidi"/>
-              <w:color w:val="17365D" w:themeColor="text2" w:themeShade="BF"/>
-              <w:spacing w:val="5"/>
-              <w:kern w:val="28"/>
-              <w:sz w:val="52"/>
-              <w:szCs w:val="52"/>
-            </w:rPr>
-          </w:pPr>
-        </w:p>
-      </w:sdtContent>
-    </w:sdt>
+        <w:t>INSPECCIÓN DEL EDIFICIO [[</w:t>
+      </w:r>
+      <w:r>
+        <w:rPr>
+          <w:color w:val="404040" w:themeColor="text1" w:themeTint="BF"/>
+        </w:rPr>
+        <w:t>TITULO</w:t>
+      </w:r>
+      <w:r>
+        <w:rPr>
+          <w:color w:val="404040" w:themeColor="text1" w:themeTint="BF"/>
+        </w:rPr>
+        <w:t>]]</w:t>
+      </w:r>
+    </w:p>
+    <w:p>
+      <w:pPr>
+        <w:jc w:val="center"/>
+      </w:pPr>
+      <w:r>
+        <w:t>[[FOTO_PORTADA]]</w:t>
+      </w:r>
+    </w:p>
+    <w:p>
+      <w:pPr>
+        <w:jc w:val="center"/>
+        <w:rPr>
+          <w:u w:val="single"/>
+        </w:rPr>
+      </w:pPr>
+      <w:r>
+        <w:rPr>
+          <w:u w:val="single"/>
+        </w:rPr>
+        <w:t>SITUACIÓN</w:t>
+      </w:r>
+    </w:p>
+    <w:p>
+      <w:pPr>
+        <w:jc w:val="center"/>
+      </w:pPr>
+      <w:r>
+        <w:t>[[DIRECCI</w:t>
+      </w:r>
+      <w:r>
+        <w:t>O</w:t>
+      </w:r>
+      <w:r>
+        <w:t>N]]</w:t>
+      </w:r>
+    </w:p>
+    <w:p>
+      <w:pPr>
+        <w:jc w:val="center"/>
+        <w:rPr>
+          <w:u w:val="single"/>
+        </w:rPr>
+      </w:pPr>
+      <w:r>
+        <w:rPr>
+          <w:u w:val="single"/>
+        </w:rPr>
+        <w:t>PROMOTOR</w:t>
+      </w:r>
+    </w:p>
+    <w:p>
+      <w:pPr>
+        <w:jc w:val="center"/>
+      </w:pPr>
+      <w:r>
+        <w:t>[[PROMOTOR]]</w:t>
+      </w:r>
+    </w:p>
+    <w:p>
+      <w:pPr>
+        <w:jc w:val="center"/>
+        <w:rPr>
+          <w:u w:val="single"/>
+        </w:rPr>
+      </w:pPr>
+      <w:r>
+        <w:rPr>
+          <w:u w:val="single"/>
+        </w:rPr>
+        <w:t>ARQUITECTA</w:t>
+      </w:r>
+    </w:p>
+    <w:p>
+      <w:pPr>
+        <w:jc w:val="center"/>
+        <w:rPr>
+          <w:u w:val="single"/>
+        </w:rPr>
+      </w:pPr>
+      <w:r>
+        <w:t>[[ARQUITECTA</w:t>
+      </w:r>
+      <w:r>
+        <w:t>]]</w:t>
+      </w:r>
+    </w:p>
+    <w:p>
+      <w:pPr>
+        <w:jc w:val="center"/>
+        <w:rPr>
+          <w:u w:val="single"/>
+        </w:rPr>
+      </w:pPr>
+      <w:r>
+        <w:rPr>
+          <w:u w:val="single"/>
+        </w:rPr>
+        <w:t>FECHA</w:t>
+      </w:r>
+    </w:p>
+    <w:p>
+      <w:pPr>
+        <w:jc w:val="center"/>
+        <w:rPr>
+          <w:u w:val="single"/>
+        </w:rPr>
+      </w:pPr>
+      <w:r>
+        <w:t>[[FECHA]]</w:t>
+      </w:r>
+    </w:p>
+    <w:p>
+      <w:r>
+        <w:br w:type="page"/>
+      </w:r>
+    </w:p>
     <w:sdt>
       <w:sdtPr>
         <w:rPr>
           <w:rFonts w:asciiTheme="minorHAnsi" w:eastAsiaTheme="minorEastAsia" w:hAnsiTheme="minorHAnsi" w:cstheme="minorBidi"/>
-          <w:b w:val="0"/>
-          <w:bCs w:val="0"/>
-          <w:color w:val="auto"/>
+          <w:b/>
+          <w:bCs/>
+          <w:color w:val="000000"/>
           <w:sz w:val="22"/>
           <w:szCs w:val="22"/>
+          <w:u w:val="none"/>
           <w:lang w:val="es-ES"/>
+          <w14:textFill>
+            <w14:solidFill>
+              <w14:srgbClr w14:val="000000">
+                <w14:lumMod w14:val="65000"/>
+                <w14:lumOff w14:val="35000"/>
+              </w14:srgbClr>
+            </w14:solidFill>
+          </w14:textFill>
         </w:rPr>
         <w:id w:val="-1923488214"/>
         <w:docPartObj>
@@ -137,6 +174,8 @@
       <w:sdtEndPr>
         <w:rPr>
           <w:rFonts w:ascii="Helvetica 45 Light" w:hAnsi="Helvetica 45 Light" w:cs="Arial"/>
+          <w:b w:val="0"/>
+          <w:bCs w:val="0"/>
         </w:rPr>
       </w:sdtEndPr>
       <w:sdtContent>
@@ -198,38 +237,7 @@
       <w:r>
         <w:br w:type="page"/>
       </w:r>
-      <w:r>
-        <w:lastRenderedPageBreak/>
-        <w:br w:type="page"/>
-      </w:r>
     </w:p>
-    <w:p/>
-    <w:p>
-      <w:r>
-        <w:t>INSPECCIÓN DEL EDIFICIO [[DIRECCION]]</w:t>
-      </w:r>
-    </w:p>
-    <w:p/>
-    <w:p>
-      <w:r>
-        <w:t>[[FOTO_PORTADA]]</w:t>
-      </w:r>
-    </w:p>
-    <w:p>
-      <w:r>
-        <w:t> </w:t>
-      </w:r>
-    </w:p>
-    <w:p>
-      <w:pPr>
-        <w:rPr>
-          <w:u w:val="single"/>
-        </w:rPr>
-      </w:pPr>
-    </w:p>
-    <w:p/>
-    <w:p/>
-    <w:p/>
     <w:sectPr>
       <w:headerReference w:type="default" r:id="rId9"/>
       <w:footerReference w:type="default" r:id="rId10"/>
@@ -340,7 +348,7 @@
             </mc:Choice>
             <mc:Fallback>
               <w:pict>
-                <v:line w14:anchorId="4151A4BA" id="Conector recto 2" o:spid="_x0000_s1026" style="position:absolute;z-index:251659776;visibility:visible;mso-wrap-style:square;mso-width-percent:0;mso-wrap-distance-left:9pt;mso-wrap-distance-top:0;mso-wrap-distance-right:9pt;mso-wrap-distance-bottom:0;mso-position-horizontal:absolute;mso-position-horizontal-relative:text;mso-position-vertical:absolute;mso-position-vertical-relative:text;mso-width-percent:0;mso-width-relative:margin" from="-93.9pt,-7pt" to="524.05pt,-7pt" o:gfxdata="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" strokecolor="#4f81bd [3204]" strokeweight="2pt">
+                <v:line w14:anchorId="67E5EAF2" id="Conector recto 2" o:spid="_x0000_s1026" style="position:absolute;z-index:251659776;visibility:visible;mso-wrap-style:square;mso-width-percent:0;mso-wrap-distance-left:9pt;mso-wrap-distance-top:0;mso-wrap-distance-right:9pt;mso-wrap-distance-bottom:0;mso-position-horizontal:absolute;mso-position-horizontal-relative:text;mso-position-vertical:absolute;mso-position-vertical-relative:text;mso-width-percent:0;mso-width-relative:margin" from="-93.9pt,-7pt" to="524.05pt,-7pt" o:gfxdata="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" strokecolor="#4f81bd [3204]" strokeweight="2pt">
                   <v:shadow on="t" color="black" opacity="24903f" origin=",.5" offset="0,.55556mm"/>
                 </v:line>
               </w:pict>
@@ -441,7 +449,7 @@
         </mc:Choice>
         <mc:Fallback>
           <w:pict>
-            <v:line w14:anchorId="77644D16" id="Conector recto 2" o:spid="_x0000_s1026" style="position:absolute;z-index:251656704;visibility:visible;mso-wrap-style:square;mso-width-percent:0;mso-wrap-distance-left:9pt;mso-wrap-distance-top:0;mso-wrap-distance-right:9pt;mso-wrap-distance-bottom:0;mso-position-horizontal:absolute;mso-position-horizontal-relative:text;mso-position-vertical:absolute;mso-position-vertical-relative:text;mso-width-percent:0;mso-width-relative:margin" from="-92.25pt,-19.3pt" to="525.7pt,-19.3pt" o:gfxdata="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" strokecolor="#4f81bd [3204]" strokeweight="2pt">
+            <v:line w14:anchorId="5BE0CF30" id="Conector recto 2" o:spid="_x0000_s1026" style="position:absolute;z-index:251656704;visibility:visible;mso-wrap-style:square;mso-width-percent:0;mso-wrap-distance-left:9pt;mso-wrap-distance-top:0;mso-wrap-distance-right:9pt;mso-wrap-distance-bottom:0;mso-position-horizontal:absolute;mso-position-horizontal-relative:text;mso-position-vertical:absolute;mso-position-vertical-relative:text;mso-width-percent:0;mso-width-relative:margin" from="-92.25pt,-19.3pt" to="525.7pt,-19.3pt" o:gfxdata="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" strokecolor="#4f81bd [3204]" strokeweight="2pt">
               <v:shadow on="t" color="black" opacity="24903f" origin=",.5" offset="0,.55556mm"/>
             </v:line>
           </w:pict>
@@ -597,7 +605,7 @@
         </mc:Choice>
         <mc:Fallback>
           <w:pict>
-            <v:line w14:anchorId="15901A42" id="Conector recto 2" o:spid="_x0000_s1026" style="position:absolute;z-index:251657728;visibility:visible;mso-wrap-style:square;mso-width-percent:0;mso-wrap-distance-left:9pt;mso-wrap-distance-top:0;mso-wrap-distance-right:9pt;mso-wrap-distance-bottom:0;mso-position-horizontal:absolute;mso-position-horizontal-relative:text;mso-position-vertical:absolute;mso-position-vertical-relative:text;mso-width-percent:0;mso-width-relative:margin" from="-93.9pt,45.35pt" to="524.05pt,45.35pt" o:gfxdata="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" strokecolor="#4f81bd [3204]" strokeweight="2pt">
+            <v:line w14:anchorId="4BC58984" id="Conector recto 2" o:spid="_x0000_s1026" style="position:absolute;z-index:251657728;visibility:visible;mso-wrap-style:square;mso-width-percent:0;mso-wrap-distance-left:9pt;mso-wrap-distance-top:0;mso-wrap-distance-right:9pt;mso-wrap-distance-bottom:0;mso-position-horizontal:absolute;mso-position-horizontal-relative:text;mso-position-vertical:absolute;mso-position-vertical-relative:text;mso-width-percent:0;mso-width-relative:margin" from="-93.9pt,45.35pt" to="524.05pt,45.35pt" o:gfxdata="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" strokecolor="#4f81bd [3204]" strokeweight="2pt">
               <v:shadow on="t" color="black" opacity="24903f" origin=",.5" offset="0,.55556mm"/>
             </v:line>
           </w:pict>
@@ -1276,7 +1284,7 @@
     <w:link w:val="Ttulo1Car"/>
     <w:uiPriority w:val="9"/>
     <w:qFormat/>
-    <w:rsid w:val="00FC693F"/>
+    <w:rsid w:val="00E92137"/>
     <w:pPr>
       <w:keepNext/>
       <w:keepLines/>
@@ -1284,12 +1292,11 @@
       <w:outlineLvl w:val="0"/>
     </w:pPr>
     <w:rPr>
-      <w:rFonts w:asciiTheme="majorHAnsi" w:eastAsiaTheme="majorEastAsia" w:hAnsiTheme="majorHAnsi" w:cstheme="majorBidi"/>
-      <w:b/>
-      <w:bCs/>
-      <w:color w:val="365F91" w:themeColor="accent1" w:themeShade="BF"/>
+      <w:rFonts w:ascii="Helvetica 65 Medium" w:eastAsiaTheme="majorEastAsia" w:hAnsi="Helvetica 65 Medium" w:cstheme="majorBidi"/>
+      <w:color w:val="595959" w:themeColor="text1" w:themeTint="A6"/>
       <w:sz w:val="28"/>
       <w:szCs w:val="28"/>
+      <w:u w:val="single"/>
     </w:rPr>
   </w:style>
   <w:style w:type="paragraph" w:styleId="Ttulo2">
@@ -1300,7 +1307,7 @@
     <w:uiPriority w:val="9"/>
     <w:unhideWhenUsed/>
     <w:qFormat/>
-    <w:rsid w:val="00FC693F"/>
+    <w:rsid w:val="00E92137"/>
     <w:pPr>
       <w:keepNext/>
       <w:keepLines/>
@@ -1308,12 +1315,11 @@
       <w:outlineLvl w:val="1"/>
     </w:pPr>
     <w:rPr>
-      <w:rFonts w:asciiTheme="majorHAnsi" w:eastAsiaTheme="majorEastAsia" w:hAnsiTheme="majorHAnsi" w:cstheme="majorBidi"/>
-      <w:b/>
-      <w:bCs/>
-      <w:color w:val="4F81BD" w:themeColor="accent1"/>
+      <w:rFonts w:ascii="Helvetica 65 Medium" w:eastAsiaTheme="majorEastAsia" w:hAnsi="Helvetica 65 Medium" w:cstheme="majorBidi"/>
+      <w:color w:val="595959" w:themeColor="text1" w:themeTint="A6"/>
       <w:sz w:val="26"/>
       <w:szCs w:val="26"/>
+      <w:u w:val="single"/>
     </w:rPr>
   </w:style>
   <w:style w:type="paragraph" w:styleId="Ttulo3">
@@ -1324,7 +1330,7 @@
     <w:uiPriority w:val="9"/>
     <w:unhideWhenUsed/>
     <w:qFormat/>
-    <w:rsid w:val="00FC693F"/>
+    <w:rsid w:val="00E92137"/>
     <w:pPr>
       <w:keepNext/>
       <w:keepLines/>
@@ -1332,10 +1338,9 @@
       <w:outlineLvl w:val="2"/>
     </w:pPr>
     <w:rPr>
-      <w:rFonts w:asciiTheme="majorHAnsi" w:eastAsiaTheme="majorEastAsia" w:hAnsiTheme="majorHAnsi" w:cstheme="majorBidi"/>
-      <w:b/>
-      <w:bCs/>
-      <w:color w:val="4F81BD" w:themeColor="accent1"/>
+      <w:rFonts w:ascii="Helvetica 65 Medium" w:eastAsiaTheme="majorEastAsia" w:hAnsi="Helvetica 65 Medium" w:cstheme="majorBidi"/>
+      <w:color w:val="595959" w:themeColor="text1" w:themeTint="A6"/>
+      <w:u w:val="single"/>
     </w:rPr>
   </w:style>
   <w:style w:type="paragraph" w:styleId="Ttulo4">
@@ -1344,10 +1349,9 @@
     <w:next w:val="Normal"/>
     <w:link w:val="Ttulo4Car"/>
     <w:uiPriority w:val="9"/>
-    <w:semiHidden/>
     <w:unhideWhenUsed/>
     <w:qFormat/>
-    <w:rsid w:val="00FC693F"/>
+    <w:rsid w:val="00E92137"/>
     <w:pPr>
       <w:keepNext/>
       <w:keepLines/>
@@ -1355,12 +1359,11 @@
       <w:outlineLvl w:val="3"/>
     </w:pPr>
     <w:rPr>
-      <w:rFonts w:asciiTheme="majorHAnsi" w:eastAsiaTheme="majorEastAsia" w:hAnsiTheme="majorHAnsi" w:cstheme="majorBidi"/>
-      <w:b/>
-      <w:bCs/>
+      <w:rFonts w:ascii="Helvetica 65 Medium" w:eastAsiaTheme="majorEastAsia" w:hAnsi="Helvetica 65 Medium" w:cstheme="majorBidi"/>
       <w:i/>
       <w:iCs/>
-      <w:color w:val="4F81BD" w:themeColor="accent1"/>
+      <w:color w:val="595959" w:themeColor="text1" w:themeTint="A6"/>
+      <w:u w:val="single"/>
     </w:rPr>
   </w:style>
   <w:style w:type="paragraph" w:styleId="Ttulo5">
@@ -1564,14 +1567,14 @@
     <w:basedOn w:val="Fuentedeprrafopredeter"/>
     <w:link w:val="Ttulo1"/>
     <w:uiPriority w:val="9"/>
-    <w:rsid w:val="00FC693F"/>
+    <w:rsid w:val="00E92137"/>
     <w:rPr>
-      <w:rFonts w:asciiTheme="majorHAnsi" w:eastAsiaTheme="majorEastAsia" w:hAnsiTheme="majorHAnsi" w:cstheme="majorBidi"/>
-      <w:b/>
-      <w:bCs/>
-      <w:color w:val="365F91" w:themeColor="accent1" w:themeShade="BF"/>
+      <w:rFonts w:ascii="Helvetica 65 Medium" w:eastAsiaTheme="majorEastAsia" w:hAnsi="Helvetica 65 Medium" w:cstheme="majorBidi"/>
+      <w:color w:val="595959" w:themeColor="text1" w:themeTint="A6"/>
       <w:sz w:val="28"/>
       <w:szCs w:val="28"/>
+      <w:u w:val="single"/>
+      <w:lang w:val="es-ES_tradnl"/>
     </w:rPr>
   </w:style>
   <w:style w:type="character" w:customStyle="1" w:styleId="Ttulo2Car">
@@ -1579,14 +1582,14 @@
     <w:basedOn w:val="Fuentedeprrafopredeter"/>
     <w:link w:val="Ttulo2"/>
     <w:uiPriority w:val="9"/>
-    <w:rsid w:val="00FC693F"/>
+    <w:rsid w:val="00E92137"/>
     <w:rPr>
-      <w:rFonts w:asciiTheme="majorHAnsi" w:eastAsiaTheme="majorEastAsia" w:hAnsiTheme="majorHAnsi" w:cstheme="majorBidi"/>
-      <w:b/>
-      <w:bCs/>
-      <w:color w:val="4F81BD" w:themeColor="accent1"/>
+      <w:rFonts w:ascii="Helvetica 65 Medium" w:eastAsiaTheme="majorEastAsia" w:hAnsi="Helvetica 65 Medium" w:cstheme="majorBidi"/>
+      <w:color w:val="595959" w:themeColor="text1" w:themeTint="A6"/>
       <w:sz w:val="26"/>
       <w:szCs w:val="26"/>
+      <w:u w:val="single"/>
+      <w:lang w:val="es-ES_tradnl"/>
     </w:rPr>
   </w:style>
   <w:style w:type="character" w:customStyle="1" w:styleId="Ttulo3Car">
@@ -1594,12 +1597,12 @@
     <w:basedOn w:val="Fuentedeprrafopredeter"/>
     <w:link w:val="Ttulo3"/>
     <w:uiPriority w:val="9"/>
-    <w:rsid w:val="00FC693F"/>
+    <w:rsid w:val="00E92137"/>
     <w:rPr>
-      <w:rFonts w:asciiTheme="majorHAnsi" w:eastAsiaTheme="majorEastAsia" w:hAnsiTheme="majorHAnsi" w:cstheme="majorBidi"/>
-      <w:b/>
-      <w:bCs/>
-      <w:color w:val="4F81BD" w:themeColor="accent1"/>
+      <w:rFonts w:ascii="Helvetica 65 Medium" w:eastAsiaTheme="majorEastAsia" w:hAnsi="Helvetica 65 Medium" w:cstheme="majorBidi"/>
+      <w:color w:val="595959" w:themeColor="text1" w:themeTint="A6"/>
+      <w:u w:val="single"/>
+      <w:lang w:val="es-ES_tradnl"/>
     </w:rPr>
   </w:style>
   <w:style w:type="paragraph" w:styleId="Ttulo">
@@ -1966,15 +1969,14 @@
     <w:basedOn w:val="Fuentedeprrafopredeter"/>
     <w:link w:val="Ttulo4"/>
     <w:uiPriority w:val="9"/>
-    <w:semiHidden/>
-    <w:rsid w:val="00FC693F"/>
+    <w:rsid w:val="00E92137"/>
     <w:rPr>
-      <w:rFonts w:asciiTheme="majorHAnsi" w:eastAsiaTheme="majorEastAsia" w:hAnsiTheme="majorHAnsi" w:cstheme="majorBidi"/>
-      <w:b/>
-      <w:bCs/>
+      <w:rFonts w:ascii="Helvetica 65 Medium" w:eastAsiaTheme="majorEastAsia" w:hAnsi="Helvetica 65 Medium" w:cstheme="majorBidi"/>
       <w:i/>
       <w:iCs/>
-      <w:color w:val="4F81BD" w:themeColor="accent1"/>
+      <w:color w:val="595959" w:themeColor="text1" w:themeTint="A6"/>
+      <w:u w:val="single"/>
+      <w:lang w:val="es-ES_tradnl"/>
     </w:rPr>
   </w:style>
   <w:style w:type="character" w:customStyle="1" w:styleId="Ttulo5Car">

</xml_diff>

<commit_message>
Figura de emplazamiento (corregir) y captions (corregir).
</commit_message>
<xml_diff>
--- a/backend/templates/report-template.docx
+++ b/backend/templates/report-template.docx
@@ -5,56 +5,28 @@
     <w:p>
       <w:pPr>
         <w:pStyle w:val="Ttulo"/>
-        <w:jc w:val="center"/>
-        <w:rPr>
-          <w:color w:val="404040" w:themeColor="text1" w:themeTint="BF"/>
-        </w:rPr>
       </w:pPr>
       <w:r>
-        <w:rPr>
-          <w:color w:val="404040" w:themeColor="text1" w:themeTint="BF"/>
-        </w:rPr>
         <w:t>INSPECCIÓN DEL EDIFICIO [[</w:t>
       </w:r>
       <w:r>
-        <w:rPr>
-          <w:color w:val="404040" w:themeColor="text1" w:themeTint="BF"/>
-        </w:rPr>
         <w:t>TITULO</w:t>
       </w:r>
       <w:r>
-        <w:rPr>
-          <w:color w:val="404040" w:themeColor="text1" w:themeTint="BF"/>
-        </w:rPr>
         <w:t>]]</w:t>
       </w:r>
     </w:p>
     <w:p>
-      <w:pPr>
-        <w:jc w:val="center"/>
-      </w:pPr>
       <w:r>
         <w:t>[[FOTO_PORTADA]]</w:t>
       </w:r>
     </w:p>
     <w:p>
-      <w:pPr>
-        <w:jc w:val="center"/>
-        <w:rPr>
-          <w:u w:val="single"/>
-        </w:rPr>
-      </w:pPr>
       <w:r>
-        <w:rPr>
-          <w:u w:val="single"/>
-        </w:rPr>
         <w:t>SITUACIÓN</w:t>
       </w:r>
     </w:p>
     <w:p>
-      <w:pPr>
-        <w:jc w:val="center"/>
-      </w:pPr>
       <w:r>
         <w:t>[[DIRECCI</w:t>
       </w:r>
@@ -66,44 +38,22 @@
       </w:r>
     </w:p>
     <w:p>
-      <w:pPr>
-        <w:jc w:val="center"/>
-        <w:rPr>
-          <w:u w:val="single"/>
-        </w:rPr>
-      </w:pPr>
       <w:r>
-        <w:rPr>
-          <w:u w:val="single"/>
-        </w:rPr>
         <w:t>PROMOTOR</w:t>
       </w:r>
     </w:p>
     <w:p>
-      <w:pPr>
-        <w:jc w:val="center"/>
-      </w:pPr>
       <w:r>
         <w:t>[[PROMOTOR]]</w:t>
       </w:r>
     </w:p>
     <w:p>
-      <w:pPr>
-        <w:jc w:val="center"/>
-        <w:rPr>
-          <w:u w:val="single"/>
-        </w:rPr>
-      </w:pPr>
       <w:r>
-        <w:rPr>
-          <w:u w:val="single"/>
-        </w:rPr>
         <w:t>ARQUITECTA</w:t>
       </w:r>
     </w:p>
     <w:p>
       <w:pPr>
-        <w:jc w:val="center"/>
         <w:rPr>
           <w:u w:val="single"/>
         </w:rPr>
@@ -116,22 +66,12 @@
       </w:r>
     </w:p>
     <w:p>
-      <w:pPr>
-        <w:jc w:val="center"/>
-        <w:rPr>
-          <w:u w:val="single"/>
-        </w:rPr>
-      </w:pPr>
       <w:r>
-        <w:rPr>
-          <w:u w:val="single"/>
-        </w:rPr>
         <w:t>FECHA</w:t>
       </w:r>
     </w:p>
     <w:p>
       <w:pPr>
-        <w:jc w:val="center"/>
         <w:rPr>
           <w:u w:val="single"/>
         </w:rPr>
@@ -234,15 +174,108 @@
       </w:sdtContent>
     </w:sdt>
     <w:p>
+      <w:pPr>
+        <w:keepNext/>
+      </w:pPr>
       <w:r>
         <w:br w:type="page"/>
       </w:r>
+      <w:r>
+        <w:rPr>
+          <w:noProof/>
+        </w:rPr>
+        <w:lastRenderedPageBreak/>
+        <w:drawing>
+          <wp:inline distT="0" distB="0" distL="0" distR="0" wp14:anchorId="11B98FAD" wp14:editId="567B7A1D">
+            <wp:extent cx="1025525" cy="512445"/>
+            <wp:effectExtent l="0" t="0" r="3175" b="1905"/>
+            <wp:docPr id="804228762" name="Imagen 3"/>
+            <wp:cNvGraphicFramePr>
+              <a:graphicFrameLocks xmlns:a="http://schemas.openxmlformats.org/drawingml/2006/main" noChangeAspect="1"/>
+            </wp:cNvGraphicFramePr>
+            <a:graphic xmlns:a="http://schemas.openxmlformats.org/drawingml/2006/main">
+              <a:graphicData uri="http://schemas.openxmlformats.org/drawingml/2006/picture">
+                <pic:pic xmlns:pic="http://schemas.openxmlformats.org/drawingml/2006/picture">
+                  <pic:nvPicPr>
+                    <pic:cNvPr id="0" name="Picture 2"/>
+                    <pic:cNvPicPr>
+                      <a:picLocks noChangeAspect="1" noChangeArrowheads="1"/>
+                    </pic:cNvPicPr>
+                  </pic:nvPicPr>
+                  <pic:blipFill>
+                    <a:blip r:embed="rId9">
+                      <a:extLst>
+                        <a:ext uri="{28A0092B-C50C-407E-A947-70E740481C1C}">
+                          <a14:useLocalDpi xmlns:a14="http://schemas.microsoft.com/office/drawing/2010/main" val="0"/>
+                        </a:ext>
+                      </a:extLst>
+                    </a:blip>
+                    <a:srcRect/>
+                    <a:stretch>
+                      <a:fillRect/>
+                    </a:stretch>
+                  </pic:blipFill>
+                  <pic:spPr bwMode="auto">
+                    <a:xfrm>
+                      <a:off x="0" y="0"/>
+                      <a:ext cx="1025525" cy="512445"/>
+                    </a:xfrm>
+                    <a:prstGeom prst="rect">
+                      <a:avLst/>
+                    </a:prstGeom>
+                    <a:noFill/>
+                    <a:ln>
+                      <a:noFill/>
+                    </a:ln>
+                  </pic:spPr>
+                </pic:pic>
+              </a:graphicData>
+            </a:graphic>
+          </wp:inline>
+        </w:drawing>
+      </w:r>
+    </w:p>
+    <w:p>
+      <w:pPr>
+        <w:pStyle w:val="Descripcin"/>
+      </w:pPr>
+      <w:r>
+        <w:t xml:space="preserve">Figura </w:t>
+      </w:r>
+      <w:r>
+        <w:fldChar w:fldCharType="begin"/>
+      </w:r>
+      <w:r>
+        <w:instrText xml:space="preserve"> SEQ Figura \* ARABIC </w:instrText>
+      </w:r>
+      <w:r>
+        <w:fldChar w:fldCharType="separate"/>
+      </w:r>
+      <w:r>
+        <w:rPr>
+          <w:noProof/>
+        </w:rPr>
+        <w:t>1</w:t>
+      </w:r>
+      <w:r>
+        <w:fldChar w:fldCharType="end"/>
+      </w:r>
+    </w:p>
+    <w:p/>
+    <w:p/>
+    <w:p>
+      <w:pPr>
+        <w:pStyle w:val="Descripcin"/>
+      </w:pPr>
+      <w:r>
+        <w:t>a</w:t>
+      </w:r>
     </w:p>
     <w:sectPr>
-      <w:headerReference w:type="default" r:id="rId9"/>
-      <w:footerReference w:type="default" r:id="rId10"/>
-      <w:headerReference w:type="first" r:id="rId11"/>
-      <w:footerReference w:type="first" r:id="rId12"/>
+      <w:headerReference w:type="default" r:id="rId10"/>
+      <w:footerReference w:type="default" r:id="rId11"/>
+      <w:headerReference w:type="first" r:id="rId12"/>
+      <w:footerReference w:type="first" r:id="rId13"/>
       <w:pgSz w:w="12240" w:h="15840"/>
       <w:pgMar w:top="1440" w:right="1800" w:bottom="1440" w:left="1800" w:header="284" w:footer="720" w:gutter="0"/>
       <w:pgNumType w:start="0"/>
@@ -283,7 +316,6 @@
         <w:docPartUnique/>
       </w:docPartObj>
     </w:sdtPr>
-    <w:sdtEndPr/>
     <w:sdtContent>
       <w:p>
         <w:pPr>
@@ -296,7 +328,7 @@
           <mc:AlternateContent>
             <mc:Choice Requires="wps">
               <w:drawing>
-                <wp:anchor distT="0" distB="0" distL="114300" distR="114300" simplePos="0" relativeHeight="251659776" behindDoc="0" locked="0" layoutInCell="1" allowOverlap="1" wp14:anchorId="34367FE8" wp14:editId="23C4AA05">
+                <wp:anchor distT="0" distB="0" distL="114300" distR="114300" simplePos="0" relativeHeight="251661312" behindDoc="0" locked="0" layoutInCell="1" allowOverlap="1" wp14:anchorId="34367FE8" wp14:editId="23C4AA05">
                   <wp:simplePos x="0" y="0"/>
                   <wp:positionH relativeFrom="column">
                     <wp:posOffset>-1192695</wp:posOffset>
@@ -348,7 +380,7 @@
             </mc:Choice>
             <mc:Fallback>
               <w:pict>
-                <v:line w14:anchorId="67E5EAF2" id="Conector recto 2" o:spid="_x0000_s1026" style="position:absolute;z-index:251659776;visibility:visible;mso-wrap-style:square;mso-width-percent:0;mso-wrap-distance-left:9pt;mso-wrap-distance-top:0;mso-wrap-distance-right:9pt;mso-wrap-distance-bottom:0;mso-position-horizontal:absolute;mso-position-horizontal-relative:text;mso-position-vertical:absolute;mso-position-vertical-relative:text;mso-width-percent:0;mso-width-relative:margin" from="-93.9pt,-7pt" to="524.05pt,-7pt" o:gfxdata="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" strokecolor="#4f81bd [3204]" strokeweight="2pt">
+                <v:line w14:anchorId="3D101FAB" id="Conector recto 2" o:spid="_x0000_s1026" style="position:absolute;z-index:251661312;visibility:visible;mso-wrap-style:square;mso-width-percent:0;mso-wrap-distance-left:9pt;mso-wrap-distance-top:0;mso-wrap-distance-right:9pt;mso-wrap-distance-bottom:0;mso-position-horizontal:absolute;mso-position-horizontal-relative:text;mso-position-vertical:absolute;mso-position-vertical-relative:text;mso-width-percent:0;mso-width-relative:margin" from="-93.9pt,-7pt" to="524.05pt,-7pt" o:gfxdata="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" strokecolor="#4f81bd [3204]" strokeweight="2pt">
                   <v:shadow on="t" color="black" opacity="24903f" origin=",.5" offset="0,.55556mm"/>
                 </v:line>
               </w:pict>
@@ -397,7 +429,7 @@
       <mc:AlternateContent>
         <mc:Choice Requires="wps">
           <w:drawing>
-            <wp:anchor distT="0" distB="0" distL="114300" distR="114300" simplePos="0" relativeHeight="251656704" behindDoc="0" locked="0" layoutInCell="1" allowOverlap="1" wp14:anchorId="7BABA822" wp14:editId="0DCBAD04">
+            <wp:anchor distT="0" distB="0" distL="114300" distR="114300" simplePos="0" relativeHeight="251655168" behindDoc="0" locked="0" layoutInCell="1" allowOverlap="1" wp14:anchorId="7BABA822" wp14:editId="0DCBAD04">
               <wp:simplePos x="0" y="0"/>
               <wp:positionH relativeFrom="column">
                 <wp:posOffset>-1171575</wp:posOffset>
@@ -449,7 +481,7 @@
         </mc:Choice>
         <mc:Fallback>
           <w:pict>
-            <v:line w14:anchorId="5BE0CF30" id="Conector recto 2" o:spid="_x0000_s1026" style="position:absolute;z-index:251656704;visibility:visible;mso-wrap-style:square;mso-width-percent:0;mso-wrap-distance-left:9pt;mso-wrap-distance-top:0;mso-wrap-distance-right:9pt;mso-wrap-distance-bottom:0;mso-position-horizontal:absolute;mso-position-horizontal-relative:text;mso-position-vertical:absolute;mso-position-vertical-relative:text;mso-width-percent:0;mso-width-relative:margin" from="-92.25pt,-19.3pt" to="525.7pt,-19.3pt" o:gfxdata="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" strokecolor="#4f81bd [3204]" strokeweight="2pt">
+            <v:line w14:anchorId="5BF1680F" id="Conector recto 2" o:spid="_x0000_s1026" style="position:absolute;z-index:251655168;visibility:visible;mso-wrap-style:square;mso-width-percent:0;mso-wrap-distance-left:9pt;mso-wrap-distance-top:0;mso-wrap-distance-right:9pt;mso-wrap-distance-bottom:0;mso-position-horizontal:absolute;mso-position-horizontal-relative:text;mso-position-vertical:absolute;mso-position-vertical-relative:text;mso-width-percent:0;mso-width-relative:margin" from="-92.25pt,-19.3pt" to="525.7pt,-19.3pt" o:gfxdata="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" strokecolor="#4f81bd [3204]" strokeweight="2pt">
               <v:shadow on="t" color="black" opacity="24903f" origin=",.5" offset="0,.55556mm"/>
             </v:line>
           </w:pict>
@@ -490,7 +522,7 @@
         <w:noProof/>
       </w:rPr>
       <w:drawing>
-        <wp:anchor distT="0" distB="0" distL="114300" distR="114300" simplePos="0" relativeHeight="251658752" behindDoc="0" locked="0" layoutInCell="1" allowOverlap="1" wp14:anchorId="285CD4B3" wp14:editId="70B6FC21">
+        <wp:anchor distT="0" distB="0" distL="114300" distR="114300" simplePos="0" relativeHeight="251659264" behindDoc="0" locked="0" layoutInCell="1" allowOverlap="1" wp14:anchorId="285CD4B3" wp14:editId="70B6FC21">
           <wp:simplePos x="0" y="0"/>
           <wp:positionH relativeFrom="column">
             <wp:posOffset>5193996</wp:posOffset>
@@ -553,7 +585,7 @@
       <mc:AlternateContent>
         <mc:Choice Requires="wps">
           <w:drawing>
-            <wp:anchor distT="0" distB="0" distL="114300" distR="114300" simplePos="0" relativeHeight="251657728" behindDoc="0" locked="0" layoutInCell="1" allowOverlap="1" wp14:anchorId="5EA3DDF2" wp14:editId="476F6E94">
+            <wp:anchor distT="0" distB="0" distL="114300" distR="114300" simplePos="0" relativeHeight="251657216" behindDoc="0" locked="0" layoutInCell="1" allowOverlap="1" wp14:anchorId="5EA3DDF2" wp14:editId="476F6E94">
               <wp:simplePos x="0" y="0"/>
               <wp:positionH relativeFrom="column">
                 <wp:posOffset>-1192530</wp:posOffset>
@@ -605,7 +637,7 @@
         </mc:Choice>
         <mc:Fallback>
           <w:pict>
-            <v:line w14:anchorId="4BC58984" id="Conector recto 2" o:spid="_x0000_s1026" style="position:absolute;z-index:251657728;visibility:visible;mso-wrap-style:square;mso-width-percent:0;mso-wrap-distance-left:9pt;mso-wrap-distance-top:0;mso-wrap-distance-right:9pt;mso-wrap-distance-bottom:0;mso-position-horizontal:absolute;mso-position-horizontal-relative:text;mso-position-vertical:absolute;mso-position-vertical-relative:text;mso-width-percent:0;mso-width-relative:margin" from="-93.9pt,45.35pt" to="524.05pt,45.35pt" o:gfxdata="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" strokecolor="#4f81bd [3204]" strokeweight="2pt">
+            <v:line w14:anchorId="548912A9" id="Conector recto 2" o:spid="_x0000_s1026" style="position:absolute;z-index:251657216;visibility:visible;mso-wrap-style:square;mso-width-percent:0;mso-wrap-distance-left:9pt;mso-wrap-distance-top:0;mso-wrap-distance-right:9pt;mso-wrap-distance-bottom:0;mso-position-horizontal:absolute;mso-position-horizontal-relative:text;mso-position-vertical:absolute;mso-position-vertical-relative:text;mso-width-percent:0;mso-width-relative:margin" from="-93.9pt,45.35pt" to="524.05pt,45.35pt" o:gfxdata="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" strokecolor="#4f81bd [3204]" strokeweight="2pt">
               <v:shadow on="t" color="black" opacity="24903f" origin=",.5" offset="0,.55556mm"/>
             </v:line>
           </w:pict>
@@ -1271,9 +1303,13 @@
   <w:style w:type="paragraph" w:default="1" w:styleId="Normal">
     <w:name w:val="Normal"/>
     <w:qFormat/>
-    <w:rsid w:val="00833BE6"/>
+    <w:rsid w:val="005E0CBB"/>
+    <w:pPr>
+      <w:jc w:val="both"/>
+    </w:pPr>
     <w:rPr>
       <w:rFonts w:ascii="Helvetica 45 Light" w:hAnsi="Helvetica 45 Light" w:cs="Arial"/>
+      <w:color w:val="404040" w:themeColor="text1" w:themeTint="BF"/>
       <w:lang w:val="es-ES_tradnl"/>
     </w:rPr>
   </w:style>
@@ -1293,10 +1329,20 @@
     </w:pPr>
     <w:rPr>
       <w:rFonts w:ascii="Helvetica 65 Medium" w:eastAsiaTheme="majorEastAsia" w:hAnsi="Helvetica 65 Medium" w:cstheme="majorBidi"/>
-      <w:color w:val="595959" w:themeColor="text1" w:themeTint="A6"/>
+      <w:color w:val="000000" w:themeColor="text1"/>
       <w:sz w:val="28"/>
       <w:szCs w:val="28"/>
       <w:u w:val="single"/>
+      <w14:textFill>
+        <w14:solidFill>
+          <w14:schemeClr w14:val="tx1">
+            <w14:lumMod w14:val="65000"/>
+            <w14:lumOff w14:val="35000"/>
+            <w14:lumMod w14:val="75000"/>
+            <w14:lumOff w14:val="25000"/>
+          </w14:schemeClr>
+        </w14:solidFill>
+      </w14:textFill>
     </w:rPr>
   </w:style>
   <w:style w:type="paragraph" w:styleId="Ttulo2">
@@ -1316,10 +1362,20 @@
     </w:pPr>
     <w:rPr>
       <w:rFonts w:ascii="Helvetica 65 Medium" w:eastAsiaTheme="majorEastAsia" w:hAnsi="Helvetica 65 Medium" w:cstheme="majorBidi"/>
-      <w:color w:val="595959" w:themeColor="text1" w:themeTint="A6"/>
+      <w:color w:val="000000" w:themeColor="text1"/>
       <w:sz w:val="26"/>
       <w:szCs w:val="26"/>
       <w:u w:val="single"/>
+      <w14:textFill>
+        <w14:solidFill>
+          <w14:schemeClr w14:val="tx1">
+            <w14:lumMod w14:val="65000"/>
+            <w14:lumOff w14:val="35000"/>
+            <w14:lumMod w14:val="75000"/>
+            <w14:lumOff w14:val="25000"/>
+          </w14:schemeClr>
+        </w14:solidFill>
+      </w14:textFill>
     </w:rPr>
   </w:style>
   <w:style w:type="paragraph" w:styleId="Ttulo3">
@@ -1339,8 +1395,18 @@
     </w:pPr>
     <w:rPr>
       <w:rFonts w:ascii="Helvetica 65 Medium" w:eastAsiaTheme="majorEastAsia" w:hAnsi="Helvetica 65 Medium" w:cstheme="majorBidi"/>
-      <w:color w:val="595959" w:themeColor="text1" w:themeTint="A6"/>
+      <w:color w:val="000000" w:themeColor="text1"/>
       <w:u w:val="single"/>
+      <w14:textFill>
+        <w14:solidFill>
+          <w14:schemeClr w14:val="tx1">
+            <w14:lumMod w14:val="65000"/>
+            <w14:lumOff w14:val="35000"/>
+            <w14:lumMod w14:val="75000"/>
+            <w14:lumOff w14:val="25000"/>
+          </w14:schemeClr>
+        </w14:solidFill>
+      </w14:textFill>
     </w:rPr>
   </w:style>
   <w:style w:type="paragraph" w:styleId="Ttulo4">
@@ -1362,8 +1428,18 @@
       <w:rFonts w:ascii="Helvetica 65 Medium" w:eastAsiaTheme="majorEastAsia" w:hAnsi="Helvetica 65 Medium" w:cstheme="majorBidi"/>
       <w:i/>
       <w:iCs/>
-      <w:color w:val="595959" w:themeColor="text1" w:themeTint="A6"/>
+      <w:color w:val="000000" w:themeColor="text1"/>
       <w:u w:val="single"/>
+      <w14:textFill>
+        <w14:solidFill>
+          <w14:schemeClr w14:val="tx1">
+            <w14:lumMod w14:val="65000"/>
+            <w14:lumOff w14:val="35000"/>
+            <w14:lumMod w14:val="75000"/>
+            <w14:lumOff w14:val="25000"/>
+          </w14:schemeClr>
+        </w14:solidFill>
+      </w14:textFill>
     </w:rPr>
   </w:style>
   <w:style w:type="paragraph" w:styleId="Ttulo5">
@@ -1384,7 +1460,16 @@
     </w:pPr>
     <w:rPr>
       <w:rFonts w:asciiTheme="majorHAnsi" w:eastAsiaTheme="majorEastAsia" w:hAnsiTheme="majorHAnsi" w:cstheme="majorBidi"/>
-      <w:color w:val="243F60" w:themeColor="accent1" w:themeShade="7F"/>
+      <w:color w:val="4F81BD" w:themeColor="accent1"/>
+      <w14:textFill>
+        <w14:solidFill>
+          <w14:schemeClr w14:val="accent1">
+            <w14:lumMod w14:val="50000"/>
+            <w14:lumMod w14:val="75000"/>
+            <w14:lumOff w14:val="25000"/>
+          </w14:schemeClr>
+        </w14:solidFill>
+      </w14:textFill>
     </w:rPr>
   </w:style>
   <w:style w:type="paragraph" w:styleId="Ttulo6">
@@ -1407,7 +1492,16 @@
       <w:rFonts w:asciiTheme="majorHAnsi" w:eastAsiaTheme="majorEastAsia" w:hAnsiTheme="majorHAnsi" w:cstheme="majorBidi"/>
       <w:i/>
       <w:iCs/>
-      <w:color w:val="243F60" w:themeColor="accent1" w:themeShade="7F"/>
+      <w:color w:val="4F81BD" w:themeColor="accent1"/>
+      <w14:textFill>
+        <w14:solidFill>
+          <w14:schemeClr w14:val="accent1">
+            <w14:lumMod w14:val="50000"/>
+            <w14:lumMod w14:val="75000"/>
+            <w14:lumOff w14:val="25000"/>
+          </w14:schemeClr>
+        </w14:solidFill>
+      </w14:textFill>
     </w:rPr>
   </w:style>
   <w:style w:type="paragraph" w:styleId="Ttulo7">
@@ -1430,7 +1524,17 @@
       <w:rFonts w:asciiTheme="majorHAnsi" w:eastAsiaTheme="majorEastAsia" w:hAnsiTheme="majorHAnsi" w:cstheme="majorBidi"/>
       <w:i/>
       <w:iCs/>
-      <w:color w:val="404040" w:themeColor="text1" w:themeTint="BF"/>
+      <w:color w:val="000000" w:themeColor="text1"/>
+      <w14:textFill>
+        <w14:solidFill>
+          <w14:schemeClr w14:val="tx1">
+            <w14:lumMod w14:val="75000"/>
+            <w14:lumOff w14:val="25000"/>
+            <w14:lumMod w14:val="75000"/>
+            <w14:lumOff w14:val="25000"/>
+          </w14:schemeClr>
+        </w14:solidFill>
+      </w14:textFill>
     </w:rPr>
   </w:style>
   <w:style w:type="paragraph" w:styleId="Ttulo8">
@@ -1451,7 +1555,7 @@
     </w:pPr>
     <w:rPr>
       <w:rFonts w:asciiTheme="majorHAnsi" w:eastAsiaTheme="majorEastAsia" w:hAnsiTheme="majorHAnsi" w:cstheme="majorBidi"/>
-      <w:color w:val="4F81BD" w:themeColor="accent1"/>
+      <w:color w:val="7BA0CD" w:themeColor="accent1" w:themeTint="BF"/>
       <w:sz w:val="20"/>
       <w:szCs w:val="20"/>
     </w:rPr>
@@ -1476,9 +1580,19 @@
       <w:rFonts w:asciiTheme="majorHAnsi" w:eastAsiaTheme="majorEastAsia" w:hAnsiTheme="majorHAnsi" w:cstheme="majorBidi"/>
       <w:i/>
       <w:iCs/>
-      <w:color w:val="404040" w:themeColor="text1" w:themeTint="BF"/>
+      <w:color w:val="000000" w:themeColor="text1"/>
       <w:sz w:val="20"/>
       <w:szCs w:val="20"/>
+      <w14:textFill>
+        <w14:solidFill>
+          <w14:schemeClr w14:val="tx1">
+            <w14:lumMod w14:val="75000"/>
+            <w14:lumOff w14:val="25000"/>
+            <w14:lumMod w14:val="75000"/>
+            <w14:lumOff w14:val="25000"/>
+          </w14:schemeClr>
+        </w14:solidFill>
+      </w14:textFill>
     </w:rPr>
   </w:style>
   <w:style w:type="character" w:default="1" w:styleId="Fuentedeprrafopredeter">
@@ -1622,11 +1736,20 @@
     </w:pPr>
     <w:rPr>
       <w:rFonts w:asciiTheme="majorHAnsi" w:eastAsiaTheme="majorEastAsia" w:hAnsiTheme="majorHAnsi" w:cstheme="majorBidi"/>
-      <w:color w:val="17365D" w:themeColor="text2" w:themeShade="BF"/>
+      <w:color w:val="1F497D" w:themeColor="text2"/>
       <w:spacing w:val="5"/>
       <w:kern w:val="28"/>
       <w:sz w:val="52"/>
       <w:szCs w:val="52"/>
+      <w14:textFill>
+        <w14:solidFill>
+          <w14:schemeClr w14:val="tx2">
+            <w14:lumMod w14:val="75000"/>
+            <w14:lumMod w14:val="75000"/>
+            <w14:lumOff w14:val="25000"/>
+          </w14:schemeClr>
+        </w14:solidFill>
+      </w14:textFill>
     </w:rPr>
   </w:style>
   <w:style w:type="character" w:customStyle="1" w:styleId="TtuloCar">
@@ -1661,7 +1784,7 @@
       <w:rFonts w:asciiTheme="majorHAnsi" w:eastAsiaTheme="majorEastAsia" w:hAnsiTheme="majorHAnsi" w:cstheme="majorBidi"/>
       <w:i/>
       <w:iCs/>
-      <w:color w:val="4F81BD" w:themeColor="accent1"/>
+      <w:color w:val="7BA0CD" w:themeColor="accent1" w:themeTint="BF"/>
       <w:spacing w:val="15"/>
       <w:sz w:val="24"/>
       <w:szCs w:val="24"/>
@@ -1949,7 +2072,6 @@
     <w:rPr>
       <w:i/>
       <w:iCs/>
-      <w:color w:val="000000" w:themeColor="text1"/>
     </w:rPr>
   </w:style>
   <w:style w:type="character" w:customStyle="1" w:styleId="CitaCar">
@@ -2054,7 +2176,6 @@
     <w:basedOn w:val="Normal"/>
     <w:next w:val="Normal"/>
     <w:uiPriority w:val="35"/>
-    <w:semiHidden/>
     <w:unhideWhenUsed/>
     <w:qFormat/>
     <w:rsid w:val="00FC693F"/>
@@ -2064,7 +2185,7 @@
     <w:rPr>
       <w:b/>
       <w:bCs/>
-      <w:color w:val="4F81BD" w:themeColor="accent1"/>
+      <w:color w:val="7BA0CD" w:themeColor="accent1" w:themeTint="BF"/>
       <w:sz w:val="18"/>
       <w:szCs w:val="18"/>
     </w:rPr>
@@ -2111,7 +2232,7 @@
       <w:bCs/>
       <w:i/>
       <w:iCs/>
-      <w:color w:val="4F81BD" w:themeColor="accent1"/>
+      <w:color w:val="7BA0CD" w:themeColor="accent1" w:themeTint="BF"/>
     </w:rPr>
   </w:style>
   <w:style w:type="character" w:customStyle="1" w:styleId="CitadestacadaCar">

</xml_diff>

<commit_message>
Estilo figura numerada añadido. Figuras centradas.
</commit_message>
<xml_diff>
--- a/backend/templates/report-template.docx
+++ b/backend/templates/report-template.docx
@@ -17,16 +17,25 @@
       </w:r>
     </w:p>
     <w:p>
+      <w:pPr>
+        <w:jc w:val="center"/>
+      </w:pPr>
       <w:r>
         <w:t>[[FOTO_PORTADA]]</w:t>
       </w:r>
     </w:p>
     <w:p>
+      <w:pPr>
+        <w:jc w:val="center"/>
+      </w:pPr>
       <w:r>
         <w:t>SITUACIÓN</w:t>
       </w:r>
     </w:p>
     <w:p>
+      <w:pPr>
+        <w:jc w:val="center"/>
+      </w:pPr>
       <w:r>
         <w:t>[[DIRECCI</w:t>
       </w:r>
@@ -38,22 +47,32 @@
       </w:r>
     </w:p>
     <w:p>
+      <w:pPr>
+        <w:jc w:val="center"/>
+      </w:pPr>
       <w:r>
         <w:t>PROMOTOR</w:t>
       </w:r>
     </w:p>
     <w:p>
+      <w:pPr>
+        <w:jc w:val="center"/>
+      </w:pPr>
       <w:r>
         <w:t>[[PROMOTOR]]</w:t>
       </w:r>
     </w:p>
     <w:p>
+      <w:pPr>
+        <w:jc w:val="center"/>
+      </w:pPr>
       <w:r>
         <w:t>ARQUITECTA</w:t>
       </w:r>
     </w:p>
     <w:p>
       <w:pPr>
+        <w:jc w:val="center"/>
         <w:rPr>
           <w:u w:val="single"/>
         </w:rPr>
@@ -66,12 +85,16 @@
       </w:r>
     </w:p>
     <w:p>
+      <w:pPr>
+        <w:jc w:val="center"/>
+      </w:pPr>
       <w:r>
         <w:t>FECHA</w:t>
       </w:r>
     </w:p>
     <w:p>
       <w:pPr>
+        <w:jc w:val="center"/>
         <w:rPr>
           <w:u w:val="single"/>
         </w:rPr>
@@ -237,39 +260,11 @@
     </w:p>
     <w:p>
       <w:pPr>
-        <w:pStyle w:val="Descripcin"/>
+        <w:pStyle w:val="Ttulo5"/>
+        <w:rPr>
+          <w:color w:val="404040" w:themeColor="text1" w:themeTint="BF"/>
+        </w:rPr>
       </w:pPr>
-      <w:r>
-        <w:t xml:space="preserve">Figura </w:t>
-      </w:r>
-      <w:r>
-        <w:fldChar w:fldCharType="begin"/>
-      </w:r>
-      <w:r>
-        <w:instrText xml:space="preserve"> SEQ Figura \* ARABIC </w:instrText>
-      </w:r>
-      <w:r>
-        <w:fldChar w:fldCharType="separate"/>
-      </w:r>
-      <w:r>
-        <w:rPr>
-          <w:noProof/>
-        </w:rPr>
-        <w:t>1</w:t>
-      </w:r>
-      <w:r>
-        <w:fldChar w:fldCharType="end"/>
-      </w:r>
-    </w:p>
-    <w:p/>
-    <w:p/>
-    <w:p>
-      <w:pPr>
-        <w:pStyle w:val="Descripcin"/>
-      </w:pPr>
-      <w:r>
-        <w:t>a</w:t>
-      </w:r>
     </w:p>
     <w:sectPr>
       <w:headerReference w:type="default" r:id="rId10"/>
@@ -380,7 +375,7 @@
             </mc:Choice>
             <mc:Fallback>
               <w:pict>
-                <v:line w14:anchorId="3D101FAB" id="Conector recto 2" o:spid="_x0000_s1026" style="position:absolute;z-index:251661312;visibility:visible;mso-wrap-style:square;mso-width-percent:0;mso-wrap-distance-left:9pt;mso-wrap-distance-top:0;mso-wrap-distance-right:9pt;mso-wrap-distance-bottom:0;mso-position-horizontal:absolute;mso-position-horizontal-relative:text;mso-position-vertical:absolute;mso-position-vertical-relative:text;mso-width-percent:0;mso-width-relative:margin" from="-93.9pt,-7pt" to="524.05pt,-7pt" o:gfxdata="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" strokecolor="#4f81bd [3204]" strokeweight="2pt">
+                <v:line w14:anchorId="5C1ADEE7" id="Conector recto 2" o:spid="_x0000_s1026" style="position:absolute;z-index:251661312;visibility:visible;mso-wrap-style:square;mso-width-percent:0;mso-wrap-distance-left:9pt;mso-wrap-distance-top:0;mso-wrap-distance-right:9pt;mso-wrap-distance-bottom:0;mso-position-horizontal:absolute;mso-position-horizontal-relative:text;mso-position-vertical:absolute;mso-position-vertical-relative:text;mso-width-percent:0;mso-width-relative:margin" from="-93.9pt,-7pt" to="524.05pt,-7pt" o:gfxdata="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" strokecolor="#4f81bd [3204]" strokeweight="2pt">
                   <v:shadow on="t" color="black" opacity="24903f" origin=",.5" offset="0,.55556mm"/>
                 </v:line>
               </w:pict>
@@ -481,7 +476,7 @@
         </mc:Choice>
         <mc:Fallback>
           <w:pict>
-            <v:line w14:anchorId="5BF1680F" id="Conector recto 2" o:spid="_x0000_s1026" style="position:absolute;z-index:251655168;visibility:visible;mso-wrap-style:square;mso-width-percent:0;mso-wrap-distance-left:9pt;mso-wrap-distance-top:0;mso-wrap-distance-right:9pt;mso-wrap-distance-bottom:0;mso-position-horizontal:absolute;mso-position-horizontal-relative:text;mso-position-vertical:absolute;mso-position-vertical-relative:text;mso-width-percent:0;mso-width-relative:margin" from="-92.25pt,-19.3pt" to="525.7pt,-19.3pt" o:gfxdata="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" strokecolor="#4f81bd [3204]" strokeweight="2pt">
+            <v:line w14:anchorId="78B9E40C" id="Conector recto 2" o:spid="_x0000_s1026" style="position:absolute;z-index:251655168;visibility:visible;mso-wrap-style:square;mso-width-percent:0;mso-wrap-distance-left:9pt;mso-wrap-distance-top:0;mso-wrap-distance-right:9pt;mso-wrap-distance-bottom:0;mso-position-horizontal:absolute;mso-position-horizontal-relative:text;mso-position-vertical:absolute;mso-position-vertical-relative:text;mso-width-percent:0;mso-width-relative:margin" from="-92.25pt,-19.3pt" to="525.7pt,-19.3pt" o:gfxdata="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" strokecolor="#4f81bd [3204]" strokeweight="2pt">
               <v:shadow on="t" color="black" opacity="24903f" origin=",.5" offset="0,.55556mm"/>
             </v:line>
           </w:pict>
@@ -637,7 +632,7 @@
         </mc:Choice>
         <mc:Fallback>
           <w:pict>
-            <v:line w14:anchorId="548912A9" id="Conector recto 2" o:spid="_x0000_s1026" style="position:absolute;z-index:251657216;visibility:visible;mso-wrap-style:square;mso-width-percent:0;mso-wrap-distance-left:9pt;mso-wrap-distance-top:0;mso-wrap-distance-right:9pt;mso-wrap-distance-bottom:0;mso-position-horizontal:absolute;mso-position-horizontal-relative:text;mso-position-vertical:absolute;mso-position-vertical-relative:text;mso-width-percent:0;mso-width-relative:margin" from="-93.9pt,45.35pt" to="524.05pt,45.35pt" o:gfxdata="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" strokecolor="#4f81bd [3204]" strokeweight="2pt">
+            <v:line w14:anchorId="56ACFADA" id="Conector recto 2" o:spid="_x0000_s1026" style="position:absolute;z-index:251657216;visibility:visible;mso-wrap-style:square;mso-width-percent:0;mso-wrap-distance-left:9pt;mso-wrap-distance-top:0;mso-wrap-distance-right:9pt;mso-wrap-distance-bottom:0;mso-position-horizontal:absolute;mso-position-horizontal-relative:text;mso-position-vertical:absolute;mso-position-vertical-relative:text;mso-width-percent:0;mso-width-relative:margin" from="-93.9pt,45.35pt" to="524.05pt,45.35pt" o:gfxdata="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" strokecolor="#4f81bd [3204]" strokeweight="2pt">
               <v:shadow on="t" color="black" opacity="24903f" origin=",.5" offset="0,.55556mm"/>
             </v:line>
           </w:pict>
@@ -884,6 +879,120 @@
       </w:rPr>
     </w:lvl>
   </w:abstractNum>
+  <w:abstractNum w:abstractNumId="9" w15:restartNumberingAfterBreak="0">
+    <w:nsid w:val="6BF61CE1"/>
+    <w:multiLevelType w:val="hybridMultilevel"/>
+    <w:tmpl w:val="1B6AF798"/>
+    <w:lvl w:ilvl="0" w:tplc="3B2EBC42">
+      <w:start w:val="1"/>
+      <w:numFmt w:val="decimal"/>
+      <w:pStyle w:val="Figuranumerada"/>
+      <w:lvlText w:val="Figure %1"/>
+      <w:lvlJc w:val="left"/>
+      <w:pPr>
+        <w:ind w:left="1080" w:hanging="360"/>
+      </w:pPr>
+      <w:rPr>
+        <w:rFonts w:hint="default"/>
+      </w:rPr>
+    </w:lvl>
+    <w:lvl w:ilvl="1" w:tplc="040A0003" w:tentative="1">
+      <w:start w:val="1"/>
+      <w:numFmt w:val="bullet"/>
+      <w:lvlText w:val="o"/>
+      <w:lvlJc w:val="left"/>
+      <w:pPr>
+        <w:ind w:left="1800" w:hanging="360"/>
+      </w:pPr>
+      <w:rPr>
+        <w:rFonts w:ascii="Courier New" w:hAnsi="Courier New" w:cs="Courier New" w:hint="default"/>
+      </w:rPr>
+    </w:lvl>
+    <w:lvl w:ilvl="2" w:tplc="040A0005" w:tentative="1">
+      <w:start w:val="1"/>
+      <w:numFmt w:val="bullet"/>
+      <w:lvlText w:val=""/>
+      <w:lvlJc w:val="left"/>
+      <w:pPr>
+        <w:ind w:left="2520" w:hanging="360"/>
+      </w:pPr>
+      <w:rPr>
+        <w:rFonts w:ascii="Wingdings" w:hAnsi="Wingdings" w:hint="default"/>
+      </w:rPr>
+    </w:lvl>
+    <w:lvl w:ilvl="3" w:tplc="040A0001" w:tentative="1">
+      <w:start w:val="1"/>
+      <w:numFmt w:val="bullet"/>
+      <w:lvlText w:val=""/>
+      <w:lvlJc w:val="left"/>
+      <w:pPr>
+        <w:ind w:left="3240" w:hanging="360"/>
+      </w:pPr>
+      <w:rPr>
+        <w:rFonts w:ascii="Symbol" w:hAnsi="Symbol" w:hint="default"/>
+      </w:rPr>
+    </w:lvl>
+    <w:lvl w:ilvl="4" w:tplc="040A0003" w:tentative="1">
+      <w:start w:val="1"/>
+      <w:numFmt w:val="bullet"/>
+      <w:lvlText w:val="o"/>
+      <w:lvlJc w:val="left"/>
+      <w:pPr>
+        <w:ind w:left="3960" w:hanging="360"/>
+      </w:pPr>
+      <w:rPr>
+        <w:rFonts w:ascii="Courier New" w:hAnsi="Courier New" w:cs="Courier New" w:hint="default"/>
+      </w:rPr>
+    </w:lvl>
+    <w:lvl w:ilvl="5" w:tplc="040A0005" w:tentative="1">
+      <w:start w:val="1"/>
+      <w:numFmt w:val="bullet"/>
+      <w:lvlText w:val=""/>
+      <w:lvlJc w:val="left"/>
+      <w:pPr>
+        <w:ind w:left="4680" w:hanging="360"/>
+      </w:pPr>
+      <w:rPr>
+        <w:rFonts w:ascii="Wingdings" w:hAnsi="Wingdings" w:hint="default"/>
+      </w:rPr>
+    </w:lvl>
+    <w:lvl w:ilvl="6" w:tplc="040A0001" w:tentative="1">
+      <w:start w:val="1"/>
+      <w:numFmt w:val="bullet"/>
+      <w:lvlText w:val=""/>
+      <w:lvlJc w:val="left"/>
+      <w:pPr>
+        <w:ind w:left="5400" w:hanging="360"/>
+      </w:pPr>
+      <w:rPr>
+        <w:rFonts w:ascii="Symbol" w:hAnsi="Symbol" w:hint="default"/>
+      </w:rPr>
+    </w:lvl>
+    <w:lvl w:ilvl="7" w:tplc="040A0003" w:tentative="1">
+      <w:start w:val="1"/>
+      <w:numFmt w:val="bullet"/>
+      <w:lvlText w:val="o"/>
+      <w:lvlJc w:val="left"/>
+      <w:pPr>
+        <w:ind w:left="6120" w:hanging="360"/>
+      </w:pPr>
+      <w:rPr>
+        <w:rFonts w:ascii="Courier New" w:hAnsi="Courier New" w:cs="Courier New" w:hint="default"/>
+      </w:rPr>
+    </w:lvl>
+    <w:lvl w:ilvl="8" w:tplc="040A0005" w:tentative="1">
+      <w:start w:val="1"/>
+      <w:numFmt w:val="bullet"/>
+      <w:lvlText w:val=""/>
+      <w:lvlJc w:val="left"/>
+      <w:pPr>
+        <w:ind w:left="6840" w:hanging="360"/>
+      </w:pPr>
+      <w:rPr>
+        <w:rFonts w:ascii="Wingdings" w:hAnsi="Wingdings" w:hint="default"/>
+      </w:rPr>
+    </w:lvl>
+  </w:abstractNum>
   <w:num w:numId="1" w16cid:durableId="843281861">
     <w:abstractNumId w:val="8"/>
   </w:num>
@@ -910,6 +1019,9 @@
   </w:num>
   <w:num w:numId="9" w16cid:durableId="654115855">
     <w:abstractNumId w:val="0"/>
+  </w:num>
+  <w:num w:numId="10" w16cid:durableId="1811970263">
+    <w:abstractNumId w:val="9"/>
   </w:num>
 </w:numbering>
 </file>
@@ -1448,10 +1560,9 @@
     <w:next w:val="Normal"/>
     <w:link w:val="Ttulo5Car"/>
     <w:uiPriority w:val="9"/>
-    <w:semiHidden/>
     <w:unhideWhenUsed/>
     <w:qFormat/>
-    <w:rsid w:val="00FC693F"/>
+    <w:rsid w:val="00C92B7B"/>
     <w:pPr>
       <w:keepNext/>
       <w:keepLines/>
@@ -1460,16 +1571,7 @@
     </w:pPr>
     <w:rPr>
       <w:rFonts w:asciiTheme="majorHAnsi" w:eastAsiaTheme="majorEastAsia" w:hAnsiTheme="majorHAnsi" w:cstheme="majorBidi"/>
-      <w:color w:val="4F81BD" w:themeColor="accent1"/>
-      <w14:textFill>
-        <w14:solidFill>
-          <w14:schemeClr w14:val="accent1">
-            <w14:lumMod w14:val="50000"/>
-            <w14:lumMod w14:val="75000"/>
-            <w14:lumOff w14:val="25000"/>
-          </w14:schemeClr>
-        </w14:solidFill>
-      </w14:textFill>
+      <w:lang w:val="es-ES"/>
     </w:rPr>
   </w:style>
   <w:style w:type="paragraph" w:styleId="Ttulo6">
@@ -2106,11 +2208,11 @@
     <w:basedOn w:val="Fuentedeprrafopredeter"/>
     <w:link w:val="Ttulo5"/>
     <w:uiPriority w:val="9"/>
-    <w:semiHidden/>
-    <w:rsid w:val="00FC693F"/>
+    <w:rsid w:val="00C92B7B"/>
     <w:rPr>
       <w:rFonts w:asciiTheme="majorHAnsi" w:eastAsiaTheme="majorEastAsia" w:hAnsiTheme="majorHAnsi" w:cstheme="majorBidi"/>
-      <w:color w:val="243F60" w:themeColor="accent1" w:themeShade="7F"/>
+      <w:color w:val="404040" w:themeColor="text1" w:themeTint="BF"/>
+      <w:lang w:val="es-ES"/>
     </w:rPr>
   </w:style>
   <w:style w:type="character" w:customStyle="1" w:styleId="Ttulo6Car">
@@ -12426,6 +12528,55 @@
         <w:insideV w:val="single" w:sz="12" w:space="0" w:color="auto"/>
       </w:tblBorders>
     </w:tblPr>
+  </w:style>
+  <w:style w:type="paragraph" w:customStyle="1" w:styleId="Texto">
+    <w:name w:val="Texto"/>
+    <w:basedOn w:val="Normal"/>
+    <w:link w:val="TextoCar"/>
+    <w:qFormat/>
+    <w:rsid w:val="00466764"/>
+    <w:pPr>
+      <w:spacing w:before="120" w:after="120" w:line="240" w:lineRule="auto"/>
+    </w:pPr>
+    <w:rPr>
+      <w:rFonts w:ascii="Arial" w:eastAsia="Times New Roman" w:hAnsi="Arial" w:cs="Times New Roman"/>
+      <w:snapToGrid w:val="0"/>
+      <w:color w:val="auto"/>
+      <w:szCs w:val="20"/>
+      <w:lang w:val="es-ES" w:eastAsia="es-ES"/>
+    </w:rPr>
+  </w:style>
+  <w:style w:type="character" w:customStyle="1" w:styleId="TextoCar">
+    <w:name w:val="Texto Car"/>
+    <w:basedOn w:val="Fuentedeprrafopredeter"/>
+    <w:link w:val="Texto"/>
+    <w:rsid w:val="00466764"/>
+    <w:rPr>
+      <w:rFonts w:ascii="Arial" w:eastAsia="Times New Roman" w:hAnsi="Arial" w:cs="Times New Roman"/>
+      <w:snapToGrid w:val="0"/>
+      <w:szCs w:val="20"/>
+      <w:lang w:val="es-ES" w:eastAsia="es-ES"/>
+    </w:rPr>
+  </w:style>
+  <w:style w:type="paragraph" w:customStyle="1" w:styleId="Figuranumerada">
+    <w:name w:val="Figura numerada"/>
+    <w:basedOn w:val="Normal"/>
+    <w:rsid w:val="00466764"/>
+    <w:pPr>
+      <w:numPr>
+        <w:numId w:val="10"/>
+      </w:numPr>
+      <w:spacing w:before="120" w:after="120" w:line="240" w:lineRule="auto"/>
+      <w:jc w:val="center"/>
+    </w:pPr>
+    <w:rPr>
+      <w:rFonts w:ascii="Arial" w:eastAsia="Times New Roman" w:hAnsi="Arial" w:cs="Times New Roman"/>
+      <w:snapToGrid w:val="0"/>
+      <w:color w:val="auto"/>
+      <w:sz w:val="20"/>
+      <w:szCs w:val="20"/>
+      <w:lang w:eastAsia="es-ES"/>
+    </w:rPr>
   </w:style>
 </w:styles>
 </file>

</xml_diff>

<commit_message>
Template con secciones numeradas
</commit_message>
<xml_diff>
--- a/backend/templates/report-template.docx
+++ b/backend/templates/report-template.docx
@@ -5,68 +5,124 @@
     <w:p>
       <w:pPr>
         <w:pStyle w:val="Ttulo"/>
+        <w:rPr>
+          <w:color w:val="404040" w:themeColor="text1" w:themeTint="BF"/>
+        </w:rPr>
       </w:pPr>
       <w:r>
+        <w:rPr>
+          <w:color w:val="404040" w:themeColor="text1" w:themeTint="BF"/>
+        </w:rPr>
         <w:t>INSPECCIÓN DEL EDIFICIO [[</w:t>
       </w:r>
       <w:r>
+        <w:rPr>
+          <w:color w:val="404040" w:themeColor="text1" w:themeTint="BF"/>
+        </w:rPr>
         <w:t>TITULO</w:t>
       </w:r>
       <w:r>
+        <w:rPr>
+          <w:color w:val="404040" w:themeColor="text1" w:themeTint="BF"/>
+        </w:rPr>
         <w:t>]]</w:t>
       </w:r>
     </w:p>
+    <w:p/>
     <w:p>
       <w:pPr>
         <w:jc w:val="center"/>
+        <w:rPr>
+          <w:rFonts w:ascii="Helvetica 45 Light" w:hAnsi="Helvetica 45 Light"/>
+        </w:rPr>
       </w:pPr>
       <w:r>
+        <w:rPr>
+          <w:rFonts w:ascii="Helvetica 45 Light" w:hAnsi="Helvetica 45 Light"/>
+        </w:rPr>
         <w:t>[[FOTO_PORTADA]]</w:t>
       </w:r>
     </w:p>
     <w:p>
       <w:pPr>
         <w:jc w:val="center"/>
+        <w:rPr>
+          <w:rFonts w:ascii="Helvetica 45 Light" w:hAnsi="Helvetica 45 Light"/>
+        </w:rPr>
       </w:pPr>
       <w:r>
+        <w:rPr>
+          <w:rFonts w:ascii="Helvetica 45 Light" w:hAnsi="Helvetica 45 Light"/>
+        </w:rPr>
         <w:t>SITUACIÓN</w:t>
       </w:r>
     </w:p>
     <w:p>
       <w:pPr>
         <w:jc w:val="center"/>
+        <w:rPr>
+          <w:rFonts w:ascii="Helvetica 45 Light" w:hAnsi="Helvetica 45 Light"/>
+        </w:rPr>
       </w:pPr>
       <w:r>
+        <w:rPr>
+          <w:rFonts w:ascii="Helvetica 45 Light" w:hAnsi="Helvetica 45 Light"/>
+        </w:rPr>
         <w:t>[[DIRECCI</w:t>
       </w:r>
       <w:r>
+        <w:rPr>
+          <w:rFonts w:ascii="Helvetica 45 Light" w:hAnsi="Helvetica 45 Light"/>
+        </w:rPr>
         <w:t>O</w:t>
       </w:r>
       <w:r>
+        <w:rPr>
+          <w:rFonts w:ascii="Helvetica 45 Light" w:hAnsi="Helvetica 45 Light"/>
+        </w:rPr>
         <w:t>N]]</w:t>
       </w:r>
     </w:p>
     <w:p>
       <w:pPr>
         <w:jc w:val="center"/>
+        <w:rPr>
+          <w:rFonts w:ascii="Helvetica 45 Light" w:hAnsi="Helvetica 45 Light"/>
+        </w:rPr>
       </w:pPr>
       <w:r>
+        <w:rPr>
+          <w:rFonts w:ascii="Helvetica 45 Light" w:hAnsi="Helvetica 45 Light"/>
+        </w:rPr>
         <w:t>PROMOTOR</w:t>
       </w:r>
     </w:p>
     <w:p>
       <w:pPr>
         <w:jc w:val="center"/>
+        <w:rPr>
+          <w:rFonts w:ascii="Helvetica 45 Light" w:hAnsi="Helvetica 45 Light"/>
+          <w:u w:val="single"/>
+        </w:rPr>
       </w:pPr>
       <w:r>
+        <w:rPr>
+          <w:rFonts w:ascii="Helvetica 45 Light" w:hAnsi="Helvetica 45 Light"/>
+        </w:rPr>
         <w:t>[[PROMOTOR]]</w:t>
       </w:r>
     </w:p>
     <w:p>
       <w:pPr>
         <w:jc w:val="center"/>
+        <w:rPr>
+          <w:rFonts w:ascii="Helvetica 45 Light" w:hAnsi="Helvetica 45 Light"/>
+        </w:rPr>
       </w:pPr>
       <w:r>
+        <w:rPr>
+          <w:rFonts w:ascii="Helvetica 45 Light" w:hAnsi="Helvetica 45 Light"/>
+        </w:rPr>
         <w:t>ARQUITECTA</w:t>
       </w:r>
     </w:p>
@@ -74,21 +130,34 @@
       <w:pPr>
         <w:jc w:val="center"/>
         <w:rPr>
+          <w:rFonts w:ascii="Helvetica 45 Light" w:hAnsi="Helvetica 45 Light"/>
           <w:u w:val="single"/>
         </w:rPr>
       </w:pPr>
       <w:r>
+        <w:rPr>
+          <w:rFonts w:ascii="Helvetica 45 Light" w:hAnsi="Helvetica 45 Light"/>
+        </w:rPr>
         <w:t>[[ARQUITECTA</w:t>
       </w:r>
       <w:r>
+        <w:rPr>
+          <w:rFonts w:ascii="Helvetica 45 Light" w:hAnsi="Helvetica 45 Light"/>
+        </w:rPr>
         <w:t>]]</w:t>
       </w:r>
     </w:p>
     <w:p>
       <w:pPr>
         <w:jc w:val="center"/>
+        <w:rPr>
+          <w:rFonts w:ascii="Helvetica 45 Light" w:hAnsi="Helvetica 45 Light"/>
+        </w:rPr>
       </w:pPr>
       <w:r>
+        <w:rPr>
+          <w:rFonts w:ascii="Helvetica 45 Light" w:hAnsi="Helvetica 45 Light"/>
+        </w:rPr>
         <w:t>FECHA</w:t>
       </w:r>
     </w:p>
@@ -96,10 +165,14 @@
       <w:pPr>
         <w:jc w:val="center"/>
         <w:rPr>
+          <w:rFonts w:ascii="Helvetica 45 Light" w:hAnsi="Helvetica 45 Light"/>
           <w:u w:val="single"/>
         </w:rPr>
       </w:pPr>
       <w:r>
+        <w:rPr>
+          <w:rFonts w:ascii="Helvetica 45 Light" w:hAnsi="Helvetica 45 Light"/>
+        </w:rPr>
         <w:t>[[FECHA]]</w:t>
       </w:r>
     </w:p>
@@ -108,6 +181,7 @@
         <w:br w:type="page"/>
       </w:r>
     </w:p>
+    <w:bookmarkStart w:id="0" w:name="_Toc209817300" w:displacedByCustomXml="next"/>
     <w:sdt>
       <w:sdtPr>
         <w:rPr>
@@ -117,7 +191,6 @@
           <w:color w:val="000000"/>
           <w:sz w:val="22"/>
           <w:szCs w:val="22"/>
-          <w:u w:val="none"/>
           <w:lang w:val="es-ES"/>
           <w14:textFill>
             <w14:solidFill>
@@ -136,7 +209,6 @@
       </w:sdtPr>
       <w:sdtEndPr>
         <w:rPr>
-          <w:rFonts w:ascii="Helvetica 45 Light" w:hAnsi="Helvetica 45 Light" w:cs="Arial"/>
           <w:b w:val="0"/>
           <w:bCs w:val="0"/>
         </w:rPr>
@@ -144,28 +216,31 @@
       <w:sdtContent>
         <w:p>
           <w:pPr>
-            <w:pStyle w:val="TtuloTDC"/>
+            <w:pStyle w:val="Ttulo1"/>
             <w:rPr>
               <w:lang w:val="es-ES"/>
             </w:rPr>
           </w:pPr>
           <w:r>
             <w:rPr>
+              <w:color w:val="404040" w:themeColor="text1" w:themeTint="BF"/>
               <w:lang w:val="es-ES"/>
             </w:rPr>
             <w:t>Contenido</w:t>
           </w:r>
+          <w:bookmarkEnd w:id="0"/>
         </w:p>
         <w:p>
           <w:pPr>
+            <w:pStyle w:val="TDC1"/>
+            <w:tabs>
+              <w:tab w:val="right" w:leader="dot" w:pos="8630"/>
+            </w:tabs>
             <w:rPr>
-              <w:lang w:val="es-ES"/>
+              <w:noProof/>
             </w:rPr>
           </w:pPr>
           <w:r>
-            <w:rPr>
-              <w:lang w:val="en-US"/>
-            </w:rPr>
             <w:fldChar w:fldCharType="begin"/>
           </w:r>
           <w:r>
@@ -175,18 +250,277 @@
             <w:instrText xml:space="preserve"> TOC \o "1-3" \h \z \u </w:instrText>
           </w:r>
           <w:r>
-            <w:rPr>
-              <w:lang w:val="en-US"/>
-            </w:rPr>
             <w:fldChar w:fldCharType="separate"/>
           </w:r>
-          <w:r>
+          <w:hyperlink w:anchor="_Toc209817300" w:history="1">
+            <w:r>
+              <w:rPr>
+                <w:rStyle w:val="Hipervnculo"/>
+                <w:noProof/>
+                <w:lang w:val="es-ES"/>
+              </w:rPr>
+              <w:t>Contenido</w:t>
+            </w:r>
+            <w:r>
+              <w:rPr>
+                <w:noProof/>
+                <w:webHidden/>
+              </w:rPr>
+              <w:tab/>
+            </w:r>
+            <w:r>
+              <w:rPr>
+                <w:noProof/>
+                <w:webHidden/>
+              </w:rPr>
+              <w:fldChar w:fldCharType="begin"/>
+            </w:r>
+            <w:r>
+              <w:rPr>
+                <w:noProof/>
+                <w:webHidden/>
+              </w:rPr>
+              <w:instrText xml:space="preserve"> PAGEREF _Toc209817300 \h </w:instrText>
+            </w:r>
+            <w:r>
+              <w:rPr>
+                <w:noProof/>
+                <w:webHidden/>
+              </w:rPr>
+            </w:r>
+            <w:r>
+              <w:rPr>
+                <w:noProof/>
+                <w:webHidden/>
+              </w:rPr>
+              <w:fldChar w:fldCharType="separate"/>
+            </w:r>
+            <w:r>
+              <w:rPr>
+                <w:noProof/>
+                <w:webHidden/>
+              </w:rPr>
+              <w:t>1</w:t>
+            </w:r>
+            <w:r>
+              <w:rPr>
+                <w:noProof/>
+                <w:webHidden/>
+              </w:rPr>
+              <w:fldChar w:fldCharType="end"/>
+            </w:r>
+          </w:hyperlink>
+        </w:p>
+        <w:p>
+          <w:pPr>
+            <w:pStyle w:val="TDC1"/>
+            <w:tabs>
+              <w:tab w:val="right" w:leader="dot" w:pos="8630"/>
+            </w:tabs>
             <w:rPr>
               <w:noProof/>
+            </w:rPr>
+          </w:pPr>
+          <w:hyperlink w:anchor="_Toc209817301" w:history="1">
+            <w:r>
+              <w:rPr>
+                <w:rStyle w:val="Hipervnculo"/>
+                <w:noProof/>
+              </w:rPr>
+              <w:t>1</w:t>
+            </w:r>
+            <w:r>
+              <w:rPr>
+                <w:noProof/>
+                <w:webHidden/>
+              </w:rPr>
+              <w:tab/>
+            </w:r>
+            <w:r>
+              <w:rPr>
+                <w:noProof/>
+                <w:webHidden/>
+              </w:rPr>
+              <w:fldChar w:fldCharType="begin"/>
+            </w:r>
+            <w:r>
+              <w:rPr>
+                <w:noProof/>
+                <w:webHidden/>
+              </w:rPr>
+              <w:instrText xml:space="preserve"> PAGEREF _Toc209817301 \h </w:instrText>
+            </w:r>
+            <w:r>
+              <w:rPr>
+                <w:noProof/>
+                <w:webHidden/>
+              </w:rPr>
+            </w:r>
+            <w:r>
+              <w:rPr>
+                <w:noProof/>
+                <w:webHidden/>
+              </w:rPr>
+              <w:fldChar w:fldCharType="separate"/>
+            </w:r>
+            <w:r>
+              <w:rPr>
+                <w:noProof/>
+                <w:webHidden/>
+              </w:rPr>
+              <w:t>2</w:t>
+            </w:r>
+            <w:r>
+              <w:rPr>
+                <w:noProof/>
+                <w:webHidden/>
+              </w:rPr>
+              <w:fldChar w:fldCharType="end"/>
+            </w:r>
+          </w:hyperlink>
+        </w:p>
+        <w:p>
+          <w:pPr>
+            <w:pStyle w:val="TDC2"/>
+            <w:tabs>
+              <w:tab w:val="right" w:leader="dot" w:pos="8630"/>
+            </w:tabs>
+            <w:rPr>
+              <w:noProof/>
+            </w:rPr>
+          </w:pPr>
+          <w:hyperlink w:anchor="_Toc209817302" w:history="1">
+            <w:r>
+              <w:rPr>
+                <w:rStyle w:val="Hipervnculo"/>
+                <w:noProof/>
+              </w:rPr>
+              <w:t>2</w:t>
+            </w:r>
+            <w:r>
+              <w:rPr>
+                <w:noProof/>
+                <w:webHidden/>
+              </w:rPr>
+              <w:tab/>
+            </w:r>
+            <w:r>
+              <w:rPr>
+                <w:noProof/>
+                <w:webHidden/>
+              </w:rPr>
+              <w:fldChar w:fldCharType="begin"/>
+            </w:r>
+            <w:r>
+              <w:rPr>
+                <w:noProof/>
+                <w:webHidden/>
+              </w:rPr>
+              <w:instrText xml:space="preserve"> PAGEREF _Toc209817302 \h </w:instrText>
+            </w:r>
+            <w:r>
+              <w:rPr>
+                <w:noProof/>
+                <w:webHidden/>
+              </w:rPr>
+            </w:r>
+            <w:r>
+              <w:rPr>
+                <w:noProof/>
+                <w:webHidden/>
+              </w:rPr>
+              <w:fldChar w:fldCharType="separate"/>
+            </w:r>
+            <w:r>
+              <w:rPr>
+                <w:noProof/>
+                <w:webHidden/>
+              </w:rPr>
+              <w:t>2</w:t>
+            </w:r>
+            <w:r>
+              <w:rPr>
+                <w:noProof/>
+                <w:webHidden/>
+              </w:rPr>
+              <w:fldChar w:fldCharType="end"/>
+            </w:r>
+          </w:hyperlink>
+        </w:p>
+        <w:p>
+          <w:pPr>
+            <w:pStyle w:val="TDC3"/>
+            <w:tabs>
+              <w:tab w:val="right" w:leader="dot" w:pos="8630"/>
+            </w:tabs>
+            <w:rPr>
+              <w:noProof/>
+            </w:rPr>
+          </w:pPr>
+          <w:hyperlink w:anchor="_Toc209817303" w:history="1">
+            <w:r>
+              <w:rPr>
+                <w:rStyle w:val="Hipervnculo"/>
+                <w:noProof/>
+              </w:rPr>
+              <w:t>3</w:t>
+            </w:r>
+            <w:r>
+              <w:rPr>
+                <w:noProof/>
+                <w:webHidden/>
+              </w:rPr>
+              <w:tab/>
+            </w:r>
+            <w:r>
+              <w:rPr>
+                <w:noProof/>
+                <w:webHidden/>
+              </w:rPr>
+              <w:fldChar w:fldCharType="begin"/>
+            </w:r>
+            <w:r>
+              <w:rPr>
+                <w:noProof/>
+                <w:webHidden/>
+              </w:rPr>
+              <w:instrText xml:space="preserve"> PAGEREF _Toc209817303 \h </w:instrText>
+            </w:r>
+            <w:r>
+              <w:rPr>
+                <w:noProof/>
+                <w:webHidden/>
+              </w:rPr>
+            </w:r>
+            <w:r>
+              <w:rPr>
+                <w:noProof/>
+                <w:webHidden/>
+              </w:rPr>
+              <w:fldChar w:fldCharType="separate"/>
+            </w:r>
+            <w:r>
+              <w:rPr>
+                <w:noProof/>
+                <w:webHidden/>
+              </w:rPr>
+              <w:t>2</w:t>
+            </w:r>
+            <w:r>
+              <w:rPr>
+                <w:noProof/>
+                <w:webHidden/>
+              </w:rPr>
+              <w:fldChar w:fldCharType="end"/>
+            </w:r>
+          </w:hyperlink>
+        </w:p>
+        <w:p>
+          <w:pPr>
+            <w:rPr>
               <w:lang w:val="es-ES"/>
             </w:rPr>
-            <w:t>No se encontraron entradas de tabla de contenido.</w:t>
-          </w:r>
+          </w:pPr>
           <w:r>
             <w:rPr>
               <w:lang w:val="es-ES"/>
@@ -203,74 +537,19 @@
       <w:r>
         <w:br w:type="page"/>
       </w:r>
-      <w:r>
-        <w:rPr>
-          <w:noProof/>
-        </w:rPr>
-        <w:lastRenderedPageBreak/>
-        <w:drawing>
-          <wp:inline distT="0" distB="0" distL="0" distR="0" wp14:anchorId="11B98FAD" wp14:editId="567B7A1D">
-            <wp:extent cx="1025525" cy="512445"/>
-            <wp:effectExtent l="0" t="0" r="3175" b="1905"/>
-            <wp:docPr id="804228762" name="Imagen 3"/>
-            <wp:cNvGraphicFramePr>
-              <a:graphicFrameLocks xmlns:a="http://schemas.openxmlformats.org/drawingml/2006/main" noChangeAspect="1"/>
-            </wp:cNvGraphicFramePr>
-            <a:graphic xmlns:a="http://schemas.openxmlformats.org/drawingml/2006/main">
-              <a:graphicData uri="http://schemas.openxmlformats.org/drawingml/2006/picture">
-                <pic:pic xmlns:pic="http://schemas.openxmlformats.org/drawingml/2006/picture">
-                  <pic:nvPicPr>
-                    <pic:cNvPr id="0" name="Picture 2"/>
-                    <pic:cNvPicPr>
-                      <a:picLocks noChangeAspect="1" noChangeArrowheads="1"/>
-                    </pic:cNvPicPr>
-                  </pic:nvPicPr>
-                  <pic:blipFill>
-                    <a:blip r:embed="rId9">
-                      <a:extLst>
-                        <a:ext uri="{28A0092B-C50C-407E-A947-70E740481C1C}">
-                          <a14:useLocalDpi xmlns:a14="http://schemas.microsoft.com/office/drawing/2010/main" val="0"/>
-                        </a:ext>
-                      </a:extLst>
-                    </a:blip>
-                    <a:srcRect/>
-                    <a:stretch>
-                      <a:fillRect/>
-                    </a:stretch>
-                  </pic:blipFill>
-                  <pic:spPr bwMode="auto">
-                    <a:xfrm>
-                      <a:off x="0" y="0"/>
-                      <a:ext cx="1025525" cy="512445"/>
-                    </a:xfrm>
-                    <a:prstGeom prst="rect">
-                      <a:avLst/>
-                    </a:prstGeom>
-                    <a:noFill/>
-                    <a:ln>
-                      <a:noFill/>
-                    </a:ln>
-                  </pic:spPr>
-                </pic:pic>
-              </a:graphicData>
-            </a:graphic>
-          </wp:inline>
-        </w:drawing>
-      </w:r>
     </w:p>
     <w:p>
       <w:pPr>
-        <w:pStyle w:val="Ttulo5"/>
         <w:rPr>
-          <w:color w:val="404040" w:themeColor="text1" w:themeTint="BF"/>
+          <w:lang w:val="es-ES"/>
         </w:rPr>
       </w:pPr>
     </w:p>
     <w:sectPr>
-      <w:headerReference w:type="default" r:id="rId10"/>
-      <w:footerReference w:type="default" r:id="rId11"/>
-      <w:headerReference w:type="first" r:id="rId12"/>
-      <w:footerReference w:type="first" r:id="rId13"/>
+      <w:headerReference w:type="default" r:id="rId9"/>
+      <w:footerReference w:type="default" r:id="rId10"/>
+      <w:headerReference w:type="first" r:id="rId11"/>
+      <w:footerReference w:type="first" r:id="rId12"/>
       <w:pgSz w:w="12240" w:h="15840"/>
       <w:pgMar w:top="1440" w:right="1800" w:bottom="1440" w:left="1800" w:header="284" w:footer="720" w:gutter="0"/>
       <w:pgNumType w:start="0"/>
@@ -311,6 +590,7 @@
         <w:docPartUnique/>
       </w:docPartObj>
     </w:sdtPr>
+    <w:sdtEndPr/>
     <w:sdtContent>
       <w:p>
         <w:pPr>
@@ -323,7 +603,7 @@
           <mc:AlternateContent>
             <mc:Choice Requires="wps">
               <w:drawing>
-                <wp:anchor distT="0" distB="0" distL="114300" distR="114300" simplePos="0" relativeHeight="251661312" behindDoc="0" locked="0" layoutInCell="1" allowOverlap="1" wp14:anchorId="34367FE8" wp14:editId="23C4AA05">
+                <wp:anchor distT="0" distB="0" distL="114300" distR="114300" simplePos="0" relativeHeight="251661312" behindDoc="0" locked="0" layoutInCell="1" allowOverlap="1" wp14:anchorId="34367FE8" wp14:editId="3166368B">
                   <wp:simplePos x="0" y="0"/>
                   <wp:positionH relativeFrom="column">
                     <wp:posOffset>-1192695</wp:posOffset>
@@ -348,6 +628,14 @@
                           <a:prstGeom prst="line">
                             <a:avLst/>
                           </a:prstGeom>
+                          <a:ln>
+                            <a:solidFill>
+                              <a:schemeClr val="tx1">
+                                <a:lumMod val="65000"/>
+                                <a:lumOff val="35000"/>
+                              </a:schemeClr>
+                            </a:solidFill>
+                          </a:ln>
                         </wps:spPr>
                         <wps:style>
                           <a:lnRef idx="2">
@@ -375,7 +663,7 @@
             </mc:Choice>
             <mc:Fallback>
               <w:pict>
-                <v:line w14:anchorId="5C1ADEE7" id="Conector recto 2" o:spid="_x0000_s1026" style="position:absolute;z-index:251661312;visibility:visible;mso-wrap-style:square;mso-width-percent:0;mso-wrap-distance-left:9pt;mso-wrap-distance-top:0;mso-wrap-distance-right:9pt;mso-wrap-distance-bottom:0;mso-position-horizontal:absolute;mso-position-horizontal-relative:text;mso-position-vertical:absolute;mso-position-vertical-relative:text;mso-width-percent:0;mso-width-relative:margin" from="-93.9pt,-7pt" to="524.05pt,-7pt" o:gfxdata="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" strokecolor="#4f81bd [3204]" strokeweight="2pt">
+                <v:line w14:anchorId="2496AF6F" id="Conector recto 2" o:spid="_x0000_s1026" style="position:absolute;z-index:251661312;visibility:visible;mso-wrap-style:square;mso-width-percent:0;mso-wrap-distance-left:9pt;mso-wrap-distance-top:0;mso-wrap-distance-right:9pt;mso-wrap-distance-bottom:0;mso-position-horizontal:absolute;mso-position-horizontal-relative:text;mso-position-vertical:absolute;mso-position-vertical-relative:text;mso-width-percent:0;mso-width-relative:margin" from="-93.9pt,-7pt" to="524.05pt,-7pt" o:gfxdata="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" strokecolor="#5a5a5a [2109]" strokeweight="2pt">
                   <v:shadow on="t" color="black" opacity="24903f" origin=",.5" offset="0,.55556mm"/>
                 </v:line>
               </w:pict>
@@ -424,7 +712,7 @@
       <mc:AlternateContent>
         <mc:Choice Requires="wps">
           <w:drawing>
-            <wp:anchor distT="0" distB="0" distL="114300" distR="114300" simplePos="0" relativeHeight="251655168" behindDoc="0" locked="0" layoutInCell="1" allowOverlap="1" wp14:anchorId="7BABA822" wp14:editId="0DCBAD04">
+            <wp:anchor distT="0" distB="0" distL="114300" distR="114300" simplePos="0" relativeHeight="251655168" behindDoc="0" locked="0" layoutInCell="1" allowOverlap="1" wp14:anchorId="7BABA822" wp14:editId="70325DE1">
               <wp:simplePos x="0" y="0"/>
               <wp:positionH relativeFrom="column">
                 <wp:posOffset>-1171575</wp:posOffset>
@@ -449,16 +737,24 @@
                       <a:prstGeom prst="line">
                         <a:avLst/>
                       </a:prstGeom>
+                      <a:ln>
+                        <a:solidFill>
+                          <a:schemeClr val="tx1">
+                            <a:lumMod val="65000"/>
+                            <a:lumOff val="35000"/>
+                          </a:schemeClr>
+                        </a:solidFill>
+                      </a:ln>
                     </wps:spPr>
                     <wps:style>
                       <a:lnRef idx="2">
-                        <a:schemeClr val="accent1"/>
+                        <a:schemeClr val="dk1"/>
                       </a:lnRef>
                       <a:fillRef idx="0">
-                        <a:schemeClr val="accent1"/>
+                        <a:schemeClr val="dk1"/>
                       </a:fillRef>
                       <a:effectRef idx="1">
-                        <a:schemeClr val="accent1"/>
+                        <a:schemeClr val="dk1"/>
                       </a:effectRef>
                       <a:fontRef idx="minor">
                         <a:schemeClr val="tx1"/>
@@ -476,7 +772,7 @@
         </mc:Choice>
         <mc:Fallback>
           <w:pict>
-            <v:line w14:anchorId="78B9E40C" id="Conector recto 2" o:spid="_x0000_s1026" style="position:absolute;z-index:251655168;visibility:visible;mso-wrap-style:square;mso-width-percent:0;mso-wrap-distance-left:9pt;mso-wrap-distance-top:0;mso-wrap-distance-right:9pt;mso-wrap-distance-bottom:0;mso-position-horizontal:absolute;mso-position-horizontal-relative:text;mso-position-vertical:absolute;mso-position-vertical-relative:text;mso-width-percent:0;mso-width-relative:margin" from="-92.25pt,-19.3pt" to="525.7pt,-19.3pt" o:gfxdata="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" strokecolor="#4f81bd [3204]" strokeweight="2pt">
+            <v:line w14:anchorId="41632BDE" id="Conector recto 2" o:spid="_x0000_s1026" style="position:absolute;z-index:251655168;visibility:visible;mso-wrap-style:square;mso-width-percent:0;mso-wrap-distance-left:9pt;mso-wrap-distance-top:0;mso-wrap-distance-right:9pt;mso-wrap-distance-bottom:0;mso-position-horizontal:absolute;mso-position-horizontal-relative:text;mso-position-vertical:absolute;mso-position-vertical-relative:text;mso-width-percent:0;mso-width-relative:margin" from="-92.25pt,-19.3pt" to="525.7pt,-19.3pt" o:gfxdata="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" strokecolor="#5a5a5a [2109]" strokeweight="2pt">
               <v:shadow on="t" color="black" opacity="24903f" origin=",.5" offset="0,.55556mm"/>
             </v:line>
           </w:pict>
@@ -580,7 +876,7 @@
       <mc:AlternateContent>
         <mc:Choice Requires="wps">
           <w:drawing>
-            <wp:anchor distT="0" distB="0" distL="114300" distR="114300" simplePos="0" relativeHeight="251657216" behindDoc="0" locked="0" layoutInCell="1" allowOverlap="1" wp14:anchorId="5EA3DDF2" wp14:editId="476F6E94">
+            <wp:anchor distT="0" distB="0" distL="114300" distR="114300" simplePos="0" relativeHeight="251657216" behindDoc="0" locked="0" layoutInCell="1" allowOverlap="1" wp14:anchorId="5EA3DDF2" wp14:editId="18A23D69">
               <wp:simplePos x="0" y="0"/>
               <wp:positionH relativeFrom="column">
                 <wp:posOffset>-1192530</wp:posOffset>
@@ -589,7 +885,7 @@
                 <wp:posOffset>575669</wp:posOffset>
               </wp:positionV>
               <wp:extent cx="7847965" cy="0"/>
-              <wp:effectExtent l="38100" t="38100" r="76835" b="95250"/>
+              <wp:effectExtent l="0" t="0" r="0" b="0"/>
               <wp:wrapNone/>
               <wp:docPr id="1159217977" name="Conector recto 2"/>
               <wp:cNvGraphicFramePr/>
@@ -605,16 +901,17 @@
                       <a:prstGeom prst="line">
                         <a:avLst/>
                       </a:prstGeom>
+                      <a:ln/>
                     </wps:spPr>
                     <wps:style>
-                      <a:lnRef idx="2">
-                        <a:schemeClr val="accent1"/>
+                      <a:lnRef idx="1">
+                        <a:schemeClr val="dk1"/>
                       </a:lnRef>
                       <a:fillRef idx="0">
-                        <a:schemeClr val="accent1"/>
+                        <a:schemeClr val="dk1"/>
                       </a:fillRef>
-                      <a:effectRef idx="1">
-                        <a:schemeClr val="accent1"/>
+                      <a:effectRef idx="0">
+                        <a:schemeClr val="dk1"/>
                       </a:effectRef>
                       <a:fontRef idx="minor">
                         <a:schemeClr val="tx1"/>
@@ -632,9 +929,7 @@
         </mc:Choice>
         <mc:Fallback>
           <w:pict>
-            <v:line w14:anchorId="56ACFADA" id="Conector recto 2" o:spid="_x0000_s1026" style="position:absolute;z-index:251657216;visibility:visible;mso-wrap-style:square;mso-width-percent:0;mso-wrap-distance-left:9pt;mso-wrap-distance-top:0;mso-wrap-distance-right:9pt;mso-wrap-distance-bottom:0;mso-position-horizontal:absolute;mso-position-horizontal-relative:text;mso-position-vertical:absolute;mso-position-vertical-relative:text;mso-width-percent:0;mso-width-relative:margin" from="-93.9pt,45.35pt" to="524.05pt,45.35pt" o:gfxdata="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" strokecolor="#4f81bd [3204]" strokeweight="2pt">
-              <v:shadow on="t" color="black" opacity="24903f" origin=",.5" offset="0,.55556mm"/>
-            </v:line>
+            <v:line w14:anchorId="19D42DC5" id="Conector recto 2" o:spid="_x0000_s1026" style="position:absolute;z-index:251657216;visibility:visible;mso-wrap-style:square;mso-width-percent:0;mso-wrap-distance-left:9pt;mso-wrap-distance-top:0;mso-wrap-distance-right:9pt;mso-wrap-distance-bottom:0;mso-position-horizontal:absolute;mso-position-horizontal-relative:text;mso-position-vertical:absolute;mso-position-vertical-relative:text;mso-width-percent:0;mso-width-relative:margin" from="-93.9pt,45.35pt" to="524.05pt,45.35pt" o:gfxdata="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" strokecolor="black [3040]"/>
           </w:pict>
         </mc:Fallback>
       </mc:AlternateContent>
@@ -880,6 +1175,92 @@
     </w:lvl>
   </w:abstractNum>
   <w:abstractNum w:abstractNumId="9" w15:restartNumberingAfterBreak="0">
+    <w:nsid w:val="1A055A76"/>
+    <w:multiLevelType w:val="multilevel"/>
+    <w:tmpl w:val="34D89000"/>
+    <w:lvl w:ilvl="0">
+      <w:start w:val="1"/>
+      <w:numFmt w:val="decimal"/>
+      <w:lvlText w:val="%1."/>
+      <w:lvlJc w:val="left"/>
+      <w:pPr>
+        <w:ind w:left="360" w:hanging="360"/>
+      </w:pPr>
+    </w:lvl>
+    <w:lvl w:ilvl="1">
+      <w:start w:val="1"/>
+      <w:numFmt w:val="decimal"/>
+      <w:lvlText w:val="%1.%2."/>
+      <w:lvlJc w:val="left"/>
+      <w:pPr>
+        <w:ind w:left="792" w:hanging="432"/>
+      </w:pPr>
+    </w:lvl>
+    <w:lvl w:ilvl="2">
+      <w:start w:val="1"/>
+      <w:numFmt w:val="decimal"/>
+      <w:lvlText w:val="%1.%2.%3."/>
+      <w:lvlJc w:val="left"/>
+      <w:pPr>
+        <w:ind w:left="1224" w:hanging="504"/>
+      </w:pPr>
+    </w:lvl>
+    <w:lvl w:ilvl="3">
+      <w:start w:val="1"/>
+      <w:numFmt w:val="decimal"/>
+      <w:lvlText w:val="%1.%2.%3.%4."/>
+      <w:lvlJc w:val="left"/>
+      <w:pPr>
+        <w:ind w:left="1728" w:hanging="648"/>
+      </w:pPr>
+    </w:lvl>
+    <w:lvl w:ilvl="4">
+      <w:start w:val="1"/>
+      <w:numFmt w:val="decimal"/>
+      <w:lvlText w:val="%1.%2.%3.%4.%5."/>
+      <w:lvlJc w:val="left"/>
+      <w:pPr>
+        <w:ind w:left="2232" w:hanging="792"/>
+      </w:pPr>
+    </w:lvl>
+    <w:lvl w:ilvl="5">
+      <w:start w:val="1"/>
+      <w:numFmt w:val="decimal"/>
+      <w:lvlText w:val="%1.%2.%3.%4.%5.%6."/>
+      <w:lvlJc w:val="left"/>
+      <w:pPr>
+        <w:ind w:left="2736" w:hanging="936"/>
+      </w:pPr>
+    </w:lvl>
+    <w:lvl w:ilvl="6">
+      <w:start w:val="1"/>
+      <w:numFmt w:val="decimal"/>
+      <w:lvlText w:val="%1.%2.%3.%4.%5.%6.%7."/>
+      <w:lvlJc w:val="left"/>
+      <w:pPr>
+        <w:ind w:left="3240" w:hanging="1080"/>
+      </w:pPr>
+    </w:lvl>
+    <w:lvl w:ilvl="7">
+      <w:start w:val="1"/>
+      <w:numFmt w:val="decimal"/>
+      <w:lvlText w:val="%1.%2.%3.%4.%5.%6.%7.%8."/>
+      <w:lvlJc w:val="left"/>
+      <w:pPr>
+        <w:ind w:left="3744" w:hanging="1224"/>
+      </w:pPr>
+    </w:lvl>
+    <w:lvl w:ilvl="8">
+      <w:start w:val="1"/>
+      <w:numFmt w:val="decimal"/>
+      <w:lvlText w:val="%1.%2.%3.%4.%5.%6.%7.%8.%9."/>
+      <w:lvlJc w:val="left"/>
+      <w:pPr>
+        <w:ind w:left="4320" w:hanging="1440"/>
+      </w:pPr>
+    </w:lvl>
+  </w:abstractNum>
+  <w:abstractNum w:abstractNumId="10" w15:restartNumberingAfterBreak="0">
     <w:nsid w:val="6BF61CE1"/>
     <w:multiLevelType w:val="hybridMultilevel"/>
     <w:tmpl w:val="1B6AF798"/>
@@ -1021,6 +1402,9 @@
     <w:abstractNumId w:val="0"/>
   </w:num>
   <w:num w:numId="10" w16cid:durableId="1811970263">
+    <w:abstractNumId w:val="10"/>
+  </w:num>
+  <w:num w:numId="11" w16cid:durableId="884176534">
     <w:abstractNumId w:val="9"/>
   </w:num>
 </w:numbering>
@@ -1039,7 +1423,7 @@
     </w:rPrDefault>
     <w:pPrDefault>
       <w:pPr>
-        <w:spacing w:after="200" w:line="276" w:lineRule="auto"/>
+        <w:spacing w:after="160" w:line="259" w:lineRule="auto"/>
       </w:pPr>
     </w:pPrDefault>
   </w:docDefaults>
@@ -1415,15 +1799,7 @@
   <w:style w:type="paragraph" w:default="1" w:styleId="Normal">
     <w:name w:val="Normal"/>
     <w:qFormat/>
-    <w:rsid w:val="005E0CBB"/>
-    <w:pPr>
-      <w:jc w:val="both"/>
-    </w:pPr>
-    <w:rPr>
-      <w:rFonts w:ascii="Helvetica 45 Light" w:hAnsi="Helvetica 45 Light" w:cs="Arial"/>
-      <w:color w:val="404040" w:themeColor="text1" w:themeTint="BF"/>
-      <w:lang w:val="es-ES_tradnl"/>
-    </w:rPr>
+    <w:rsid w:val="003C5033"/>
   </w:style>
   <w:style w:type="paragraph" w:styleId="Ttulo1">
     <w:name w:val="heading 1"/>
@@ -1432,29 +1808,18 @@
     <w:link w:val="Ttulo1Car"/>
     <w:uiPriority w:val="9"/>
     <w:qFormat/>
-    <w:rsid w:val="00E92137"/>
+    <w:rsid w:val="003C5033"/>
     <w:pPr>
       <w:keepNext/>
       <w:keepLines/>
-      <w:spacing w:before="480" w:after="0"/>
+      <w:spacing w:before="240" w:after="0"/>
       <w:outlineLvl w:val="0"/>
     </w:pPr>
     <w:rPr>
-      <w:rFonts w:ascii="Helvetica 65 Medium" w:eastAsiaTheme="majorEastAsia" w:hAnsi="Helvetica 65 Medium" w:cstheme="majorBidi"/>
-      <w:color w:val="000000" w:themeColor="text1"/>
-      <w:sz w:val="28"/>
-      <w:szCs w:val="28"/>
-      <w:u w:val="single"/>
-      <w14:textFill>
-        <w14:solidFill>
-          <w14:schemeClr w14:val="tx1">
-            <w14:lumMod w14:val="65000"/>
-            <w14:lumOff w14:val="35000"/>
-            <w14:lumMod w14:val="75000"/>
-            <w14:lumOff w14:val="25000"/>
-          </w14:schemeClr>
-        </w14:solidFill>
-      </w14:textFill>
+      <w:rFonts w:asciiTheme="majorHAnsi" w:eastAsiaTheme="majorEastAsia" w:hAnsiTheme="majorHAnsi" w:cstheme="majorBidi"/>
+      <w:color w:val="262626" w:themeColor="text1" w:themeTint="D9"/>
+      <w:sz w:val="32"/>
+      <w:szCs w:val="32"/>
     </w:rPr>
   </w:style>
   <w:style w:type="paragraph" w:styleId="Ttulo2">
@@ -1465,29 +1830,18 @@
     <w:uiPriority w:val="9"/>
     <w:unhideWhenUsed/>
     <w:qFormat/>
-    <w:rsid w:val="00E92137"/>
+    <w:rsid w:val="003C5033"/>
     <w:pPr>
       <w:keepNext/>
       <w:keepLines/>
-      <w:spacing w:before="200" w:after="0"/>
+      <w:spacing w:before="40" w:after="0"/>
       <w:outlineLvl w:val="1"/>
     </w:pPr>
     <w:rPr>
-      <w:rFonts w:ascii="Helvetica 65 Medium" w:eastAsiaTheme="majorEastAsia" w:hAnsi="Helvetica 65 Medium" w:cstheme="majorBidi"/>
-      <w:color w:val="000000" w:themeColor="text1"/>
-      <w:sz w:val="26"/>
-      <w:szCs w:val="26"/>
-      <w:u w:val="single"/>
-      <w14:textFill>
-        <w14:solidFill>
-          <w14:schemeClr w14:val="tx1">
-            <w14:lumMod w14:val="65000"/>
-            <w14:lumOff w14:val="35000"/>
-            <w14:lumMod w14:val="75000"/>
-            <w14:lumOff w14:val="25000"/>
-          </w14:schemeClr>
-        </w14:solidFill>
-      </w14:textFill>
+      <w:rFonts w:asciiTheme="majorHAnsi" w:eastAsiaTheme="majorEastAsia" w:hAnsiTheme="majorHAnsi" w:cstheme="majorBidi"/>
+      <w:color w:val="262626" w:themeColor="text1" w:themeTint="D9"/>
+      <w:sz w:val="28"/>
+      <w:szCs w:val="28"/>
     </w:rPr>
   </w:style>
   <w:style w:type="paragraph" w:styleId="Ttulo3">
@@ -1498,27 +1852,18 @@
     <w:uiPriority w:val="9"/>
     <w:unhideWhenUsed/>
     <w:qFormat/>
-    <w:rsid w:val="00E92137"/>
+    <w:rsid w:val="003C5033"/>
     <w:pPr>
       <w:keepNext/>
       <w:keepLines/>
-      <w:spacing w:before="200" w:after="0"/>
+      <w:spacing w:before="40" w:after="0"/>
       <w:outlineLvl w:val="2"/>
     </w:pPr>
     <w:rPr>
-      <w:rFonts w:ascii="Helvetica 65 Medium" w:eastAsiaTheme="majorEastAsia" w:hAnsi="Helvetica 65 Medium" w:cstheme="majorBidi"/>
-      <w:color w:val="000000" w:themeColor="text1"/>
-      <w:u w:val="single"/>
-      <w14:textFill>
-        <w14:solidFill>
-          <w14:schemeClr w14:val="tx1">
-            <w14:lumMod w14:val="65000"/>
-            <w14:lumOff w14:val="35000"/>
-            <w14:lumMod w14:val="75000"/>
-            <w14:lumOff w14:val="25000"/>
-          </w14:schemeClr>
-        </w14:solidFill>
-      </w14:textFill>
+      <w:rFonts w:asciiTheme="majorHAnsi" w:eastAsiaTheme="majorEastAsia" w:hAnsiTheme="majorHAnsi" w:cstheme="majorBidi"/>
+      <w:color w:val="0D0D0D" w:themeColor="text1" w:themeTint="F2"/>
+      <w:sz w:val="24"/>
+      <w:szCs w:val="24"/>
     </w:rPr>
   </w:style>
   <w:style w:type="paragraph" w:styleId="Ttulo4">
@@ -1529,29 +1874,16 @@
     <w:uiPriority w:val="9"/>
     <w:unhideWhenUsed/>
     <w:qFormat/>
-    <w:rsid w:val="00E92137"/>
+    <w:rsid w:val="003C5033"/>
     <w:pPr>
       <w:keepNext/>
       <w:keepLines/>
-      <w:spacing w:before="200" w:after="0"/>
+      <w:spacing w:before="40" w:after="0"/>
       <w:outlineLvl w:val="3"/>
     </w:pPr>
     <w:rPr>
-      <w:rFonts w:ascii="Helvetica 65 Medium" w:eastAsiaTheme="majorEastAsia" w:hAnsi="Helvetica 65 Medium" w:cstheme="majorBidi"/>
       <w:i/>
       <w:iCs/>
-      <w:color w:val="000000" w:themeColor="text1"/>
-      <w:u w:val="single"/>
-      <w14:textFill>
-        <w14:solidFill>
-          <w14:schemeClr w14:val="tx1">
-            <w14:lumMod w14:val="65000"/>
-            <w14:lumOff w14:val="35000"/>
-            <w14:lumMod w14:val="75000"/>
-            <w14:lumOff w14:val="25000"/>
-          </w14:schemeClr>
-        </w14:solidFill>
-      </w14:textFill>
     </w:rPr>
   </w:style>
   <w:style w:type="paragraph" w:styleId="Ttulo5">
@@ -1562,16 +1894,15 @@
     <w:uiPriority w:val="9"/>
     <w:unhideWhenUsed/>
     <w:qFormat/>
-    <w:rsid w:val="00C92B7B"/>
+    <w:rsid w:val="003C5033"/>
     <w:pPr>
       <w:keepNext/>
       <w:keepLines/>
-      <w:spacing w:before="200" w:after="0"/>
+      <w:spacing w:before="40" w:after="0"/>
       <w:outlineLvl w:val="4"/>
     </w:pPr>
     <w:rPr>
-      <w:rFonts w:asciiTheme="majorHAnsi" w:eastAsiaTheme="majorEastAsia" w:hAnsiTheme="majorHAnsi" w:cstheme="majorBidi"/>
-      <w:lang w:val="es-ES"/>
+      <w:color w:val="404040" w:themeColor="text1" w:themeTint="BF"/>
     </w:rPr>
   </w:style>
   <w:style w:type="paragraph" w:styleId="Ttulo6">
@@ -1580,31 +1911,15 @@
     <w:next w:val="Normal"/>
     <w:link w:val="Ttulo6Car"/>
     <w:uiPriority w:val="9"/>
-    <w:semiHidden/>
     <w:unhideWhenUsed/>
     <w:qFormat/>
-    <w:rsid w:val="00FC693F"/>
+    <w:rsid w:val="003C5033"/>
     <w:pPr>
       <w:keepNext/>
       <w:keepLines/>
-      <w:spacing w:before="200" w:after="0"/>
+      <w:spacing w:before="40" w:after="0"/>
       <w:outlineLvl w:val="5"/>
     </w:pPr>
-    <w:rPr>
-      <w:rFonts w:asciiTheme="majorHAnsi" w:eastAsiaTheme="majorEastAsia" w:hAnsiTheme="majorHAnsi" w:cstheme="majorBidi"/>
-      <w:i/>
-      <w:iCs/>
-      <w:color w:val="4F81BD" w:themeColor="accent1"/>
-      <w14:textFill>
-        <w14:solidFill>
-          <w14:schemeClr w14:val="accent1">
-            <w14:lumMod w14:val="50000"/>
-            <w14:lumMod w14:val="75000"/>
-            <w14:lumOff w14:val="25000"/>
-          </w14:schemeClr>
-        </w14:solidFill>
-      </w14:textFill>
-    </w:rPr>
   </w:style>
   <w:style w:type="paragraph" w:styleId="Ttulo7">
     <w:name w:val="heading 7"/>
@@ -1615,28 +1930,17 @@
     <w:semiHidden/>
     <w:unhideWhenUsed/>
     <w:qFormat/>
-    <w:rsid w:val="00FC693F"/>
+    <w:rsid w:val="003C5033"/>
     <w:pPr>
       <w:keepNext/>
       <w:keepLines/>
-      <w:spacing w:before="200" w:after="0"/>
+      <w:spacing w:before="40" w:after="0"/>
       <w:outlineLvl w:val="6"/>
     </w:pPr>
     <w:rPr>
       <w:rFonts w:asciiTheme="majorHAnsi" w:eastAsiaTheme="majorEastAsia" w:hAnsiTheme="majorHAnsi" w:cstheme="majorBidi"/>
       <w:i/>
       <w:iCs/>
-      <w:color w:val="000000" w:themeColor="text1"/>
-      <w14:textFill>
-        <w14:solidFill>
-          <w14:schemeClr w14:val="tx1">
-            <w14:lumMod w14:val="75000"/>
-            <w14:lumOff w14:val="25000"/>
-            <w14:lumMod w14:val="75000"/>
-            <w14:lumOff w14:val="25000"/>
-          </w14:schemeClr>
-        </w14:solidFill>
-      </w14:textFill>
     </w:rPr>
   </w:style>
   <w:style w:type="paragraph" w:styleId="Ttulo8">
@@ -1648,18 +1952,17 @@
     <w:semiHidden/>
     <w:unhideWhenUsed/>
     <w:qFormat/>
-    <w:rsid w:val="00FC693F"/>
+    <w:rsid w:val="003C5033"/>
     <w:pPr>
       <w:keepNext/>
       <w:keepLines/>
-      <w:spacing w:before="200" w:after="0"/>
+      <w:spacing w:before="40" w:after="0"/>
       <w:outlineLvl w:val="7"/>
     </w:pPr>
     <w:rPr>
-      <w:rFonts w:asciiTheme="majorHAnsi" w:eastAsiaTheme="majorEastAsia" w:hAnsiTheme="majorHAnsi" w:cstheme="majorBidi"/>
-      <w:color w:val="7BA0CD" w:themeColor="accent1" w:themeTint="BF"/>
-      <w:sz w:val="20"/>
-      <w:szCs w:val="20"/>
+      <w:color w:val="262626" w:themeColor="text1" w:themeTint="D9"/>
+      <w:sz w:val="21"/>
+      <w:szCs w:val="21"/>
     </w:rPr>
   </w:style>
   <w:style w:type="paragraph" w:styleId="Ttulo9">
@@ -1671,30 +1974,20 @@
     <w:semiHidden/>
     <w:unhideWhenUsed/>
     <w:qFormat/>
-    <w:rsid w:val="00FC693F"/>
+    <w:rsid w:val="003C5033"/>
     <w:pPr>
       <w:keepNext/>
       <w:keepLines/>
-      <w:spacing w:before="200" w:after="0"/>
+      <w:spacing w:before="40" w:after="0"/>
       <w:outlineLvl w:val="8"/>
     </w:pPr>
     <w:rPr>
       <w:rFonts w:asciiTheme="majorHAnsi" w:eastAsiaTheme="majorEastAsia" w:hAnsiTheme="majorHAnsi" w:cstheme="majorBidi"/>
       <w:i/>
       <w:iCs/>
-      <w:color w:val="000000" w:themeColor="text1"/>
-      <w:sz w:val="20"/>
-      <w:szCs w:val="20"/>
-      <w14:textFill>
-        <w14:solidFill>
-          <w14:schemeClr w14:val="tx1">
-            <w14:lumMod w14:val="75000"/>
-            <w14:lumOff w14:val="25000"/>
-            <w14:lumMod w14:val="75000"/>
-            <w14:lumOff w14:val="25000"/>
-          </w14:schemeClr>
-        </w14:solidFill>
-      </w14:textFill>
+      <w:color w:val="262626" w:themeColor="text1" w:themeTint="D9"/>
+      <w:sz w:val="21"/>
+      <w:szCs w:val="21"/>
     </w:rPr>
   </w:style>
   <w:style w:type="character" w:default="1" w:styleId="Fuentedeprrafopredeter">
@@ -1773,7 +2066,7 @@
     <w:link w:val="SinespaciadoCar"/>
     <w:uiPriority w:val="1"/>
     <w:qFormat/>
-    <w:rsid w:val="00FC693F"/>
+    <w:rsid w:val="003C5033"/>
     <w:pPr>
       <w:spacing w:after="0" w:line="240" w:lineRule="auto"/>
     </w:pPr>
@@ -1783,14 +2076,12 @@
     <w:basedOn w:val="Fuentedeprrafopredeter"/>
     <w:link w:val="Ttulo1"/>
     <w:uiPriority w:val="9"/>
-    <w:rsid w:val="00E92137"/>
+    <w:rsid w:val="003C5033"/>
     <w:rPr>
-      <w:rFonts w:ascii="Helvetica 65 Medium" w:eastAsiaTheme="majorEastAsia" w:hAnsi="Helvetica 65 Medium" w:cstheme="majorBidi"/>
-      <w:color w:val="595959" w:themeColor="text1" w:themeTint="A6"/>
-      <w:sz w:val="28"/>
-      <w:szCs w:val="28"/>
-      <w:u w:val="single"/>
-      <w:lang w:val="es-ES_tradnl"/>
+      <w:rFonts w:asciiTheme="majorHAnsi" w:eastAsiaTheme="majorEastAsia" w:hAnsiTheme="majorHAnsi" w:cstheme="majorBidi"/>
+      <w:color w:val="262626" w:themeColor="text1" w:themeTint="D9"/>
+      <w:sz w:val="32"/>
+      <w:szCs w:val="32"/>
     </w:rPr>
   </w:style>
   <w:style w:type="character" w:customStyle="1" w:styleId="Ttulo2Car">
@@ -1798,14 +2089,12 @@
     <w:basedOn w:val="Fuentedeprrafopredeter"/>
     <w:link w:val="Ttulo2"/>
     <w:uiPriority w:val="9"/>
-    <w:rsid w:val="00E92137"/>
+    <w:rsid w:val="003C5033"/>
     <w:rPr>
-      <w:rFonts w:ascii="Helvetica 65 Medium" w:eastAsiaTheme="majorEastAsia" w:hAnsi="Helvetica 65 Medium" w:cstheme="majorBidi"/>
-      <w:color w:val="595959" w:themeColor="text1" w:themeTint="A6"/>
-      <w:sz w:val="26"/>
-      <w:szCs w:val="26"/>
-      <w:u w:val="single"/>
-      <w:lang w:val="es-ES_tradnl"/>
+      <w:rFonts w:asciiTheme="majorHAnsi" w:eastAsiaTheme="majorEastAsia" w:hAnsiTheme="majorHAnsi" w:cstheme="majorBidi"/>
+      <w:color w:val="262626" w:themeColor="text1" w:themeTint="D9"/>
+      <w:sz w:val="28"/>
+      <w:szCs w:val="28"/>
     </w:rPr>
   </w:style>
   <w:style w:type="character" w:customStyle="1" w:styleId="Ttulo3Car">
@@ -1813,12 +2102,12 @@
     <w:basedOn w:val="Fuentedeprrafopredeter"/>
     <w:link w:val="Ttulo3"/>
     <w:uiPriority w:val="9"/>
-    <w:rsid w:val="00E92137"/>
+    <w:rsid w:val="003C5033"/>
     <w:rPr>
-      <w:rFonts w:ascii="Helvetica 65 Medium" w:eastAsiaTheme="majorEastAsia" w:hAnsi="Helvetica 65 Medium" w:cstheme="majorBidi"/>
-      <w:color w:val="595959" w:themeColor="text1" w:themeTint="A6"/>
-      <w:u w:val="single"/>
-      <w:lang w:val="es-ES_tradnl"/>
+      <w:rFonts w:asciiTheme="majorHAnsi" w:eastAsiaTheme="majorEastAsia" w:hAnsiTheme="majorHAnsi" w:cstheme="majorBidi"/>
+      <w:color w:val="0D0D0D" w:themeColor="text1" w:themeTint="F2"/>
+      <w:sz w:val="24"/>
+      <w:szCs w:val="24"/>
     </w:rPr>
   </w:style>
   <w:style w:type="paragraph" w:styleId="Ttulo">
@@ -1828,30 +2117,16 @@
     <w:link w:val="TtuloCar"/>
     <w:uiPriority w:val="10"/>
     <w:qFormat/>
-    <w:rsid w:val="00FC693F"/>
-    <w:pPr>
-      <w:pBdr>
-        <w:bottom w:val="single" w:sz="8" w:space="4" w:color="4F81BD" w:themeColor="accent1"/>
-      </w:pBdr>
-      <w:spacing w:after="300" w:line="240" w:lineRule="auto"/>
+    <w:rsid w:val="003C5033"/>
+    <w:pPr>
+      <w:spacing w:after="0" w:line="240" w:lineRule="auto"/>
       <w:contextualSpacing/>
     </w:pPr>
     <w:rPr>
       <w:rFonts w:asciiTheme="majorHAnsi" w:eastAsiaTheme="majorEastAsia" w:hAnsiTheme="majorHAnsi" w:cstheme="majorBidi"/>
-      <w:color w:val="1F497D" w:themeColor="text2"/>
-      <w:spacing w:val="5"/>
-      <w:kern w:val="28"/>
-      <w:sz w:val="52"/>
-      <w:szCs w:val="52"/>
-      <w14:textFill>
-        <w14:solidFill>
-          <w14:schemeClr w14:val="tx2">
-            <w14:lumMod w14:val="75000"/>
-            <w14:lumMod w14:val="75000"/>
-            <w14:lumOff w14:val="25000"/>
-          </w14:schemeClr>
-        </w14:solidFill>
-      </w14:textFill>
+      <w:spacing w:val="-10"/>
+      <w:sz w:val="56"/>
+      <w:szCs w:val="56"/>
     </w:rPr>
   </w:style>
   <w:style w:type="character" w:customStyle="1" w:styleId="TtuloCar">
@@ -1859,14 +2134,12 @@
     <w:basedOn w:val="Fuentedeprrafopredeter"/>
     <w:link w:val="Ttulo"/>
     <w:uiPriority w:val="10"/>
-    <w:rsid w:val="00FC693F"/>
+    <w:rsid w:val="003C5033"/>
     <w:rPr>
       <w:rFonts w:asciiTheme="majorHAnsi" w:eastAsiaTheme="majorEastAsia" w:hAnsiTheme="majorHAnsi" w:cstheme="majorBidi"/>
-      <w:color w:val="17365D" w:themeColor="text2" w:themeShade="BF"/>
-      <w:spacing w:val="5"/>
-      <w:kern w:val="28"/>
-      <w:sz w:val="52"/>
-      <w:szCs w:val="52"/>
+      <w:spacing w:val="-10"/>
+      <w:sz w:val="56"/>
+      <w:szCs w:val="56"/>
     </w:rPr>
   </w:style>
   <w:style w:type="paragraph" w:styleId="Subttulo">
@@ -1876,20 +2149,15 @@
     <w:link w:val="SubttuloCar"/>
     <w:uiPriority w:val="11"/>
     <w:qFormat/>
-    <w:rsid w:val="00FC693F"/>
+    <w:rsid w:val="003C5033"/>
     <w:pPr>
       <w:numPr>
         <w:ilvl w:val="1"/>
       </w:numPr>
     </w:pPr>
     <w:rPr>
-      <w:rFonts w:asciiTheme="majorHAnsi" w:eastAsiaTheme="majorEastAsia" w:hAnsiTheme="majorHAnsi" w:cstheme="majorBidi"/>
-      <w:i/>
-      <w:iCs/>
-      <w:color w:val="7BA0CD" w:themeColor="accent1" w:themeTint="BF"/>
+      <w:color w:val="5A5A5A" w:themeColor="text1" w:themeTint="A5"/>
       <w:spacing w:val="15"/>
-      <w:sz w:val="24"/>
-      <w:szCs w:val="24"/>
     </w:rPr>
   </w:style>
   <w:style w:type="character" w:customStyle="1" w:styleId="SubttuloCar">
@@ -1897,15 +2165,10 @@
     <w:basedOn w:val="Fuentedeprrafopredeter"/>
     <w:link w:val="Subttulo"/>
     <w:uiPriority w:val="11"/>
-    <w:rsid w:val="00FC693F"/>
+    <w:rsid w:val="003C5033"/>
     <w:rPr>
-      <w:rFonts w:asciiTheme="majorHAnsi" w:eastAsiaTheme="majorEastAsia" w:hAnsiTheme="majorHAnsi" w:cstheme="majorBidi"/>
-      <w:i/>
-      <w:iCs/>
-      <w:color w:val="4F81BD" w:themeColor="accent1"/>
+      <w:color w:val="5A5A5A" w:themeColor="text1" w:themeTint="A5"/>
       <w:spacing w:val="15"/>
-      <w:sz w:val="24"/>
-      <w:szCs w:val="24"/>
     </w:rPr>
   </w:style>
   <w:style w:type="paragraph" w:styleId="Prrafodelista">
@@ -2170,10 +2433,15 @@
     <w:link w:val="CitaCar"/>
     <w:uiPriority w:val="29"/>
     <w:qFormat/>
-    <w:rsid w:val="00FC693F"/>
+    <w:rsid w:val="003C5033"/>
+    <w:pPr>
+      <w:spacing w:before="200"/>
+      <w:ind w:left="864" w:right="864"/>
+    </w:pPr>
     <w:rPr>
       <w:i/>
       <w:iCs/>
+      <w:color w:val="404040" w:themeColor="text1" w:themeTint="BF"/>
     </w:rPr>
   </w:style>
   <w:style w:type="character" w:customStyle="1" w:styleId="CitaCar">
@@ -2181,11 +2449,11 @@
     <w:basedOn w:val="Fuentedeprrafopredeter"/>
     <w:link w:val="Cita"/>
     <w:uiPriority w:val="29"/>
-    <w:rsid w:val="00FC693F"/>
+    <w:rsid w:val="003C5033"/>
     <w:rPr>
       <w:i/>
       <w:iCs/>
-      <w:color w:val="000000" w:themeColor="text1"/>
+      <w:color w:val="404040" w:themeColor="text1" w:themeTint="BF"/>
     </w:rPr>
   </w:style>
   <w:style w:type="character" w:customStyle="1" w:styleId="Ttulo4Car">
@@ -2193,14 +2461,10 @@
     <w:basedOn w:val="Fuentedeprrafopredeter"/>
     <w:link w:val="Ttulo4"/>
     <w:uiPriority w:val="9"/>
-    <w:rsid w:val="00E92137"/>
+    <w:rsid w:val="003C5033"/>
     <w:rPr>
-      <w:rFonts w:ascii="Helvetica 65 Medium" w:eastAsiaTheme="majorEastAsia" w:hAnsi="Helvetica 65 Medium" w:cstheme="majorBidi"/>
       <w:i/>
       <w:iCs/>
-      <w:color w:val="595959" w:themeColor="text1" w:themeTint="A6"/>
-      <w:u w:val="single"/>
-      <w:lang w:val="es-ES_tradnl"/>
     </w:rPr>
   </w:style>
   <w:style w:type="character" w:customStyle="1" w:styleId="Ttulo5Car">
@@ -2208,11 +2472,9 @@
     <w:basedOn w:val="Fuentedeprrafopredeter"/>
     <w:link w:val="Ttulo5"/>
     <w:uiPriority w:val="9"/>
-    <w:rsid w:val="00C92B7B"/>
+    <w:rsid w:val="003C5033"/>
     <w:rPr>
-      <w:rFonts w:asciiTheme="majorHAnsi" w:eastAsiaTheme="majorEastAsia" w:hAnsiTheme="majorHAnsi" w:cstheme="majorBidi"/>
       <w:color w:val="404040" w:themeColor="text1" w:themeTint="BF"/>
-      <w:lang w:val="es-ES"/>
     </w:rPr>
   </w:style>
   <w:style w:type="character" w:customStyle="1" w:styleId="Ttulo6Car">
@@ -2220,14 +2482,7 @@
     <w:basedOn w:val="Fuentedeprrafopredeter"/>
     <w:link w:val="Ttulo6"/>
     <w:uiPriority w:val="9"/>
-    <w:semiHidden/>
-    <w:rsid w:val="00FC693F"/>
-    <w:rPr>
-      <w:rFonts w:asciiTheme="majorHAnsi" w:eastAsiaTheme="majorEastAsia" w:hAnsiTheme="majorHAnsi" w:cstheme="majorBidi"/>
-      <w:i/>
-      <w:iCs/>
-      <w:color w:val="243F60" w:themeColor="accent1" w:themeShade="7F"/>
-    </w:rPr>
+    <w:rsid w:val="003C5033"/>
   </w:style>
   <w:style w:type="character" w:customStyle="1" w:styleId="Ttulo7Car">
     <w:name w:val="Título 7 Car"/>
@@ -2235,12 +2490,11 @@
     <w:link w:val="Ttulo7"/>
     <w:uiPriority w:val="9"/>
     <w:semiHidden/>
-    <w:rsid w:val="00FC693F"/>
+    <w:rsid w:val="003C5033"/>
     <w:rPr>
       <w:rFonts w:asciiTheme="majorHAnsi" w:eastAsiaTheme="majorEastAsia" w:hAnsiTheme="majorHAnsi" w:cstheme="majorBidi"/>
       <w:i/>
       <w:iCs/>
-      <w:color w:val="404040" w:themeColor="text1" w:themeTint="BF"/>
     </w:rPr>
   </w:style>
   <w:style w:type="character" w:customStyle="1" w:styleId="Ttulo8Car">
@@ -2249,12 +2503,11 @@
     <w:link w:val="Ttulo8"/>
     <w:uiPriority w:val="9"/>
     <w:semiHidden/>
-    <w:rsid w:val="00FC693F"/>
+    <w:rsid w:val="003C5033"/>
     <w:rPr>
-      <w:rFonts w:asciiTheme="majorHAnsi" w:eastAsiaTheme="majorEastAsia" w:hAnsiTheme="majorHAnsi" w:cstheme="majorBidi"/>
-      <w:color w:val="4F81BD" w:themeColor="accent1"/>
-      <w:sz w:val="20"/>
-      <w:szCs w:val="20"/>
+      <w:color w:val="262626" w:themeColor="text1" w:themeTint="D9"/>
+      <w:sz w:val="21"/>
+      <w:szCs w:val="21"/>
     </w:rPr>
   </w:style>
   <w:style w:type="character" w:customStyle="1" w:styleId="Ttulo9Car">
@@ -2263,14 +2516,14 @@
     <w:link w:val="Ttulo9"/>
     <w:uiPriority w:val="9"/>
     <w:semiHidden/>
-    <w:rsid w:val="00FC693F"/>
+    <w:rsid w:val="003C5033"/>
     <w:rPr>
       <w:rFonts w:asciiTheme="majorHAnsi" w:eastAsiaTheme="majorEastAsia" w:hAnsiTheme="majorHAnsi" w:cstheme="majorBidi"/>
       <w:i/>
       <w:iCs/>
-      <w:color w:val="404040" w:themeColor="text1" w:themeTint="BF"/>
-      <w:sz w:val="20"/>
-      <w:szCs w:val="20"/>
+      <w:color w:val="262626" w:themeColor="text1" w:themeTint="D9"/>
+      <w:sz w:val="21"/>
+      <w:szCs w:val="21"/>
     </w:rPr>
   </w:style>
   <w:style w:type="paragraph" w:styleId="Descripcin">
@@ -2280,14 +2533,14 @@
     <w:uiPriority w:val="35"/>
     <w:unhideWhenUsed/>
     <w:qFormat/>
-    <w:rsid w:val="00FC693F"/>
-    <w:pPr>
-      <w:spacing w:line="240" w:lineRule="auto"/>
+    <w:rsid w:val="003C5033"/>
+    <w:pPr>
+      <w:spacing w:after="200" w:line="240" w:lineRule="auto"/>
     </w:pPr>
     <w:rPr>
-      <w:b/>
-      <w:bCs/>
-      <w:color w:val="7BA0CD" w:themeColor="accent1" w:themeTint="BF"/>
+      <w:i/>
+      <w:iCs/>
+      <w:color w:val="1F497D" w:themeColor="text2"/>
       <w:sz w:val="18"/>
       <w:szCs w:val="18"/>
     </w:rPr>
@@ -2297,10 +2550,11 @@
     <w:basedOn w:val="Fuentedeprrafopredeter"/>
     <w:uiPriority w:val="22"/>
     <w:qFormat/>
-    <w:rsid w:val="00FC693F"/>
+    <w:rsid w:val="003C5033"/>
     <w:rPr>
       <w:b/>
       <w:bCs/>
+      <w:color w:val="auto"/>
     </w:rPr>
   </w:style>
   <w:style w:type="character" w:styleId="nfasis">
@@ -2308,10 +2562,11 @@
     <w:basedOn w:val="Fuentedeprrafopredeter"/>
     <w:uiPriority w:val="20"/>
     <w:qFormat/>
-    <w:rsid w:val="00FC693F"/>
+    <w:rsid w:val="003C5033"/>
     <w:rPr>
       <w:i/>
       <w:iCs/>
+      <w:color w:val="auto"/>
     </w:rPr>
   </w:style>
   <w:style w:type="paragraph" w:styleId="Citadestacada">
@@ -2321,99 +2576,96 @@
     <w:link w:val="CitadestacadaCar"/>
     <w:uiPriority w:val="30"/>
     <w:qFormat/>
-    <w:rsid w:val="00FC693F"/>
+    <w:rsid w:val="003C5033"/>
     <w:pPr>
       <w:pBdr>
-        <w:bottom w:val="single" w:sz="4" w:space="4" w:color="4F81BD" w:themeColor="accent1"/>
+        <w:top w:val="single" w:sz="4" w:space="10" w:color="404040" w:themeColor="text1" w:themeTint="BF"/>
+        <w:bottom w:val="single" w:sz="4" w:space="10" w:color="404040" w:themeColor="text1" w:themeTint="BF"/>
       </w:pBdr>
-      <w:spacing w:before="200" w:after="280"/>
-      <w:ind w:left="936" w:right="936"/>
-    </w:pPr>
+      <w:spacing w:before="360" w:after="360"/>
+      <w:ind w:left="864" w:right="864"/>
+      <w:jc w:val="center"/>
+    </w:pPr>
+    <w:rPr>
+      <w:i/>
+      <w:iCs/>
+      <w:color w:val="404040" w:themeColor="text1" w:themeTint="BF"/>
+    </w:rPr>
+  </w:style>
+  <w:style w:type="character" w:customStyle="1" w:styleId="CitadestacadaCar">
+    <w:name w:val="Cita destacada Car"/>
+    <w:basedOn w:val="Fuentedeprrafopredeter"/>
+    <w:link w:val="Citadestacada"/>
+    <w:uiPriority w:val="30"/>
+    <w:rsid w:val="003C5033"/>
+    <w:rPr>
+      <w:i/>
+      <w:iCs/>
+      <w:color w:val="404040" w:themeColor="text1" w:themeTint="BF"/>
+    </w:rPr>
+  </w:style>
+  <w:style w:type="character" w:styleId="nfasissutil">
+    <w:name w:val="Subtle Emphasis"/>
+    <w:basedOn w:val="Fuentedeprrafopredeter"/>
+    <w:uiPriority w:val="19"/>
+    <w:qFormat/>
+    <w:rsid w:val="003C5033"/>
+    <w:rPr>
+      <w:i/>
+      <w:iCs/>
+      <w:color w:val="404040" w:themeColor="text1" w:themeTint="BF"/>
+    </w:rPr>
+  </w:style>
+  <w:style w:type="character" w:styleId="nfasisintenso">
+    <w:name w:val="Intense Emphasis"/>
+    <w:basedOn w:val="Fuentedeprrafopredeter"/>
+    <w:uiPriority w:val="21"/>
+    <w:qFormat/>
+    <w:rsid w:val="003C5033"/>
     <w:rPr>
       <w:b/>
       <w:bCs/>
       <w:i/>
       <w:iCs/>
-      <w:color w:val="7BA0CD" w:themeColor="accent1" w:themeTint="BF"/>
+      <w:color w:val="auto"/>
     </w:rPr>
   </w:style>
-  <w:style w:type="character" w:customStyle="1" w:styleId="CitadestacadaCar">
-    <w:name w:val="Cita destacada Car"/>
+  <w:style w:type="character" w:styleId="Referenciasutil">
+    <w:name w:val="Subtle Reference"/>
     <w:basedOn w:val="Fuentedeprrafopredeter"/>
-    <w:link w:val="Citadestacada"/>
-    <w:uiPriority w:val="30"/>
-    <w:rsid w:val="00FC693F"/>
+    <w:uiPriority w:val="31"/>
+    <w:qFormat/>
+    <w:rsid w:val="003C5033"/>
+    <w:rPr>
+      <w:smallCaps/>
+      <w:color w:val="404040" w:themeColor="text1" w:themeTint="BF"/>
+    </w:rPr>
+  </w:style>
+  <w:style w:type="character" w:styleId="Referenciaintensa">
+    <w:name w:val="Intense Reference"/>
+    <w:basedOn w:val="Fuentedeprrafopredeter"/>
+    <w:uiPriority w:val="32"/>
+    <w:qFormat/>
+    <w:rsid w:val="003C5033"/>
+    <w:rPr>
+      <w:b/>
+      <w:bCs/>
+      <w:smallCaps/>
+      <w:color w:val="404040" w:themeColor="text1" w:themeTint="BF"/>
+      <w:spacing w:val="5"/>
+    </w:rPr>
+  </w:style>
+  <w:style w:type="character" w:styleId="Ttulodellibro">
+    <w:name w:val="Book Title"/>
+    <w:basedOn w:val="Fuentedeprrafopredeter"/>
+    <w:uiPriority w:val="33"/>
+    <w:qFormat/>
+    <w:rsid w:val="003C5033"/>
     <w:rPr>
       <w:b/>
       <w:bCs/>
       <w:i/>
       <w:iCs/>
-      <w:color w:val="4F81BD" w:themeColor="accent1"/>
-    </w:rPr>
-  </w:style>
-  <w:style w:type="character" w:styleId="nfasissutil">
-    <w:name w:val="Subtle Emphasis"/>
-    <w:basedOn w:val="Fuentedeprrafopredeter"/>
-    <w:uiPriority w:val="19"/>
-    <w:qFormat/>
-    <w:rsid w:val="00FC693F"/>
-    <w:rPr>
-      <w:i/>
-      <w:iCs/>
-      <w:color w:val="808080" w:themeColor="text1" w:themeTint="7F"/>
-    </w:rPr>
-  </w:style>
-  <w:style w:type="character" w:styleId="nfasisintenso">
-    <w:name w:val="Intense Emphasis"/>
-    <w:basedOn w:val="Fuentedeprrafopredeter"/>
-    <w:uiPriority w:val="21"/>
-    <w:qFormat/>
-    <w:rsid w:val="00FC693F"/>
-    <w:rPr>
-      <w:b/>
-      <w:bCs/>
-      <w:i/>
-      <w:iCs/>
-      <w:color w:val="4F81BD" w:themeColor="accent1"/>
-    </w:rPr>
-  </w:style>
-  <w:style w:type="character" w:styleId="Referenciasutil">
-    <w:name w:val="Subtle Reference"/>
-    <w:basedOn w:val="Fuentedeprrafopredeter"/>
-    <w:uiPriority w:val="31"/>
-    <w:qFormat/>
-    <w:rsid w:val="00FC693F"/>
-    <w:rPr>
-      <w:smallCaps/>
-      <w:color w:val="C0504D" w:themeColor="accent2"/>
-      <w:u w:val="single"/>
-    </w:rPr>
-  </w:style>
-  <w:style w:type="character" w:styleId="Referenciaintensa">
-    <w:name w:val="Intense Reference"/>
-    <w:basedOn w:val="Fuentedeprrafopredeter"/>
-    <w:uiPriority w:val="32"/>
-    <w:qFormat/>
-    <w:rsid w:val="00FC693F"/>
-    <w:rPr>
-      <w:b/>
-      <w:bCs/>
-      <w:smallCaps/>
-      <w:color w:val="C0504D" w:themeColor="accent2"/>
-      <w:spacing w:val="5"/>
-      <w:u w:val="single"/>
-    </w:rPr>
-  </w:style>
-  <w:style w:type="character" w:styleId="Ttulodellibro">
-    <w:name w:val="Book Title"/>
-    <w:basedOn w:val="Fuentedeprrafopredeter"/>
-    <w:uiPriority w:val="33"/>
-    <w:qFormat/>
-    <w:rsid w:val="00FC693F"/>
-    <w:rPr>
-      <w:b/>
-      <w:bCs/>
-      <w:smallCaps/>
       <w:spacing w:val="5"/>
     </w:rPr>
   </w:style>
@@ -2424,7 +2676,7 @@
     <w:uiPriority w:val="39"/>
     <w:unhideWhenUsed/>
     <w:qFormat/>
-    <w:rsid w:val="00FC693F"/>
+    <w:rsid w:val="003C5033"/>
     <w:pPr>
       <w:outlineLvl w:val="9"/>
     </w:pPr>
@@ -12533,7 +12785,6 @@
     <w:name w:val="Texto"/>
     <w:basedOn w:val="Normal"/>
     <w:link w:val="TextoCar"/>
-    <w:qFormat/>
     <w:rsid w:val="00466764"/>
     <w:pPr>
       <w:spacing w:before="120" w:after="120" w:line="240" w:lineRule="auto"/>
@@ -12541,7 +12792,6 @@
     <w:rPr>
       <w:rFonts w:ascii="Arial" w:eastAsia="Times New Roman" w:hAnsi="Arial" w:cs="Times New Roman"/>
       <w:snapToGrid w:val="0"/>
-      <w:color w:val="auto"/>
       <w:szCs w:val="20"/>
       <w:lang w:val="es-ES" w:eastAsia="es-ES"/>
     </w:rPr>
@@ -12572,10 +12822,58 @@
     <w:rPr>
       <w:rFonts w:ascii="Arial" w:eastAsia="Times New Roman" w:hAnsi="Arial" w:cs="Times New Roman"/>
       <w:snapToGrid w:val="0"/>
-      <w:color w:val="auto"/>
       <w:sz w:val="20"/>
       <w:szCs w:val="20"/>
       <w:lang w:eastAsia="es-ES"/>
+    </w:rPr>
+  </w:style>
+  <w:style w:type="paragraph" w:styleId="TDC1">
+    <w:name w:val="toc 1"/>
+    <w:basedOn w:val="Normal"/>
+    <w:next w:val="Normal"/>
+    <w:autoRedefine/>
+    <w:uiPriority w:val="39"/>
+    <w:unhideWhenUsed/>
+    <w:rsid w:val="00132641"/>
+    <w:pPr>
+      <w:spacing w:after="100"/>
+    </w:pPr>
+  </w:style>
+  <w:style w:type="paragraph" w:styleId="TDC2">
+    <w:name w:val="toc 2"/>
+    <w:basedOn w:val="Normal"/>
+    <w:next w:val="Normal"/>
+    <w:autoRedefine/>
+    <w:uiPriority w:val="39"/>
+    <w:unhideWhenUsed/>
+    <w:rsid w:val="00132641"/>
+    <w:pPr>
+      <w:spacing w:after="100"/>
+      <w:ind w:left="220"/>
+    </w:pPr>
+  </w:style>
+  <w:style w:type="paragraph" w:styleId="TDC3">
+    <w:name w:val="toc 3"/>
+    <w:basedOn w:val="Normal"/>
+    <w:next w:val="Normal"/>
+    <w:autoRedefine/>
+    <w:uiPriority w:val="39"/>
+    <w:unhideWhenUsed/>
+    <w:rsid w:val="00132641"/>
+    <w:pPr>
+      <w:spacing w:after="100"/>
+      <w:ind w:left="440"/>
+    </w:pPr>
+  </w:style>
+  <w:style w:type="character" w:styleId="Hipervnculo">
+    <w:name w:val="Hyperlink"/>
+    <w:basedOn w:val="Fuentedeprrafopredeter"/>
+    <w:uiPriority w:val="99"/>
+    <w:unhideWhenUsed/>
+    <w:rsid w:val="00132641"/>
+    <w:rPr>
+      <w:color w:val="0000FF" w:themeColor="hyperlink"/>
+      <w:u w:val="single"/>
     </w:rPr>
   </w:style>
 </w:styles>

</xml_diff>

<commit_message>
Template word actualizado con fuente helvetica
</commit_message>
<xml_diff>
--- a/backend/templates/report-template.docx
+++ b/backend/templates/report-template.docx
@@ -5,174 +5,84 @@
     <w:p>
       <w:pPr>
         <w:pStyle w:val="Ttulo"/>
-        <w:rPr>
-          <w:color w:val="404040" w:themeColor="text1" w:themeTint="BF"/>
-        </w:rPr>
       </w:pPr>
       <w:r>
-        <w:rPr>
-          <w:color w:val="404040" w:themeColor="text1" w:themeTint="BF"/>
-        </w:rPr>
         <w:t>INSPECCIÓN DEL EDIFICIO [[</w:t>
       </w:r>
       <w:r>
-        <w:rPr>
-          <w:color w:val="404040" w:themeColor="text1" w:themeTint="BF"/>
-        </w:rPr>
         <w:t>TITULO</w:t>
       </w:r>
       <w:r>
-        <w:rPr>
-          <w:color w:val="404040" w:themeColor="text1" w:themeTint="BF"/>
-        </w:rPr>
         <w:t>]]</w:t>
       </w:r>
     </w:p>
     <w:p/>
     <w:p>
-      <w:pPr>
-        <w:jc w:val="center"/>
-        <w:rPr>
-          <w:rFonts w:ascii="Helvetica 45 Light" w:hAnsi="Helvetica 45 Light"/>
-        </w:rPr>
-      </w:pPr>
       <w:r>
-        <w:rPr>
-          <w:rFonts w:ascii="Helvetica 45 Light" w:hAnsi="Helvetica 45 Light"/>
-        </w:rPr>
         <w:t>[[FOTO_PORTADA]]</w:t>
       </w:r>
     </w:p>
     <w:p>
-      <w:pPr>
-        <w:jc w:val="center"/>
-        <w:rPr>
-          <w:rFonts w:ascii="Helvetica 45 Light" w:hAnsi="Helvetica 45 Light"/>
-        </w:rPr>
-      </w:pPr>
       <w:r>
-        <w:rPr>
-          <w:rFonts w:ascii="Helvetica 45 Light" w:hAnsi="Helvetica 45 Light"/>
-        </w:rPr>
         <w:t>SITUACIÓN</w:t>
       </w:r>
     </w:p>
     <w:p>
-      <w:pPr>
-        <w:jc w:val="center"/>
-        <w:rPr>
-          <w:rFonts w:ascii="Helvetica 45 Light" w:hAnsi="Helvetica 45 Light"/>
-        </w:rPr>
-      </w:pPr>
       <w:r>
-        <w:rPr>
-          <w:rFonts w:ascii="Helvetica 45 Light" w:hAnsi="Helvetica 45 Light"/>
-        </w:rPr>
         <w:t>[[DIRECCI</w:t>
       </w:r>
       <w:r>
-        <w:rPr>
-          <w:rFonts w:ascii="Helvetica 45 Light" w:hAnsi="Helvetica 45 Light"/>
-        </w:rPr>
         <w:t>O</w:t>
       </w:r>
       <w:r>
-        <w:rPr>
-          <w:rFonts w:ascii="Helvetica 45 Light" w:hAnsi="Helvetica 45 Light"/>
-        </w:rPr>
         <w:t>N]]</w:t>
       </w:r>
     </w:p>
     <w:p>
-      <w:pPr>
-        <w:jc w:val="center"/>
-        <w:rPr>
-          <w:rFonts w:ascii="Helvetica 45 Light" w:hAnsi="Helvetica 45 Light"/>
-        </w:rPr>
-      </w:pPr>
       <w:r>
-        <w:rPr>
-          <w:rFonts w:ascii="Helvetica 45 Light" w:hAnsi="Helvetica 45 Light"/>
-        </w:rPr>
         <w:t>PROMOTOR</w:t>
       </w:r>
     </w:p>
     <w:p>
       <w:pPr>
-        <w:jc w:val="center"/>
         <w:rPr>
-          <w:rFonts w:ascii="Helvetica 45 Light" w:hAnsi="Helvetica 45 Light"/>
           <w:u w:val="single"/>
         </w:rPr>
       </w:pPr>
       <w:r>
-        <w:rPr>
-          <w:rFonts w:ascii="Helvetica 45 Light" w:hAnsi="Helvetica 45 Light"/>
-        </w:rPr>
         <w:t>[[PROMOTOR]]</w:t>
       </w:r>
     </w:p>
     <w:p>
-      <w:pPr>
-        <w:jc w:val="center"/>
-        <w:rPr>
-          <w:rFonts w:ascii="Helvetica 45 Light" w:hAnsi="Helvetica 45 Light"/>
-        </w:rPr>
-      </w:pPr>
       <w:r>
-        <w:rPr>
-          <w:rFonts w:ascii="Helvetica 45 Light" w:hAnsi="Helvetica 45 Light"/>
-        </w:rPr>
         <w:t>ARQUITECTA</w:t>
       </w:r>
     </w:p>
     <w:p>
       <w:pPr>
-        <w:jc w:val="center"/>
         <w:rPr>
-          <w:rFonts w:ascii="Helvetica 45 Light" w:hAnsi="Helvetica 45 Light"/>
           <w:u w:val="single"/>
         </w:rPr>
       </w:pPr>
       <w:r>
-        <w:rPr>
-          <w:rFonts w:ascii="Helvetica 45 Light" w:hAnsi="Helvetica 45 Light"/>
-        </w:rPr>
         <w:t>[[ARQUITECTA</w:t>
       </w:r>
       <w:r>
-        <w:rPr>
-          <w:rFonts w:ascii="Helvetica 45 Light" w:hAnsi="Helvetica 45 Light"/>
-        </w:rPr>
         <w:t>]]</w:t>
       </w:r>
     </w:p>
     <w:p>
-      <w:pPr>
-        <w:jc w:val="center"/>
-        <w:rPr>
-          <w:rFonts w:ascii="Helvetica 45 Light" w:hAnsi="Helvetica 45 Light"/>
-        </w:rPr>
-      </w:pPr>
       <w:r>
-        <w:rPr>
-          <w:rFonts w:ascii="Helvetica 45 Light" w:hAnsi="Helvetica 45 Light"/>
-        </w:rPr>
         <w:t>FECHA</w:t>
       </w:r>
     </w:p>
     <w:p>
       <w:pPr>
-        <w:jc w:val="center"/>
         <w:rPr>
-          <w:rFonts w:ascii="Helvetica 45 Light" w:hAnsi="Helvetica 45 Light"/>
           <w:u w:val="single"/>
         </w:rPr>
       </w:pPr>
       <w:r>
-        <w:rPr>
-          <w:rFonts w:ascii="Helvetica 45 Light" w:hAnsi="Helvetica 45 Light"/>
-        </w:rPr>
         <w:t>[[FECHA]]</w:t>
       </w:r>
     </w:p>
@@ -191,7 +101,6 @@
           <w:color w:val="000000"/>
           <w:sz w:val="22"/>
           <w:szCs w:val="22"/>
-          <w:lang w:val="es-ES"/>
           <w14:textFill>
             <w14:solidFill>
               <w14:srgbClr w14:val="000000">
@@ -209,6 +118,7 @@
       </w:sdtPr>
       <w:sdtEndPr>
         <w:rPr>
+          <w:rFonts w:ascii="Helvetica 45 Light" w:hAnsi="Helvetica 45 Light"/>
           <w:b w:val="0"/>
           <w:bCs w:val="0"/>
         </w:rPr>
@@ -218,13 +128,12 @@
           <w:pPr>
             <w:pStyle w:val="Ttulo1"/>
             <w:rPr>
-              <w:lang w:val="es-ES"/>
+              <w:color w:val="262626" w:themeColor="text1" w:themeTint="D9"/>
             </w:rPr>
           </w:pPr>
           <w:r>
             <w:rPr>
-              <w:color w:val="404040" w:themeColor="text1" w:themeTint="BF"/>
-              <w:lang w:val="es-ES"/>
+              <w:color w:val="262626" w:themeColor="text1" w:themeTint="D9"/>
             </w:rPr>
             <w:t>Contenido</w:t>
           </w:r>
@@ -233,23 +142,23 @@
         <w:p>
           <w:pPr>
             <w:pStyle w:val="TDC1"/>
-            <w:tabs>
-              <w:tab w:val="right" w:leader="dot" w:pos="8630"/>
-            </w:tabs>
             <w:rPr>
               <w:noProof/>
             </w:rPr>
           </w:pPr>
           <w:r>
+            <w:rPr>
+              <w:lang w:val="en-US"/>
+            </w:rPr>
             <w:fldChar w:fldCharType="begin"/>
           </w:r>
           <w:r>
-            <w:rPr>
-              <w:lang w:val="es-ES"/>
-            </w:rPr>
             <w:instrText xml:space="preserve"> TOC \o "1-3" \h \z \u </w:instrText>
           </w:r>
           <w:r>
+            <w:rPr>
+              <w:lang w:val="en-US"/>
+            </w:rPr>
             <w:fldChar w:fldCharType="separate"/>
           </w:r>
           <w:hyperlink w:anchor="_Toc209817300" w:history="1">
@@ -257,7 +166,6 @@
               <w:rPr>
                 <w:rStyle w:val="Hipervnculo"/>
                 <w:noProof/>
-                <w:lang w:val="es-ES"/>
               </w:rPr>
               <w:t>Contenido</w:t>
             </w:r>
@@ -314,9 +222,6 @@
         <w:p>
           <w:pPr>
             <w:pStyle w:val="TDC1"/>
-            <w:tabs>
-              <w:tab w:val="right" w:leader="dot" w:pos="8630"/>
-            </w:tabs>
             <w:rPr>
               <w:noProof/>
             </w:rPr>
@@ -382,9 +287,6 @@
         <w:p>
           <w:pPr>
             <w:pStyle w:val="TDC2"/>
-            <w:tabs>
-              <w:tab w:val="right" w:leader="dot" w:pos="8630"/>
-            </w:tabs>
             <w:rPr>
               <w:noProof/>
             </w:rPr>
@@ -450,9 +352,6 @@
         <w:p>
           <w:pPr>
             <w:pStyle w:val="TDC3"/>
-            <w:tabs>
-              <w:tab w:val="right" w:leader="dot" w:pos="8630"/>
-            </w:tabs>
             <w:rPr>
               <w:noProof/>
             </w:rPr>
@@ -516,35 +415,18 @@
           </w:hyperlink>
         </w:p>
         <w:p>
-          <w:pPr>
-            <w:rPr>
-              <w:lang w:val="es-ES"/>
-            </w:rPr>
-          </w:pPr>
           <w:r>
-            <w:rPr>
-              <w:lang w:val="es-ES"/>
-            </w:rPr>
             <w:fldChar w:fldCharType="end"/>
           </w:r>
         </w:p>
       </w:sdtContent>
     </w:sdt>
     <w:p>
-      <w:pPr>
-        <w:keepNext/>
-      </w:pPr>
       <w:r>
         <w:br w:type="page"/>
       </w:r>
     </w:p>
-    <w:p>
-      <w:pPr>
-        <w:rPr>
-          <w:lang w:val="es-ES"/>
-        </w:rPr>
-      </w:pPr>
-    </w:p>
+    <w:p/>
     <w:sectPr>
       <w:headerReference w:type="default" r:id="rId9"/>
       <w:footerReference w:type="default" r:id="rId10"/>
@@ -663,7 +545,7 @@
             </mc:Choice>
             <mc:Fallback>
               <w:pict>
-                <v:line w14:anchorId="2496AF6F" id="Conector recto 2" o:spid="_x0000_s1026" style="position:absolute;z-index:251661312;visibility:visible;mso-wrap-style:square;mso-width-percent:0;mso-wrap-distance-left:9pt;mso-wrap-distance-top:0;mso-wrap-distance-right:9pt;mso-wrap-distance-bottom:0;mso-position-horizontal:absolute;mso-position-horizontal-relative:text;mso-position-vertical:absolute;mso-position-vertical-relative:text;mso-width-percent:0;mso-width-relative:margin" from="-93.9pt,-7pt" to="524.05pt,-7pt" o:gfxdata="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" strokecolor="#5a5a5a [2109]" strokeweight="2pt">
+                <v:line w14:anchorId="2F090931" id="Conector recto 2" o:spid="_x0000_s1026" style="position:absolute;z-index:251661312;visibility:visible;mso-wrap-style:square;mso-width-percent:0;mso-wrap-distance-left:9pt;mso-wrap-distance-top:0;mso-wrap-distance-right:9pt;mso-wrap-distance-bottom:0;mso-position-horizontal:absolute;mso-position-horizontal-relative:text;mso-position-vertical:absolute;mso-position-vertical-relative:text;mso-width-percent:0;mso-width-relative:margin" from="-93.9pt,-7pt" to="524.05pt,-7pt" o:gfxdata="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" strokecolor="#5a5a5a [2109]" strokeweight="2pt">
                   <v:shadow on="t" color="black" opacity="24903f" origin=",.5" offset="0,.55556mm"/>
                 </v:line>
               </w:pict>
@@ -680,9 +562,6 @@
           <w:fldChar w:fldCharType="separate"/>
         </w:r>
         <w:r>
-          <w:rPr>
-            <w:lang w:val="es-ES"/>
-          </w:rPr>
           <w:t>2</w:t>
         </w:r>
         <w:r>
@@ -772,7 +651,7 @@
         </mc:Choice>
         <mc:Fallback>
           <w:pict>
-            <v:line w14:anchorId="41632BDE" id="Conector recto 2" o:spid="_x0000_s1026" style="position:absolute;z-index:251655168;visibility:visible;mso-wrap-style:square;mso-width-percent:0;mso-wrap-distance-left:9pt;mso-wrap-distance-top:0;mso-wrap-distance-right:9pt;mso-wrap-distance-bottom:0;mso-position-horizontal:absolute;mso-position-horizontal-relative:text;mso-position-vertical:absolute;mso-position-vertical-relative:text;mso-width-percent:0;mso-width-relative:margin" from="-92.25pt,-19.3pt" to="525.7pt,-19.3pt" o:gfxdata="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" strokecolor="#5a5a5a [2109]" strokeweight="2pt">
+            <v:line w14:anchorId="50F91998" id="Conector recto 2" o:spid="_x0000_s1026" style="position:absolute;z-index:251655168;visibility:visible;mso-wrap-style:square;mso-width-percent:0;mso-wrap-distance-left:9pt;mso-wrap-distance-top:0;mso-wrap-distance-right:9pt;mso-wrap-distance-bottom:0;mso-position-horizontal:absolute;mso-position-horizontal-relative:text;mso-position-vertical:absolute;mso-position-vertical-relative:text;mso-width-percent:0;mso-width-relative:margin" from="-92.25pt,-19.3pt" to="525.7pt,-19.3pt" o:gfxdata="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" strokecolor="#5a5a5a [2109]" strokeweight="2pt">
               <v:shadow on="t" color="black" opacity="24903f" origin=",.5" offset="0,.55556mm"/>
             </v:line>
           </w:pict>
@@ -929,7 +808,7 @@
         </mc:Choice>
         <mc:Fallback>
           <w:pict>
-            <v:line w14:anchorId="19D42DC5" id="Conector recto 2" o:spid="_x0000_s1026" style="position:absolute;z-index:251657216;visibility:visible;mso-wrap-style:square;mso-width-percent:0;mso-wrap-distance-left:9pt;mso-wrap-distance-top:0;mso-wrap-distance-right:9pt;mso-wrap-distance-bottom:0;mso-position-horizontal:absolute;mso-position-horizontal-relative:text;mso-position-vertical:absolute;mso-position-vertical-relative:text;mso-width-percent:0;mso-width-relative:margin" from="-93.9pt,45.35pt" to="524.05pt,45.35pt" o:gfxdata="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" strokecolor="black [3040]"/>
+            <v:line w14:anchorId="33DAF418" id="Conector recto 2" o:spid="_x0000_s1026" style="position:absolute;z-index:251657216;visibility:visible;mso-wrap-style:square;mso-width-percent:0;mso-wrap-distance-left:9pt;mso-wrap-distance-top:0;mso-wrap-distance-right:9pt;mso-wrap-distance-bottom:0;mso-position-horizontal:absolute;mso-position-horizontal-relative:text;mso-position-vertical:absolute;mso-position-vertical-relative:text;mso-width-percent:0;mso-width-relative:margin" from="-93.9pt,45.35pt" to="524.05pt,45.35pt" o:gfxdata="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" strokecolor="black [3040]"/>
           </w:pict>
         </mc:Fallback>
       </mc:AlternateContent>
@@ -1261,6 +1140,98 @@
     </w:lvl>
   </w:abstractNum>
   <w:abstractNum w:abstractNumId="10" w15:restartNumberingAfterBreak="0">
+    <w:nsid w:val="67A27189"/>
+    <w:multiLevelType w:val="multilevel"/>
+    <w:tmpl w:val="4194331A"/>
+    <w:lvl w:ilvl="0">
+      <w:start w:val="1"/>
+      <w:numFmt w:val="decimal"/>
+      <w:pStyle w:val="Ttulo1"/>
+      <w:lvlText w:val="%1."/>
+      <w:lvlJc w:val="left"/>
+      <w:pPr>
+        <w:ind w:left="360" w:hanging="360"/>
+      </w:pPr>
+    </w:lvl>
+    <w:lvl w:ilvl="1">
+      <w:start w:val="1"/>
+      <w:numFmt w:val="decimal"/>
+      <w:pStyle w:val="Ttulo2"/>
+      <w:lvlText w:val="%1.%2."/>
+      <w:lvlJc w:val="left"/>
+      <w:pPr>
+        <w:ind w:left="792" w:hanging="432"/>
+      </w:pPr>
+    </w:lvl>
+    <w:lvl w:ilvl="2">
+      <w:start w:val="1"/>
+      <w:numFmt w:val="decimal"/>
+      <w:pStyle w:val="Ttulo3"/>
+      <w:lvlText w:val="%1.%2.%3."/>
+      <w:lvlJc w:val="left"/>
+      <w:pPr>
+        <w:ind w:left="1224" w:hanging="504"/>
+      </w:pPr>
+    </w:lvl>
+    <w:lvl w:ilvl="3">
+      <w:start w:val="1"/>
+      <w:numFmt w:val="decimal"/>
+      <w:lvlText w:val="%1.%2.%3.%4."/>
+      <w:lvlJc w:val="left"/>
+      <w:pPr>
+        <w:ind w:left="1728" w:hanging="648"/>
+      </w:pPr>
+    </w:lvl>
+    <w:lvl w:ilvl="4">
+      <w:start w:val="1"/>
+      <w:numFmt w:val="decimal"/>
+      <w:pStyle w:val="Ttulo4"/>
+      <w:lvlText w:val="%1.%2.%3.%4.%5."/>
+      <w:lvlJc w:val="left"/>
+      <w:pPr>
+        <w:ind w:left="2232" w:hanging="792"/>
+      </w:pPr>
+    </w:lvl>
+    <w:lvl w:ilvl="5">
+      <w:start w:val="1"/>
+      <w:numFmt w:val="decimal"/>
+      <w:pStyle w:val="Ttulo5"/>
+      <w:lvlText w:val="%1.%2.%3.%4.%5.%6."/>
+      <w:lvlJc w:val="left"/>
+      <w:pPr>
+        <w:ind w:left="2736" w:hanging="936"/>
+      </w:pPr>
+    </w:lvl>
+    <w:lvl w:ilvl="6">
+      <w:start w:val="1"/>
+      <w:numFmt w:val="decimal"/>
+      <w:pStyle w:val="Ttulo6"/>
+      <w:lvlText w:val="%1.%2.%3.%4.%5.%6.%7."/>
+      <w:lvlJc w:val="left"/>
+      <w:pPr>
+        <w:ind w:left="3240" w:hanging="1080"/>
+      </w:pPr>
+    </w:lvl>
+    <w:lvl w:ilvl="7">
+      <w:start w:val="1"/>
+      <w:numFmt w:val="decimal"/>
+      <w:lvlText w:val="%1.%2.%3.%4.%5.%6.%7.%8."/>
+      <w:lvlJc w:val="left"/>
+      <w:pPr>
+        <w:ind w:left="3744" w:hanging="1224"/>
+      </w:pPr>
+    </w:lvl>
+    <w:lvl w:ilvl="8">
+      <w:start w:val="1"/>
+      <w:numFmt w:val="decimal"/>
+      <w:lvlText w:val="%1.%2.%3.%4.%5.%6.%7.%8.%9."/>
+      <w:lvlJc w:val="left"/>
+      <w:pPr>
+        <w:ind w:left="4320" w:hanging="1440"/>
+      </w:pPr>
+    </w:lvl>
+  </w:abstractNum>
+  <w:abstractNum w:abstractNumId="11" w15:restartNumberingAfterBreak="0">
     <w:nsid w:val="6BF61CE1"/>
     <w:multiLevelType w:val="hybridMultilevel"/>
     <w:tmpl w:val="1B6AF798"/>
@@ -1402,10 +1373,13 @@
     <w:abstractNumId w:val="0"/>
   </w:num>
   <w:num w:numId="10" w16cid:durableId="1811970263">
-    <w:abstractNumId w:val="10"/>
+    <w:abstractNumId w:val="11"/>
   </w:num>
   <w:num w:numId="11" w16cid:durableId="884176534">
     <w:abstractNumId w:val="9"/>
+  </w:num>
+  <w:num w:numId="12" w16cid:durableId="289290252">
+    <w:abstractNumId w:val="10"/>
   </w:num>
 </w:numbering>
 </file>
@@ -1799,7 +1773,11 @@
   <w:style w:type="paragraph" w:default="1" w:styleId="Normal">
     <w:name w:val="Normal"/>
     <w:qFormat/>
-    <w:rsid w:val="003C5033"/>
+    <w:rsid w:val="00212054"/>
+    <w:rPr>
+      <w:rFonts w:ascii="Helvetica 45 Light" w:hAnsi="Helvetica 45 Light"/>
+      <w:lang w:val="es-ES"/>
+    </w:rPr>
   </w:style>
   <w:style w:type="paragraph" w:styleId="Ttulo1">
     <w:name w:val="heading 1"/>
@@ -1808,15 +1786,18 @@
     <w:link w:val="Ttulo1Car"/>
     <w:uiPriority w:val="9"/>
     <w:qFormat/>
-    <w:rsid w:val="003C5033"/>
+    <w:rsid w:val="00212054"/>
     <w:pPr>
       <w:keepNext/>
       <w:keepLines/>
+      <w:numPr>
+        <w:numId w:val="12"/>
+      </w:numPr>
       <w:spacing w:before="240" w:after="0"/>
       <w:outlineLvl w:val="0"/>
     </w:pPr>
     <w:rPr>
-      <w:rFonts w:asciiTheme="majorHAnsi" w:eastAsiaTheme="majorEastAsia" w:hAnsiTheme="majorHAnsi" w:cstheme="majorBidi"/>
+      <w:rFonts w:ascii="Helvetica 65 Medium" w:eastAsiaTheme="majorEastAsia" w:hAnsi="Helvetica 65 Medium" w:cstheme="majorBidi"/>
       <w:color w:val="262626" w:themeColor="text1" w:themeTint="D9"/>
       <w:sz w:val="32"/>
       <w:szCs w:val="32"/>
@@ -1830,15 +1811,20 @@
     <w:uiPriority w:val="9"/>
     <w:unhideWhenUsed/>
     <w:qFormat/>
-    <w:rsid w:val="003C5033"/>
+    <w:rsid w:val="00212054"/>
     <w:pPr>
       <w:keepNext/>
       <w:keepLines/>
+      <w:numPr>
+        <w:ilvl w:val="1"/>
+        <w:numId w:val="12"/>
+      </w:numPr>
       <w:spacing w:before="40" w:after="0"/>
+      <w:ind w:left="567" w:hanging="567"/>
       <w:outlineLvl w:val="1"/>
     </w:pPr>
     <w:rPr>
-      <w:rFonts w:asciiTheme="majorHAnsi" w:eastAsiaTheme="majorEastAsia" w:hAnsiTheme="majorHAnsi" w:cstheme="majorBidi"/>
+      <w:rFonts w:ascii="Helvetica 65 Medium" w:eastAsiaTheme="majorEastAsia" w:hAnsi="Helvetica 65 Medium" w:cstheme="majorBidi"/>
       <w:color w:val="262626" w:themeColor="text1" w:themeTint="D9"/>
       <w:sz w:val="28"/>
       <w:szCs w:val="28"/>
@@ -1852,16 +1838,21 @@
     <w:uiPriority w:val="9"/>
     <w:unhideWhenUsed/>
     <w:qFormat/>
-    <w:rsid w:val="003C5033"/>
+    <w:rsid w:val="00212054"/>
     <w:pPr>
       <w:keepNext/>
       <w:keepLines/>
+      <w:numPr>
+        <w:ilvl w:val="2"/>
+        <w:numId w:val="12"/>
+      </w:numPr>
       <w:spacing w:before="40" w:after="0"/>
+      <w:ind w:left="792" w:hanging="792"/>
       <w:outlineLvl w:val="2"/>
     </w:pPr>
     <w:rPr>
-      <w:rFonts w:asciiTheme="majorHAnsi" w:eastAsiaTheme="majorEastAsia" w:hAnsiTheme="majorHAnsi" w:cstheme="majorBidi"/>
-      <w:color w:val="0D0D0D" w:themeColor="text1" w:themeTint="F2"/>
+      <w:rFonts w:ascii="Helvetica 65 Medium" w:eastAsiaTheme="majorEastAsia" w:hAnsi="Helvetica 65 Medium" w:cstheme="majorBidi"/>
+      <w:color w:val="262626" w:themeColor="text1" w:themeTint="D9"/>
       <w:sz w:val="24"/>
       <w:szCs w:val="24"/>
     </w:rPr>
@@ -1874,16 +1865,21 @@
     <w:uiPriority w:val="9"/>
     <w:unhideWhenUsed/>
     <w:qFormat/>
-    <w:rsid w:val="003C5033"/>
+    <w:rsid w:val="00212054"/>
     <w:pPr>
       <w:keepNext/>
       <w:keepLines/>
+      <w:numPr>
+        <w:ilvl w:val="4"/>
+        <w:numId w:val="12"/>
+      </w:numPr>
       <w:spacing w:before="40" w:after="0"/>
+      <w:ind w:left="142" w:hanging="142"/>
       <w:outlineLvl w:val="3"/>
     </w:pPr>
     <w:rPr>
-      <w:i/>
-      <w:iCs/>
+      <w:rFonts w:ascii="Helvetica 65 Medium" w:hAnsi="Helvetica 65 Medium"/>
+      <w:color w:val="262626" w:themeColor="text1" w:themeTint="D9"/>
     </w:rPr>
   </w:style>
   <w:style w:type="paragraph" w:styleId="Ttulo5">
@@ -1894,15 +1890,21 @@
     <w:uiPriority w:val="9"/>
     <w:unhideWhenUsed/>
     <w:qFormat/>
-    <w:rsid w:val="003C5033"/>
+    <w:rsid w:val="00212054"/>
     <w:pPr>
       <w:keepNext/>
       <w:keepLines/>
+      <w:numPr>
+        <w:ilvl w:val="5"/>
+        <w:numId w:val="12"/>
+      </w:numPr>
       <w:spacing w:before="40" w:after="0"/>
+      <w:ind w:left="792" w:hanging="792"/>
       <w:outlineLvl w:val="4"/>
     </w:pPr>
     <w:rPr>
-      <w:color w:val="404040" w:themeColor="text1" w:themeTint="BF"/>
+      <w:rFonts w:ascii="Helvetica 65 Medium" w:hAnsi="Helvetica 65 Medium"/>
+      <w:color w:val="262626" w:themeColor="text1" w:themeTint="D9"/>
     </w:rPr>
   </w:style>
   <w:style w:type="paragraph" w:styleId="Ttulo6">
@@ -1913,13 +1915,22 @@
     <w:uiPriority w:val="9"/>
     <w:unhideWhenUsed/>
     <w:qFormat/>
-    <w:rsid w:val="003C5033"/>
+    <w:rsid w:val="00212054"/>
     <w:pPr>
       <w:keepNext/>
       <w:keepLines/>
+      <w:numPr>
+        <w:ilvl w:val="6"/>
+        <w:numId w:val="12"/>
+      </w:numPr>
       <w:spacing w:before="40" w:after="0"/>
+      <w:ind w:left="792" w:hanging="792"/>
       <w:outlineLvl w:val="5"/>
     </w:pPr>
+    <w:rPr>
+      <w:rFonts w:ascii="Helvetica 65 Medium" w:hAnsi="Helvetica 65 Medium"/>
+      <w:color w:val="262626" w:themeColor="text1" w:themeTint="D9"/>
+    </w:rPr>
   </w:style>
   <w:style w:type="paragraph" w:styleId="Ttulo7">
     <w:name w:val="heading 7"/>
@@ -2076,12 +2087,13 @@
     <w:basedOn w:val="Fuentedeprrafopredeter"/>
     <w:link w:val="Ttulo1"/>
     <w:uiPriority w:val="9"/>
-    <w:rsid w:val="003C5033"/>
+    <w:rsid w:val="00212054"/>
     <w:rPr>
-      <w:rFonts w:asciiTheme="majorHAnsi" w:eastAsiaTheme="majorEastAsia" w:hAnsiTheme="majorHAnsi" w:cstheme="majorBidi"/>
+      <w:rFonts w:ascii="Helvetica 65 Medium" w:eastAsiaTheme="majorEastAsia" w:hAnsi="Helvetica 65 Medium" w:cstheme="majorBidi"/>
       <w:color w:val="262626" w:themeColor="text1" w:themeTint="D9"/>
       <w:sz w:val="32"/>
       <w:szCs w:val="32"/>
+      <w:lang w:val="es-ES"/>
     </w:rPr>
   </w:style>
   <w:style w:type="character" w:customStyle="1" w:styleId="Ttulo2Car">
@@ -2089,12 +2101,13 @@
     <w:basedOn w:val="Fuentedeprrafopredeter"/>
     <w:link w:val="Ttulo2"/>
     <w:uiPriority w:val="9"/>
-    <w:rsid w:val="003C5033"/>
+    <w:rsid w:val="00212054"/>
     <w:rPr>
-      <w:rFonts w:asciiTheme="majorHAnsi" w:eastAsiaTheme="majorEastAsia" w:hAnsiTheme="majorHAnsi" w:cstheme="majorBidi"/>
+      <w:rFonts w:ascii="Helvetica 65 Medium" w:eastAsiaTheme="majorEastAsia" w:hAnsi="Helvetica 65 Medium" w:cstheme="majorBidi"/>
       <w:color w:val="262626" w:themeColor="text1" w:themeTint="D9"/>
       <w:sz w:val="28"/>
       <w:szCs w:val="28"/>
+      <w:lang w:val="es-ES"/>
     </w:rPr>
   </w:style>
   <w:style w:type="character" w:customStyle="1" w:styleId="Ttulo3Car">
@@ -2102,12 +2115,13 @@
     <w:basedOn w:val="Fuentedeprrafopredeter"/>
     <w:link w:val="Ttulo3"/>
     <w:uiPriority w:val="9"/>
-    <w:rsid w:val="003C5033"/>
+    <w:rsid w:val="00212054"/>
     <w:rPr>
-      <w:rFonts w:asciiTheme="majorHAnsi" w:eastAsiaTheme="majorEastAsia" w:hAnsiTheme="majorHAnsi" w:cstheme="majorBidi"/>
-      <w:color w:val="0D0D0D" w:themeColor="text1" w:themeTint="F2"/>
+      <w:rFonts w:ascii="Helvetica 65 Medium" w:eastAsiaTheme="majorEastAsia" w:hAnsi="Helvetica 65 Medium" w:cstheme="majorBidi"/>
+      <w:color w:val="262626" w:themeColor="text1" w:themeTint="D9"/>
       <w:sz w:val="24"/>
       <w:szCs w:val="24"/>
+      <w:lang w:val="es-ES"/>
     </w:rPr>
   </w:style>
   <w:style w:type="paragraph" w:styleId="Ttulo">
@@ -2461,10 +2475,11 @@
     <w:basedOn w:val="Fuentedeprrafopredeter"/>
     <w:link w:val="Ttulo4"/>
     <w:uiPriority w:val="9"/>
-    <w:rsid w:val="003C5033"/>
+    <w:rsid w:val="00212054"/>
     <w:rPr>
-      <w:i/>
-      <w:iCs/>
+      <w:rFonts w:ascii="Helvetica 65 Medium" w:hAnsi="Helvetica 65 Medium"/>
+      <w:color w:val="262626" w:themeColor="text1" w:themeTint="D9"/>
+      <w:lang w:val="es-ES"/>
     </w:rPr>
   </w:style>
   <w:style w:type="character" w:customStyle="1" w:styleId="Ttulo5Car">
@@ -2472,9 +2487,11 @@
     <w:basedOn w:val="Fuentedeprrafopredeter"/>
     <w:link w:val="Ttulo5"/>
     <w:uiPriority w:val="9"/>
-    <w:rsid w:val="003C5033"/>
+    <w:rsid w:val="00212054"/>
     <w:rPr>
-      <w:color w:val="404040" w:themeColor="text1" w:themeTint="BF"/>
+      <w:rFonts w:ascii="Helvetica 65 Medium" w:hAnsi="Helvetica 65 Medium"/>
+      <w:color w:val="262626" w:themeColor="text1" w:themeTint="D9"/>
+      <w:lang w:val="es-ES"/>
     </w:rPr>
   </w:style>
   <w:style w:type="character" w:customStyle="1" w:styleId="Ttulo6Car">
@@ -2482,7 +2499,12 @@
     <w:basedOn w:val="Fuentedeprrafopredeter"/>
     <w:link w:val="Ttulo6"/>
     <w:uiPriority w:val="9"/>
-    <w:rsid w:val="003C5033"/>
+    <w:rsid w:val="00212054"/>
+    <w:rPr>
+      <w:rFonts w:ascii="Helvetica 65 Medium" w:hAnsi="Helvetica 65 Medium"/>
+      <w:color w:val="262626" w:themeColor="text1" w:themeTint="D9"/>
+      <w:lang w:val="es-ES"/>
+    </w:rPr>
   </w:style>
   <w:style w:type="character" w:customStyle="1" w:styleId="Ttulo7Car">
     <w:name w:val="Título 7 Car"/>
@@ -2680,6 +2702,9 @@
     <w:pPr>
       <w:outlineLvl w:val="9"/>
     </w:pPr>
+    <w:rPr>
+      <w:color w:val="262626" w:themeColor="text1" w:themeTint="D9"/>
+    </w:rPr>
   </w:style>
   <w:style w:type="table" w:styleId="Tablaconcuadrcula">
     <w:name w:val="Table Grid"/>
@@ -12793,7 +12818,7 @@
       <w:rFonts w:ascii="Arial" w:eastAsia="Times New Roman" w:hAnsi="Arial" w:cs="Times New Roman"/>
       <w:snapToGrid w:val="0"/>
       <w:szCs w:val="20"/>
-      <w:lang w:val="es-ES" w:eastAsia="es-ES"/>
+      <w:lang w:eastAsia="es-ES"/>
     </w:rPr>
   </w:style>
   <w:style w:type="character" w:customStyle="1" w:styleId="TextoCar">

</xml_diff>

<commit_message>
Cambios menores en el report-template
</commit_message>
<xml_diff>
--- a/backend/templates/report-template.docx
+++ b/backend/templates/report-template.docx
@@ -5,6 +5,7 @@
     <w:p>
       <w:pPr>
         <w:pStyle w:val="Ttulo"/>
+        <w:jc w:val="center"/>
       </w:pPr>
       <w:r>
         <w:t>INSPECCIÓN DEL EDIFICIO [[</w:t>
@@ -16,18 +17,31 @@
         <w:t>]]</w:t>
       </w:r>
     </w:p>
-    <w:p/>
     <w:p>
+      <w:pPr>
+        <w:jc w:val="center"/>
+      </w:pPr>
+    </w:p>
+    <w:p>
+      <w:pPr>
+        <w:jc w:val="center"/>
+      </w:pPr>
       <w:r>
         <w:t>[[FOTO_PORTADA]]</w:t>
       </w:r>
     </w:p>
     <w:p>
+      <w:pPr>
+        <w:jc w:val="center"/>
+      </w:pPr>
       <w:r>
         <w:t>SITUACIÓN</w:t>
       </w:r>
     </w:p>
     <w:p>
+      <w:pPr>
+        <w:jc w:val="center"/>
+      </w:pPr>
       <w:r>
         <w:t>[[DIRECCI</w:t>
       </w:r>
@@ -39,12 +53,16 @@
       </w:r>
     </w:p>
     <w:p>
+      <w:pPr>
+        <w:jc w:val="center"/>
+      </w:pPr>
       <w:r>
         <w:t>PROMOTOR</w:t>
       </w:r>
     </w:p>
     <w:p>
       <w:pPr>
+        <w:jc w:val="center"/>
         <w:rPr>
           <w:u w:val="single"/>
         </w:rPr>
@@ -54,12 +72,16 @@
       </w:r>
     </w:p>
     <w:p>
+      <w:pPr>
+        <w:jc w:val="center"/>
+      </w:pPr>
       <w:r>
         <w:t>ARQUITECTA</w:t>
       </w:r>
     </w:p>
     <w:p>
       <w:pPr>
+        <w:jc w:val="center"/>
         <w:rPr>
           <w:u w:val="single"/>
         </w:rPr>
@@ -72,12 +94,16 @@
       </w:r>
     </w:p>
     <w:p>
+      <w:pPr>
+        <w:jc w:val="center"/>
+      </w:pPr>
       <w:r>
         <w:t>FECHA</w:t>
       </w:r>
     </w:p>
     <w:p>
       <w:pPr>
+        <w:jc w:val="center"/>
         <w:rPr>
           <w:u w:val="single"/>
         </w:rPr>
@@ -91,16 +117,13 @@
         <w:br w:type="page"/>
       </w:r>
     </w:p>
-    <w:bookmarkStart w:id="0" w:name="_Toc209817300" w:displacedByCustomXml="next"/>
     <w:sdt>
       <w:sdtPr>
         <w:rPr>
-          <w:rFonts w:asciiTheme="minorHAnsi" w:eastAsiaTheme="minorEastAsia" w:hAnsiTheme="minorHAnsi" w:cstheme="minorBidi"/>
+          <w:rFonts w:asciiTheme="minorHAnsi" w:hAnsiTheme="minorHAnsi"/>
           <w:b/>
           <w:bCs/>
           <w:color w:val="000000"/>
-          <w:sz w:val="22"/>
-          <w:szCs w:val="22"/>
           <w14:textFill>
             <w14:solidFill>
               <w14:srgbClr w14:val="000000">
@@ -126,24 +149,38 @@
       <w:sdtContent>
         <w:p>
           <w:pPr>
-            <w:pStyle w:val="Ttulo1"/>
             <w:rPr>
-              <w:color w:val="262626" w:themeColor="text1" w:themeTint="D9"/>
+              <w:b/>
+              <w:bCs/>
+              <w:sz w:val="28"/>
+              <w:szCs w:val="28"/>
             </w:rPr>
           </w:pPr>
           <w:r>
             <w:rPr>
-              <w:color w:val="262626" w:themeColor="text1" w:themeTint="D9"/>
+              <w:b/>
+              <w:bCs/>
+              <w:sz w:val="28"/>
+              <w:szCs w:val="28"/>
             </w:rPr>
             <w:t>Contenido</w:t>
           </w:r>
-          <w:bookmarkEnd w:id="0"/>
         </w:p>
         <w:p>
           <w:pPr>
             <w:pStyle w:val="TDC1"/>
+            <w:tabs>
+              <w:tab w:val="left" w:pos="440"/>
+              <w:tab w:val="right" w:leader="dot" w:pos="8630"/>
+            </w:tabs>
             <w:rPr>
+              <w:rFonts w:asciiTheme="minorHAnsi" w:hAnsiTheme="minorHAnsi"/>
               <w:noProof/>
+              <w:kern w:val="2"/>
+              <w:sz w:val="24"/>
+              <w:szCs w:val="24"/>
+              <w:lang w:val="en-GB" w:eastAsia="en-GB"/>
+              <w14:ligatures w14:val="standardContextual"/>
             </w:rPr>
           </w:pPr>
           <w:r>
@@ -161,13 +198,32 @@
             </w:rPr>
             <w:fldChar w:fldCharType="separate"/>
           </w:r>
-          <w:hyperlink w:anchor="_Toc209817300" w:history="1">
+          <w:hyperlink w:anchor="_Toc209869745" w:history="1">
             <w:r>
               <w:rPr>
                 <w:rStyle w:val="Hipervnculo"/>
                 <w:noProof/>
               </w:rPr>
-              <w:t>Contenido</w:t>
+              <w:t>1.</w:t>
+            </w:r>
+            <w:r>
+              <w:rPr>
+                <w:rFonts w:asciiTheme="minorHAnsi" w:hAnsiTheme="minorHAnsi"/>
+                <w:noProof/>
+                <w:kern w:val="2"/>
+                <w:sz w:val="24"/>
+                <w:szCs w:val="24"/>
+                <w:lang w:val="en-GB" w:eastAsia="en-GB"/>
+                <w14:ligatures w14:val="standardContextual"/>
+              </w:rPr>
+              <w:tab/>
+            </w:r>
+            <w:r>
+              <w:rPr>
+                <w:rStyle w:val="Hipervnculo"/>
+                <w:noProof/>
+              </w:rPr>
+              <w:t>Pulse “Actualizar tabla…” para actualizar la tabla de contenido.</w:t>
             </w:r>
             <w:r>
               <w:rPr>
@@ -188,202 +244,7 @@
                 <w:noProof/>
                 <w:webHidden/>
               </w:rPr>
-              <w:instrText xml:space="preserve"> PAGEREF _Toc209817300 \h </w:instrText>
-            </w:r>
-            <w:r>
-              <w:rPr>
-                <w:noProof/>
-                <w:webHidden/>
-              </w:rPr>
-            </w:r>
-            <w:r>
-              <w:rPr>
-                <w:noProof/>
-                <w:webHidden/>
-              </w:rPr>
-              <w:fldChar w:fldCharType="separate"/>
-            </w:r>
-            <w:r>
-              <w:rPr>
-                <w:noProof/>
-                <w:webHidden/>
-              </w:rPr>
-              <w:t>1</w:t>
-            </w:r>
-            <w:r>
-              <w:rPr>
-                <w:noProof/>
-                <w:webHidden/>
-              </w:rPr>
-              <w:fldChar w:fldCharType="end"/>
-            </w:r>
-          </w:hyperlink>
-        </w:p>
-        <w:p>
-          <w:pPr>
-            <w:pStyle w:val="TDC1"/>
-            <w:rPr>
-              <w:noProof/>
-            </w:rPr>
-          </w:pPr>
-          <w:hyperlink w:anchor="_Toc209817301" w:history="1">
-            <w:r>
-              <w:rPr>
-                <w:rStyle w:val="Hipervnculo"/>
-                <w:noProof/>
-              </w:rPr>
-              <w:t>1</w:t>
-            </w:r>
-            <w:r>
-              <w:rPr>
-                <w:noProof/>
-                <w:webHidden/>
-              </w:rPr>
-              <w:tab/>
-            </w:r>
-            <w:r>
-              <w:rPr>
-                <w:noProof/>
-                <w:webHidden/>
-              </w:rPr>
-              <w:fldChar w:fldCharType="begin"/>
-            </w:r>
-            <w:r>
-              <w:rPr>
-                <w:noProof/>
-                <w:webHidden/>
-              </w:rPr>
-              <w:instrText xml:space="preserve"> PAGEREF _Toc209817301 \h </w:instrText>
-            </w:r>
-            <w:r>
-              <w:rPr>
-                <w:noProof/>
-                <w:webHidden/>
-              </w:rPr>
-            </w:r>
-            <w:r>
-              <w:rPr>
-                <w:noProof/>
-                <w:webHidden/>
-              </w:rPr>
-              <w:fldChar w:fldCharType="separate"/>
-            </w:r>
-            <w:r>
-              <w:rPr>
-                <w:noProof/>
-                <w:webHidden/>
-              </w:rPr>
-              <w:t>2</w:t>
-            </w:r>
-            <w:r>
-              <w:rPr>
-                <w:noProof/>
-                <w:webHidden/>
-              </w:rPr>
-              <w:fldChar w:fldCharType="end"/>
-            </w:r>
-          </w:hyperlink>
-        </w:p>
-        <w:p>
-          <w:pPr>
-            <w:pStyle w:val="TDC2"/>
-            <w:rPr>
-              <w:noProof/>
-            </w:rPr>
-          </w:pPr>
-          <w:hyperlink w:anchor="_Toc209817302" w:history="1">
-            <w:r>
-              <w:rPr>
-                <w:rStyle w:val="Hipervnculo"/>
-                <w:noProof/>
-              </w:rPr>
-              <w:t>2</w:t>
-            </w:r>
-            <w:r>
-              <w:rPr>
-                <w:noProof/>
-                <w:webHidden/>
-              </w:rPr>
-              <w:tab/>
-            </w:r>
-            <w:r>
-              <w:rPr>
-                <w:noProof/>
-                <w:webHidden/>
-              </w:rPr>
-              <w:fldChar w:fldCharType="begin"/>
-            </w:r>
-            <w:r>
-              <w:rPr>
-                <w:noProof/>
-                <w:webHidden/>
-              </w:rPr>
-              <w:instrText xml:space="preserve"> PAGEREF _Toc209817302 \h </w:instrText>
-            </w:r>
-            <w:r>
-              <w:rPr>
-                <w:noProof/>
-                <w:webHidden/>
-              </w:rPr>
-            </w:r>
-            <w:r>
-              <w:rPr>
-                <w:noProof/>
-                <w:webHidden/>
-              </w:rPr>
-              <w:fldChar w:fldCharType="separate"/>
-            </w:r>
-            <w:r>
-              <w:rPr>
-                <w:noProof/>
-                <w:webHidden/>
-              </w:rPr>
-              <w:t>2</w:t>
-            </w:r>
-            <w:r>
-              <w:rPr>
-                <w:noProof/>
-                <w:webHidden/>
-              </w:rPr>
-              <w:fldChar w:fldCharType="end"/>
-            </w:r>
-          </w:hyperlink>
-        </w:p>
-        <w:p>
-          <w:pPr>
-            <w:pStyle w:val="TDC3"/>
-            <w:rPr>
-              <w:noProof/>
-            </w:rPr>
-          </w:pPr>
-          <w:hyperlink w:anchor="_Toc209817303" w:history="1">
-            <w:r>
-              <w:rPr>
-                <w:rStyle w:val="Hipervnculo"/>
-                <w:noProof/>
-              </w:rPr>
-              <w:t>3</w:t>
-            </w:r>
-            <w:r>
-              <w:rPr>
-                <w:noProof/>
-                <w:webHidden/>
-              </w:rPr>
-              <w:tab/>
-            </w:r>
-            <w:r>
-              <w:rPr>
-                <w:noProof/>
-                <w:webHidden/>
-              </w:rPr>
-              <w:fldChar w:fldCharType="begin"/>
-            </w:r>
-            <w:r>
-              <w:rPr>
-                <w:noProof/>
-                <w:webHidden/>
-              </w:rPr>
-              <w:instrText xml:space="preserve"> PAGEREF _Toc209817303 \h </w:instrText>
+              <w:instrText xml:space="preserve"> PAGEREF _Toc209869745 \h </w:instrText>
             </w:r>
             <w:r>
               <w:rPr>
@@ -426,6 +287,8 @@
         <w:br w:type="page"/>
       </w:r>
     </w:p>
+    <w:p/>
+    <w:p/>
     <w:p/>
     <w:sectPr>
       <w:headerReference w:type="default" r:id="rId9"/>
@@ -545,7 +408,7 @@
             </mc:Choice>
             <mc:Fallback>
               <w:pict>
-                <v:line w14:anchorId="2F090931" id="Conector recto 2" o:spid="_x0000_s1026" style="position:absolute;z-index:251661312;visibility:visible;mso-wrap-style:square;mso-width-percent:0;mso-wrap-distance-left:9pt;mso-wrap-distance-top:0;mso-wrap-distance-right:9pt;mso-wrap-distance-bottom:0;mso-position-horizontal:absolute;mso-position-horizontal-relative:text;mso-position-vertical:absolute;mso-position-vertical-relative:text;mso-width-percent:0;mso-width-relative:margin" from="-93.9pt,-7pt" to="524.05pt,-7pt" o:gfxdata="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" strokecolor="#5a5a5a [2109]" strokeweight="2pt">
+                <v:line w14:anchorId="13C03D0A" id="Conector recto 2" o:spid="_x0000_s1026" style="position:absolute;z-index:251661312;visibility:visible;mso-wrap-style:square;mso-width-percent:0;mso-wrap-distance-left:9pt;mso-wrap-distance-top:0;mso-wrap-distance-right:9pt;mso-wrap-distance-bottom:0;mso-position-horizontal:absolute;mso-position-horizontal-relative:text;mso-position-vertical:absolute;mso-position-vertical-relative:text;mso-width-percent:0;mso-width-relative:margin" from="-93.9pt,-7pt" to="524.05pt,-7pt" o:gfxdata="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" strokecolor="#5a5a5a [2109]" strokeweight="2pt">
                   <v:shadow on="t" color="black" opacity="24903f" origin=",.5" offset="0,.55556mm"/>
                 </v:line>
               </w:pict>
@@ -651,7 +514,7 @@
         </mc:Choice>
         <mc:Fallback>
           <w:pict>
-            <v:line w14:anchorId="50F91998" id="Conector recto 2" o:spid="_x0000_s1026" style="position:absolute;z-index:251655168;visibility:visible;mso-wrap-style:square;mso-width-percent:0;mso-wrap-distance-left:9pt;mso-wrap-distance-top:0;mso-wrap-distance-right:9pt;mso-wrap-distance-bottom:0;mso-position-horizontal:absolute;mso-position-horizontal-relative:text;mso-position-vertical:absolute;mso-position-vertical-relative:text;mso-width-percent:0;mso-width-relative:margin" from="-92.25pt,-19.3pt" to="525.7pt,-19.3pt" o:gfxdata="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" strokecolor="#5a5a5a [2109]" strokeweight="2pt">
+            <v:line w14:anchorId="68D5DF27" id="Conector recto 2" o:spid="_x0000_s1026" style="position:absolute;z-index:251655168;visibility:visible;mso-wrap-style:square;mso-width-percent:0;mso-wrap-distance-left:9pt;mso-wrap-distance-top:0;mso-wrap-distance-right:9pt;mso-wrap-distance-bottom:0;mso-position-horizontal:absolute;mso-position-horizontal-relative:text;mso-position-vertical:absolute;mso-position-vertical-relative:text;mso-width-percent:0;mso-width-relative:margin" from="-92.25pt,-19.3pt" to="525.7pt,-19.3pt" o:gfxdata="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" strokecolor="#5a5a5a [2109]" strokeweight="2pt">
               <v:shadow on="t" color="black" opacity="24903f" origin=",.5" offset="0,.55556mm"/>
             </v:line>
           </w:pict>
@@ -808,7 +671,7 @@
         </mc:Choice>
         <mc:Fallback>
           <w:pict>
-            <v:line w14:anchorId="33DAF418" id="Conector recto 2" o:spid="_x0000_s1026" style="position:absolute;z-index:251657216;visibility:visible;mso-wrap-style:square;mso-width-percent:0;mso-wrap-distance-left:9pt;mso-wrap-distance-top:0;mso-wrap-distance-right:9pt;mso-wrap-distance-bottom:0;mso-position-horizontal:absolute;mso-position-horizontal-relative:text;mso-position-vertical:absolute;mso-position-vertical-relative:text;mso-width-percent:0;mso-width-relative:margin" from="-93.9pt,45.35pt" to="524.05pt,45.35pt" o:gfxdata="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" strokecolor="black [3040]"/>
+            <v:line w14:anchorId="5AFDA93F" id="Conector recto 2" o:spid="_x0000_s1026" style="position:absolute;z-index:251657216;visibility:visible;mso-wrap-style:square;mso-width-percent:0;mso-wrap-distance-left:9pt;mso-wrap-distance-top:0;mso-wrap-distance-right:9pt;mso-wrap-distance-bottom:0;mso-position-horizontal:absolute;mso-position-horizontal-relative:text;mso-position-vertical:absolute;mso-position-vertical-relative:text;mso-width-percent:0;mso-width-relative:margin" from="-93.9pt,45.35pt" to="524.05pt,45.35pt" o:gfxdata="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" strokecolor="black [3040]"/>
           </w:pict>
         </mc:Fallback>
       </mc:AlternateContent>
@@ -1786,14 +1649,14 @@
     <w:link w:val="Ttulo1Car"/>
     <w:uiPriority w:val="9"/>
     <w:qFormat/>
-    <w:rsid w:val="00212054"/>
+    <w:rsid w:val="00087E3E"/>
     <w:pPr>
       <w:keepNext/>
       <w:keepLines/>
       <w:numPr>
         <w:numId w:val="12"/>
       </w:numPr>
-      <w:spacing w:before="240" w:after="0"/>
+      <w:spacing w:before="360" w:after="120"/>
       <w:outlineLvl w:val="0"/>
     </w:pPr>
     <w:rPr>
@@ -1811,7 +1674,7 @@
     <w:uiPriority w:val="9"/>
     <w:unhideWhenUsed/>
     <w:qFormat/>
-    <w:rsid w:val="00212054"/>
+    <w:rsid w:val="00087E3E"/>
     <w:pPr>
       <w:keepNext/>
       <w:keepLines/>
@@ -1819,7 +1682,7 @@
         <w:ilvl w:val="1"/>
         <w:numId w:val="12"/>
       </w:numPr>
-      <w:spacing w:before="40" w:after="0"/>
+      <w:spacing w:before="280" w:after="240"/>
       <w:ind w:left="567" w:hanging="567"/>
       <w:outlineLvl w:val="1"/>
     </w:pPr>
@@ -1838,7 +1701,7 @@
     <w:uiPriority w:val="9"/>
     <w:unhideWhenUsed/>
     <w:qFormat/>
-    <w:rsid w:val="00212054"/>
+    <w:rsid w:val="00087E3E"/>
     <w:pPr>
       <w:keepNext/>
       <w:keepLines/>
@@ -1846,7 +1709,7 @@
         <w:ilvl w:val="2"/>
         <w:numId w:val="12"/>
       </w:numPr>
-      <w:spacing w:before="40" w:after="0"/>
+      <w:spacing w:before="280" w:after="240"/>
       <w:ind w:left="792" w:hanging="792"/>
       <w:outlineLvl w:val="2"/>
     </w:pPr>
@@ -2087,7 +1950,7 @@
     <w:basedOn w:val="Fuentedeprrafopredeter"/>
     <w:link w:val="Ttulo1"/>
     <w:uiPriority w:val="9"/>
-    <w:rsid w:val="00212054"/>
+    <w:rsid w:val="00087E3E"/>
     <w:rPr>
       <w:rFonts w:ascii="Helvetica 65 Medium" w:eastAsiaTheme="majorEastAsia" w:hAnsi="Helvetica 65 Medium" w:cstheme="majorBidi"/>
       <w:color w:val="262626" w:themeColor="text1" w:themeTint="D9"/>
@@ -2101,7 +1964,7 @@
     <w:basedOn w:val="Fuentedeprrafopredeter"/>
     <w:link w:val="Ttulo2"/>
     <w:uiPriority w:val="9"/>
-    <w:rsid w:val="00212054"/>
+    <w:rsid w:val="00087E3E"/>
     <w:rPr>
       <w:rFonts w:ascii="Helvetica 65 Medium" w:eastAsiaTheme="majorEastAsia" w:hAnsi="Helvetica 65 Medium" w:cstheme="majorBidi"/>
       <w:color w:val="262626" w:themeColor="text1" w:themeTint="D9"/>
@@ -2115,7 +1978,7 @@
     <w:basedOn w:val="Fuentedeprrafopredeter"/>
     <w:link w:val="Ttulo3"/>
     <w:uiPriority w:val="9"/>
-    <w:rsid w:val="00212054"/>
+    <w:rsid w:val="00087E3E"/>
     <w:rPr>
       <w:rFonts w:ascii="Helvetica 65 Medium" w:eastAsiaTheme="majorEastAsia" w:hAnsi="Helvetica 65 Medium" w:cstheme="majorBidi"/>
       <w:color w:val="262626" w:themeColor="text1" w:themeTint="D9"/>
@@ -2702,9 +2565,6 @@
     <w:pPr>
       <w:outlineLvl w:val="9"/>
     </w:pPr>
-    <w:rPr>
-      <w:color w:val="262626" w:themeColor="text1" w:themeTint="D9"/>
-    </w:rPr>
   </w:style>
   <w:style w:type="table" w:styleId="Tablaconcuadrcula">
     <w:name w:val="Table Grid"/>

</xml_diff>